<commit_message>
bazy -> zad3 sprawozdanie poprawione
</commit_message>
<xml_diff>
--- a/Bazy danych/Zad3/Sprawko_Zad3.docx
+++ b/Bazy danych/Zad3/Sprawko_Zad3.docx
@@ -816,10 +816,7 @@
         <w:t>esja</w:t>
       </w:r>
       <w:r>
-        <w:t xml:space="preserve"> </w:t>
-      </w:r>
-      <w:r>
-        <w:t>dla skryptu</w:t>
+        <w:t xml:space="preserve"> dla skryptu</w:t>
       </w:r>
       <w:r>
         <w:t xml:space="preserve"> 2.</w:t>
@@ -1472,10 +1469,7 @@
         <w:t>esja</w:t>
       </w:r>
       <w:r>
-        <w:t xml:space="preserve"> </w:t>
-      </w:r>
-      <w:r>
-        <w:t>dla skryptu</w:t>
+        <w:t xml:space="preserve"> dla skryptu</w:t>
       </w:r>
       <w:r>
         <w:t xml:space="preserve"> 2.</w:t>
@@ -1707,6 +1701,12 @@
         </w:rPr>
         <w:lastRenderedPageBreak/>
         <w:br/>
+      </w:r>
+      <w:r>
+        <w:rPr>
+          <w:b/>
+          <w:bCs/>
+        </w:rPr>
         <w:t xml:space="preserve">6. </w:t>
       </w:r>
       <w:r>
@@ -2168,7 +2168,7 @@
           <w:noProof/>
         </w:rPr>
         <w:drawing>
-          <wp:inline distT="0" distB="0" distL="0" distR="0" wp14:anchorId="2DC671C5" wp14:editId="2D43763A">
+          <wp:inline distT="0" distB="0" distL="0" distR="0" wp14:anchorId="2DC671C5" wp14:editId="59A98AE9">
             <wp:extent cx="4229102" cy="1509894"/>
             <wp:effectExtent l="0" t="0" r="0" b="0"/>
             <wp:docPr id="1872751483" name="Obraz 1872751483"/>
@@ -2548,7 +2548,7 @@
           <w:noProof/>
         </w:rPr>
         <w:drawing>
-          <wp:inline distT="0" distB="0" distL="0" distR="0" wp14:anchorId="6571F979" wp14:editId="49967CED">
+          <wp:inline distT="0" distB="0" distL="0" distR="0" wp14:anchorId="6571F979" wp14:editId="5FAF0D99">
             <wp:extent cx="5762626" cy="304800"/>
             <wp:effectExtent l="0" t="0" r="0" b="0"/>
             <wp:docPr id="495834991" name="Obraz 495834991"/>
@@ -2698,7 +2698,7 @@
           <w:noProof/>
         </w:rPr>
         <w:drawing>
-          <wp:inline distT="0" distB="0" distL="0" distR="0" wp14:anchorId="01CCA7FB" wp14:editId="539300E7">
+          <wp:inline distT="0" distB="0" distL="0" distR="0" wp14:anchorId="01CCA7FB" wp14:editId="4D375B1C">
             <wp:extent cx="5762626" cy="1047750"/>
             <wp:effectExtent l="0" t="0" r="0" b="0"/>
             <wp:docPr id="14359496" name="Obraz 14359496"/>
@@ -2846,7 +2846,7 @@
           <w:noProof/>
         </w:rPr>
         <w:drawing>
-          <wp:inline distT="0" distB="0" distL="0" distR="0" wp14:anchorId="6508DF08" wp14:editId="6055B87A">
+          <wp:inline distT="0" distB="0" distL="0" distR="0" wp14:anchorId="6508DF08" wp14:editId="137366B1">
             <wp:extent cx="5762626" cy="2752725"/>
             <wp:effectExtent l="0" t="0" r="0" b="0"/>
             <wp:docPr id="1666785623" name="Obraz 1666785623"/>
@@ -2892,7 +2892,7 @@
           <w:noProof/>
         </w:rPr>
         <w:drawing>
-          <wp:inline distT="0" distB="0" distL="0" distR="0" wp14:anchorId="6730354C" wp14:editId="12CD12C5">
+          <wp:inline distT="0" distB="0" distL="0" distR="0" wp14:anchorId="6730354C" wp14:editId="50958746">
             <wp:extent cx="5762626" cy="2781300"/>
             <wp:effectExtent l="0" t="0" r="0" b="0"/>
             <wp:docPr id="646430747" name="Obraz 646430747"/>
@@ -3058,7 +3058,7 @@
           <w:noProof/>
         </w:rPr>
         <w:drawing>
-          <wp:inline distT="0" distB="0" distL="0" distR="0" wp14:anchorId="5AE41B72" wp14:editId="0629F5F3">
+          <wp:inline distT="0" distB="0" distL="0" distR="0" wp14:anchorId="5AE41B72" wp14:editId="389BEB10">
             <wp:extent cx="5762626" cy="142875"/>
             <wp:effectExtent l="0" t="0" r="0" b="0"/>
             <wp:docPr id="91454282" name="Obraz 91454282"/>
@@ -3206,7 +3206,7 @@
           <w:noProof/>
         </w:rPr>
         <w:drawing>
-          <wp:inline distT="0" distB="0" distL="0" distR="0" wp14:anchorId="2E77C6F2" wp14:editId="177F353C">
+          <wp:inline distT="0" distB="0" distL="0" distR="0" wp14:anchorId="2E77C6F2" wp14:editId="07A0A30D">
             <wp:extent cx="5762626" cy="257175"/>
             <wp:effectExtent l="0" t="0" r="0" b="0"/>
             <wp:docPr id="1671713273" name="Obraz 1671713273"/>
@@ -3523,7 +3523,7 @@
           <w:noProof/>
         </w:rPr>
         <w:drawing>
-          <wp:inline distT="0" distB="0" distL="0" distR="0" wp14:anchorId="310303E8" wp14:editId="451D7E33">
+          <wp:inline distT="0" distB="0" distL="0" distR="0" wp14:anchorId="310303E8" wp14:editId="66E2032C">
             <wp:extent cx="5762626" cy="238125"/>
             <wp:effectExtent l="0" t="0" r="0" b="0"/>
             <wp:docPr id="1929273241" name="Obraz 1929273241"/>
@@ -3714,7 +3714,7 @@
         </w:rPr>
         <w:lastRenderedPageBreak/>
         <w:drawing>
-          <wp:inline distT="0" distB="0" distL="0" distR="0" wp14:anchorId="17DF5719" wp14:editId="7F46404B">
+          <wp:inline distT="0" distB="0" distL="0" distR="0" wp14:anchorId="17DF5719" wp14:editId="0696EBD5">
             <wp:extent cx="5762626" cy="1000125"/>
             <wp:effectExtent l="0" t="0" r="0" b="0"/>
             <wp:docPr id="715782989" name="Obraz 715782989"/>
@@ -3833,7 +3833,7 @@
           <w:noProof/>
         </w:rPr>
         <w:drawing>
-          <wp:inline distT="0" distB="0" distL="0" distR="0" wp14:anchorId="799088C9" wp14:editId="4CB60E0F">
+          <wp:inline distT="0" distB="0" distL="0" distR="0" wp14:anchorId="799088C9" wp14:editId="2C85082A">
             <wp:extent cx="5762626" cy="1123950"/>
             <wp:effectExtent l="0" t="0" r="0" b="0"/>
             <wp:docPr id="1825071325" name="Obraz 1825071325"/>
@@ -3996,7 +3996,7 @@
           <w:noProof/>
         </w:rPr>
         <w:drawing>
-          <wp:inline distT="0" distB="0" distL="0" distR="0" wp14:anchorId="58B28216" wp14:editId="4D478B41">
+          <wp:inline distT="0" distB="0" distL="0" distR="0" wp14:anchorId="58B28216" wp14:editId="1412B3B6">
             <wp:extent cx="5762626" cy="1123950"/>
             <wp:effectExtent l="0" t="0" r="0" b="0"/>
             <wp:docPr id="34883517" name="Obraz 34883517"/>
@@ -4116,7 +4116,7 @@
           <w:noProof/>
         </w:rPr>
         <w:drawing>
-          <wp:inline distT="0" distB="0" distL="0" distR="0" wp14:anchorId="521169A1" wp14:editId="200079A6">
+          <wp:inline distT="0" distB="0" distL="0" distR="0" wp14:anchorId="521169A1" wp14:editId="2E33CB80">
             <wp:extent cx="5762626" cy="219075"/>
             <wp:effectExtent l="0" t="0" r="0" b="0"/>
             <wp:docPr id="777293328" name="Obraz 777293328"/>
@@ -9850,7 +9850,13 @@
         <w:ind w:left="360"/>
       </w:pPr>
       <w:r>
-        <w:t>Po wycofaniu transakcji w kroku 9. (po zwolnieniu blokady wyłącznej)</w:t>
+        <w:t xml:space="preserve">Po wycofaniu transakcji w kroku </w:t>
+      </w:r>
+      <w:r>
+        <w:t>8</w:t>
+      </w:r>
+      <w:r>
+        <w:t>. (po zwolnieniu blokady wyłącznej)</w:t>
       </w:r>
     </w:p>
     <w:p>

</xml_diff>

<commit_message>
bazy -> change in share lock postgresql
</commit_message>
<xml_diff>
--- a/Bazy danych/Zad3/Sprawko_Zad3.docx
+++ b/Bazy danych/Zad3/Sprawko_Zad3.docx
@@ -1,6 +1,6 @@
 
 <file path=word/document.xml><?xml version="1.0" encoding="utf-8"?>
-<w:document xmlns:wpc="http://schemas.microsoft.com/office/word/2010/wordprocessingCanvas" xmlns:cx="http://schemas.microsoft.com/office/drawing/2014/chartex" xmlns:cx1="http://schemas.microsoft.com/office/drawing/2015/9/8/chartex" xmlns:cx2="http://schemas.microsoft.com/office/drawing/2015/10/21/chartex" xmlns:cx3="http://schemas.microsoft.com/office/drawing/2016/5/9/chartex" xmlns:cx4="http://schemas.microsoft.com/office/drawing/2016/5/10/chartex" xmlns:cx5="http://schemas.microsoft.com/office/drawing/2016/5/11/chartex" xmlns:cx6="http://schemas.microsoft.com/office/drawing/2016/5/12/chartex" xmlns:cx7="http://schemas.microsoft.com/office/drawing/2016/5/13/chartex" xmlns:cx8="http://schemas.microsoft.com/office/drawing/2016/5/14/chartex" xmlns:mc="http://schemas.openxmlformats.org/markup-compatibility/2006" xmlns:aink="http://schemas.microsoft.com/office/drawing/2016/ink" xmlns:am3d="http://schemas.microsoft.com/office/drawing/2017/model3d" xmlns:o="urn:schemas-microsoft-com:office:office" xmlns:oel="http://schemas.microsoft.com/office/2019/extlst" xmlns:r="http://schemas.openxmlformats.org/officeDocument/2006/relationships" xmlns:m="http://schemas.openxmlformats.org/officeDocument/2006/math" xmlns:v="urn:schemas-microsoft-com:vml" xmlns:wp14="http://schemas.microsoft.com/office/word/2010/wordprocessingDrawing" xmlns:wp="http://schemas.openxmlformats.org/drawingml/2006/wordprocessingDrawing" xmlns:w10="urn:schemas-microsoft-com:office:word" xmlns:w="http://schemas.openxmlformats.org/wordprocessingml/2006/main" xmlns:w14="http://schemas.microsoft.com/office/word/2010/wordml" xmlns:w15="http://schemas.microsoft.com/office/word/2012/wordml" xmlns:w16cex="http://schemas.microsoft.com/office/word/2018/wordml/cex" xmlns:w16cid="http://schemas.microsoft.com/office/word/2016/wordml/cid" xmlns:w16="http://schemas.microsoft.com/office/word/2018/wordml" xmlns:w16du="http://schemas.microsoft.com/office/word/2023/wordml/word16du" xmlns:w16sdtdh="http://schemas.microsoft.com/office/word/2020/wordml/sdtdatahash" xmlns:w16sdtfl="http://schemas.microsoft.com/office/word/2024/wordml/sdtformatlock" xmlns:w16se="http://schemas.microsoft.com/office/word/2015/wordml/symex" xmlns:wpg="http://schemas.microsoft.com/office/word/2010/wordprocessingGroup" xmlns:wpi="http://schemas.microsoft.com/office/word/2010/wordprocessingInk" xmlns:wne="http://schemas.microsoft.com/office/word/2006/wordml" xmlns:wps="http://schemas.microsoft.com/office/word/2010/wordprocessingShape" mc:Ignorable="w14 w15 w16se w16cid w16 w16cex w16sdtdh w16sdtfl w16du wp14">
+<w:document xmlns:wpc="http://schemas.microsoft.com/office/word/2010/wordprocessingCanvas" xmlns:cx="http://schemas.microsoft.com/office/drawing/2014/chartex" xmlns:cx1="http://schemas.microsoft.com/office/drawing/2015/9/8/chartex" xmlns:cx2="http://schemas.microsoft.com/office/drawing/2015/10/21/chartex" xmlns:cx3="http://schemas.microsoft.com/office/drawing/2016/5/9/chartex" xmlns:cx4="http://schemas.microsoft.com/office/drawing/2016/5/10/chartex" xmlns:cx5="http://schemas.microsoft.com/office/drawing/2016/5/11/chartex" xmlns:cx6="http://schemas.microsoft.com/office/drawing/2016/5/12/chartex" xmlns:cx7="http://schemas.microsoft.com/office/drawing/2016/5/13/chartex" xmlns:cx8="http://schemas.microsoft.com/office/drawing/2016/5/14/chartex" xmlns:mc="http://schemas.openxmlformats.org/markup-compatibility/2006" xmlns:aink="http://schemas.microsoft.com/office/drawing/2016/ink" xmlns:am3d="http://schemas.microsoft.com/office/drawing/2017/model3d" xmlns:o="urn:schemas-microsoft-com:office:office" xmlns:oel="http://schemas.microsoft.com/office/2019/extlst" xmlns:r="http://schemas.openxmlformats.org/officeDocument/2006/relationships" xmlns:m="http://schemas.openxmlformats.org/officeDocument/2006/math" xmlns:v="urn:schemas-microsoft-com:vml" xmlns:wp14="http://schemas.microsoft.com/office/word/2010/wordprocessingDrawing" xmlns:wp="http://schemas.openxmlformats.org/drawingml/2006/wordprocessingDrawing" xmlns:w10="urn:schemas-microsoft-com:office:word" xmlns:w="http://schemas.openxmlformats.org/wordprocessingml/2006/main" xmlns:w14="http://schemas.microsoft.com/office/word/2010/wordml" xmlns:w15="http://schemas.microsoft.com/office/word/2012/wordml" xmlns:w16cex="http://schemas.microsoft.com/office/word/2018/wordml/cex" xmlns:w16cid="http://schemas.microsoft.com/office/word/2016/wordml/cid" xmlns:w16="http://schemas.microsoft.com/office/word/2018/wordml" xmlns:w16du="http://schemas.microsoft.com/office/word/2023/wordml/word16du" xmlns:w16sdtdh="http://schemas.microsoft.com/office/word/2020/wordml/sdtdatahash" xmlns:w16sdtfl="http://schemas.microsoft.com/office/word/2024/wordml/sdtformatlock" xmlns:w16se="http://schemas.microsoft.com/office/word/2015/wordml/symex" xmlns:wpg="http://schemas.microsoft.com/office/word/2010/wordprocessingGroup" xmlns:wpi="http://schemas.microsoft.com/office/word/2010/wordprocessingInk" xmlns:wne="http://schemas.microsoft.com/office/word/2006/wordml" xmlns:wps="http://schemas.microsoft.com/office/word/2010/wordprocessingShape" xmlns:a="http://schemas.openxmlformats.org/drawingml/2006/main" xmlns:pic="http://schemas.openxmlformats.org/drawingml/2006/picture" xmlns:a14="http://schemas.microsoft.com/office/drawing/2010/main" mc:Ignorable="w14 w15 w16se w16cid w16 w16cex w16sdtdh w16sdtfl w16du wp14">
   <w:body>
     <w:p>
       <w:r>
@@ -1007,6 +1007,12 @@
           <w:bCs/>
         </w:rPr>
         <w:br/>
+      </w:r>
+      <w:r>
+        <w:rPr>
+          <w:b/>
+          <w:bCs/>
+        </w:rPr>
         <w:t>6. Na jakim minimalnym poziomie izolacji nie mogłoby dojść do jego wystąpienia?</w:t>
       </w:r>
     </w:p>
@@ -1214,7 +1220,6 @@
           <w:color w:val="FFFFFF" w:themeColor="background1"/>
           <w:lang w:val="en-US"/>
         </w:rPr>
-        <w:lastRenderedPageBreak/>
         <w:t>commit transaction;</w:t>
       </w:r>
     </w:p>
@@ -1592,6 +1597,11 @@
           <w:lang w:val="en-US"/>
         </w:rPr>
         <w:tab/>
+      </w:r>
+      <w:r>
+        <w:rPr>
+          <w:lang w:val="en-US"/>
+        </w:rPr>
         <w:t xml:space="preserve">   </w:t>
       </w:r>
       <w:r>
@@ -1699,7 +1709,6 @@
           <w:b/>
           <w:bCs/>
         </w:rPr>
-        <w:lastRenderedPageBreak/>
         <w:br/>
       </w:r>
       <w:r>
@@ -2821,7 +2830,6 @@
           <w:color w:val="FFFFFF" w:themeColor="background1"/>
           <w:lang w:val="en-US"/>
         </w:rPr>
-        <w:lastRenderedPageBreak/>
         <w:t>update employees set salary = salary + 100;</w:t>
       </w:r>
     </w:p>
@@ -3119,7 +3127,6 @@
         </w:rPr>
       </w:pPr>
       <w:r>
-        <w:lastRenderedPageBreak/>
         <w:br/>
       </w:r>
       <w:r>
@@ -3712,7 +3719,6 @@
         <w:rPr>
           <w:noProof/>
         </w:rPr>
-        <w:lastRenderedPageBreak/>
         <w:drawing>
           <wp:inline distT="0" distB="0" distL="0" distR="0" wp14:anchorId="17DF5719" wp14:editId="0696EBD5">
             <wp:extent cx="5762626" cy="1000125"/>
@@ -4221,7 +4227,6 @@
         <w:rPr>
           <w:noProof/>
         </w:rPr>
-        <w:lastRenderedPageBreak/>
         <w:drawing>
           <wp:inline distT="0" distB="0" distL="0" distR="0" wp14:anchorId="5BCA1CD1" wp14:editId="12F292E4">
             <wp:extent cx="3124471" cy="548688"/>
@@ -4780,7 +4785,6 @@
         </w:rPr>
       </w:pPr>
       <w:r>
-        <w:lastRenderedPageBreak/>
         <w:br/>
       </w:r>
       <w:r>
@@ -5401,7 +5405,6 @@
           <w:color w:val="FFFFFF" w:themeColor="background1"/>
           <w:lang w:val="en-US"/>
         </w:rPr>
-        <w:lastRenderedPageBreak/>
         <w:t>$$ LANGUAGE plpgsql;</w:t>
       </w:r>
     </w:p>
@@ -5844,6 +5847,12 @@
           <w:lang w:val="en-US"/>
         </w:rPr>
         <w:tab/>
+      </w:r>
+      <w:r>
+        <w:rPr>
+          <w:color w:val="FFFFFF" w:themeColor="background1"/>
+          <w:lang w:val="en-US"/>
+        </w:rPr>
         <w:t>update jobs set max_salary = salary where job_title = 'Programmer';</w:t>
       </w:r>
     </w:p>
@@ -6018,7 +6027,6 @@
         <w:ind w:left="360"/>
       </w:pPr>
       <w:r>
-        <w:lastRenderedPageBreak/>
         <w:t>Sesja dla skryptu 2.</w:t>
       </w:r>
     </w:p>
@@ -6168,6 +6176,12 @@
           <w:bCs/>
         </w:rPr>
         <w:br/>
+      </w:r>
+      <w:r>
+        <w:rPr>
+          <w:b/>
+          <w:bCs/>
+        </w:rPr>
         <w:t>5. Jakie zjawisko zaprezentowano w tym zadaniu?</w:t>
       </w:r>
     </w:p>
@@ -6193,6 +6207,12 @@
           <w:bCs/>
         </w:rPr>
         <w:br/>
+      </w:r>
+      <w:r>
+        <w:rPr>
+          <w:b/>
+          <w:bCs/>
+        </w:rPr>
         <w:t>6. Na jakim minimalnym poziomie izolacji nie mogłoby dojść do jego wystąpienia?</w:t>
       </w:r>
     </w:p>
@@ -6390,6 +6410,12 @@
           <w:bCs/>
         </w:rPr>
         <w:br/>
+      </w:r>
+      <w:r>
+        <w:rPr>
+          <w:b/>
+          <w:bCs/>
+        </w:rPr>
         <w:t>4. W ramach sesji nr 2 podwyższ o 1000 zł maksymalną pensję na stanowisku Programmer.</w:t>
       </w:r>
     </w:p>
@@ -6530,7 +6556,6 @@
           <w:b/>
           <w:bCs/>
         </w:rPr>
-        <w:lastRenderedPageBreak/>
         <w:t>5. W ramach sesji nr 2 zatwierdź transakcję.</w:t>
       </w:r>
     </w:p>
@@ -6799,6 +6824,12 @@
           <w:bCs/>
         </w:rPr>
         <w:br/>
+      </w:r>
+      <w:r>
+        <w:rPr>
+          <w:b/>
+          <w:bCs/>
+        </w:rPr>
         <w:t>8. W ramach sesji nr 1 wyświetl maksymalną pensję na stanowisku Programmer.</w:t>
       </w:r>
     </w:p>
@@ -6998,7 +7029,6 @@
           <w:sz w:val="32"/>
           <w:szCs w:val="32"/>
         </w:rPr>
-        <w:lastRenderedPageBreak/>
         <w:t xml:space="preserve">Zadanie </w:t>
       </w:r>
       <w:r>
@@ -7186,6 +7216,12 @@
           <w:bCs/>
         </w:rPr>
         <w:br/>
+      </w:r>
+      <w:r>
+        <w:rPr>
+          <w:b/>
+          <w:bCs/>
+        </w:rPr>
         <w:t>4. W ramach sesji nr 2 dodaj nowe stanowisko, na którym minimalna pensja wynosi 2500 zł.</w:t>
       </w:r>
     </w:p>
@@ -7393,6 +7429,12 @@
           <w:bCs/>
         </w:rPr>
         <w:br/>
+      </w:r>
+      <w:r>
+        <w:rPr>
+          <w:b/>
+          <w:bCs/>
+        </w:rPr>
         <w:t>6. W ramach sesji nr 1 wyświetl wszystkie stanowiska, na których minimalna pensja wynosi 2500 zł.</w:t>
       </w:r>
     </w:p>
@@ -7490,8 +7532,13 @@
           <w:b/>
           <w:bCs/>
         </w:rPr>
-        <w:lastRenderedPageBreak/>
         <w:br/>
+      </w:r>
+      <w:r>
+        <w:rPr>
+          <w:b/>
+          <w:bCs/>
+        </w:rPr>
         <w:t xml:space="preserve">7. </w:t>
       </w:r>
       <w:r>
@@ -7583,6 +7630,12 @@
           <w:bCs/>
         </w:rPr>
         <w:br/>
+      </w:r>
+      <w:r>
+        <w:rPr>
+          <w:b/>
+          <w:bCs/>
+        </w:rPr>
         <w:t>8. W ramach sesji nr 1 wyświetl wszystkie stanowiska, na których minimalna pensja wynosi 2500 zł.</w:t>
       </w:r>
     </w:p>
@@ -7878,34 +7931,32 @@
     </w:p>
     <w:p>
       <w:pPr>
-        <w:rPr>
-          <w:b/>
-          <w:bCs/>
-          <w:lang w:val="en-US"/>
-        </w:rPr>
-      </w:pPr>
-      <w:r>
-        <w:rPr>
-          <w:noProof/>
-          <w:lang w:val="en-US"/>
-        </w:rPr>
+        <w:pStyle w:val="Normalny"/>
+      </w:pPr>
+      <w:r>
         <w:drawing>
-          <wp:inline distT="0" distB="0" distL="0" distR="0" wp14:anchorId="27E19E3D" wp14:editId="0E88E98D">
-            <wp:extent cx="5760720" cy="532765"/>
-            <wp:effectExtent l="0" t="0" r="0" b="635"/>
-            <wp:docPr id="1098696112" name="Obraz 1"/>
+          <wp:inline wp14:editId="4F69B92E" wp14:anchorId="14035AB2">
+            <wp:extent cx="5762626" cy="523875"/>
+            <wp:effectExtent l="0" t="0" r="0" b="0"/>
+            <wp:docPr id="1095501251" name="" title=""/>
             <wp:cNvGraphicFramePr>
-              <a:graphicFrameLocks xmlns:a="http://schemas.openxmlformats.org/drawingml/2006/main" noChangeAspect="1"/>
+              <a:graphicFrameLocks noChangeAspect="1"/>
             </wp:cNvGraphicFramePr>
-            <a:graphic xmlns:a="http://schemas.openxmlformats.org/drawingml/2006/main">
+            <a:graphic>
               <a:graphicData uri="http://schemas.openxmlformats.org/drawingml/2006/picture">
-                <pic:pic xmlns:pic="http://schemas.openxmlformats.org/drawingml/2006/picture">
+                <pic:pic>
                   <pic:nvPicPr>
-                    <pic:cNvPr id="1098696112" name=""/>
+                    <pic:cNvPr id="0" name=""/>
                     <pic:cNvPicPr/>
                   </pic:nvPicPr>
                   <pic:blipFill>
-                    <a:blip r:embed="rId44"/>
+                    <a:blip r:embed="R9c6d8cc17b1d4355">
+                      <a:extLst>
+                        <a:ext xmlns:a="http://schemas.openxmlformats.org/drawingml/2006/main" uri="{28A0092B-C50C-407E-A947-70E740481C1C}">
+                          <a14:useLocalDpi val="0"/>
+                        </a:ext>
+                      </a:extLst>
+                    </a:blip>
                     <a:stretch>
                       <a:fillRect/>
                     </a:stretch>
@@ -7913,7 +7964,7 @@
                   <pic:spPr>
                     <a:xfrm>
                       <a:off x="0" y="0"/>
-                      <a:ext cx="5760720" cy="532765"/>
+                      <a:ext cx="5762626" cy="523875"/>
                     </a:xfrm>
                     <a:prstGeom prst="rect">
                       <a:avLst/>
@@ -7968,45 +8019,48 @@
       </w:pPr>
       <w:r>
         <w:rPr>
-          <w:color w:val="FFFFFF" w:themeColor="background1"/>
-          <w:lang w:val="en-US"/>
-        </w:rPr>
-        <w:t>LOCK TABLE jobs IN ACCESS SHARE MODE;</w:t>
-      </w:r>
-    </w:p>
-    <w:p>
-      <w:pPr>
-        <w:ind w:left="360"/>
-        <w:rPr>
-          <w:b/>
-          <w:bCs/>
-        </w:rPr>
-      </w:pPr>
-      <w:r>
-        <w:rPr>
-          <w:b/>
-          <w:bCs/>
-          <w:noProof/>
-          <w:lang w:val="en-US"/>
-        </w:rPr>
-        <w:lastRenderedPageBreak/>
+          <w:color w:val="FFFFFF" w:themeColor="background1" w:themeTint="FF" w:themeShade="FF"/>
+          <w:lang w:val="en-US"/>
+        </w:rPr>
+        <w:t xml:space="preserve">LOCK TABLE jobs IN SHARE </w:t>
+      </w:r>
+      <w:r>
+        <w:rPr>
+          <w:color w:val="FFFFFF" w:themeColor="background1" w:themeTint="FF" w:themeShade="FF"/>
+          <w:lang w:val="en-US"/>
+        </w:rPr>
+        <w:t>MODE;</w:t>
+      </w:r>
+    </w:p>
+    <w:p>
+      <w:pPr>
+        <w:pStyle w:val="Normalny"/>
+        <w:ind w:left="360"/>
+      </w:pPr>
+      <w:r>
         <w:drawing>
-          <wp:inline distT="0" distB="0" distL="0" distR="0" wp14:anchorId="31D5199F" wp14:editId="02385326">
-            <wp:extent cx="2918713" cy="708721"/>
+          <wp:inline wp14:editId="23E8415C" wp14:anchorId="51DDE593">
+            <wp:extent cx="3322608" cy="853514"/>
             <wp:effectExtent l="0" t="0" r="0" b="0"/>
-            <wp:docPr id="1266505290" name="Obraz 1" descr="Obraz zawierający tekst, Czcionka, biały, algebra&#10;&#10;Opis wygenerowany automatycznie"/>
+            <wp:docPr id="1480670883" name="" title=""/>
             <wp:cNvGraphicFramePr>
-              <a:graphicFrameLocks xmlns:a="http://schemas.openxmlformats.org/drawingml/2006/main" noChangeAspect="1"/>
+              <a:graphicFrameLocks noChangeAspect="1"/>
             </wp:cNvGraphicFramePr>
-            <a:graphic xmlns:a="http://schemas.openxmlformats.org/drawingml/2006/main">
+            <a:graphic>
               <a:graphicData uri="http://schemas.openxmlformats.org/drawingml/2006/picture">
-                <pic:pic xmlns:pic="http://schemas.openxmlformats.org/drawingml/2006/picture">
+                <pic:pic>
                   <pic:nvPicPr>
-                    <pic:cNvPr id="1266505290" name="Obraz 1" descr="Obraz zawierający tekst, Czcionka, biały, algebra&#10;&#10;Opis wygenerowany automatycznie"/>
+                    <pic:cNvPr id="0" name=""/>
                     <pic:cNvPicPr/>
                   </pic:nvPicPr>
                   <pic:blipFill>
-                    <a:blip r:embed="rId45"/>
+                    <a:blip r:embed="R4825936457c345f2">
+                      <a:extLst>
+                        <a:ext xmlns:a="http://schemas.openxmlformats.org/drawingml/2006/main" uri="{28A0092B-C50C-407E-A947-70E740481C1C}">
+                          <a14:useLocalDpi val="0"/>
+                        </a:ext>
+                      </a:extLst>
+                    </a:blip>
                     <a:stretch>
                       <a:fillRect/>
                     </a:stretch>
@@ -8014,7 +8068,7 @@
                   <pic:spPr>
                     <a:xfrm>
                       <a:off x="0" y="0"/>
-                      <a:ext cx="2918713" cy="708721"/>
+                      <a:ext cx="3322608" cy="853514"/>
                     </a:xfrm>
                     <a:prstGeom prst="rect">
                       <a:avLst/>
@@ -8085,35 +8139,33 @@
     </w:p>
     <w:p>
       <w:pPr>
-        <w:ind w:left="360"/>
-        <w:rPr>
-          <w:b/>
-          <w:bCs/>
-        </w:rPr>
-      </w:pPr>
-      <w:r>
-        <w:rPr>
-          <w:b/>
-          <w:bCs/>
-          <w:noProof/>
-        </w:rPr>
+        <w:pStyle w:val="Normalny"/>
+        <w:ind w:left="360"/>
+      </w:pPr>
+      <w:r>
         <w:drawing>
-          <wp:inline distT="0" distB="0" distL="0" distR="0" wp14:anchorId="77E18ACE" wp14:editId="2EAC7CB0">
-            <wp:extent cx="4480560" cy="2141996"/>
+          <wp:inline wp14:editId="7D159EB9" wp14:anchorId="2DF4E33C">
+            <wp:extent cx="5762626" cy="2724150"/>
             <wp:effectExtent l="0" t="0" r="0" b="0"/>
-            <wp:docPr id="66942318" name="Obraz 1" descr="Obraz zawierający tekst, zrzut ekranu, numer, Równolegle&#10;&#10;Opis wygenerowany automatycznie"/>
+            <wp:docPr id="579022340" name="" title=""/>
             <wp:cNvGraphicFramePr>
-              <a:graphicFrameLocks xmlns:a="http://schemas.openxmlformats.org/drawingml/2006/main" noChangeAspect="1"/>
+              <a:graphicFrameLocks noChangeAspect="1"/>
             </wp:cNvGraphicFramePr>
-            <a:graphic xmlns:a="http://schemas.openxmlformats.org/drawingml/2006/main">
+            <a:graphic>
               <a:graphicData uri="http://schemas.openxmlformats.org/drawingml/2006/picture">
-                <pic:pic xmlns:pic="http://schemas.openxmlformats.org/drawingml/2006/picture">
+                <pic:pic>
                   <pic:nvPicPr>
-                    <pic:cNvPr id="66942318" name="Obraz 1" descr="Obraz zawierający tekst, zrzut ekranu, numer, Równolegle&#10;&#10;Opis wygenerowany automatycznie"/>
+                    <pic:cNvPr id="0" name=""/>
                     <pic:cNvPicPr/>
                   </pic:nvPicPr>
                   <pic:blipFill>
-                    <a:blip r:embed="rId46"/>
+                    <a:blip r:embed="R71784416e4754ff1">
+                      <a:extLst>
+                        <a:ext xmlns:a="http://schemas.openxmlformats.org/drawingml/2006/main" uri="{28A0092B-C50C-407E-A947-70E740481C1C}">
+                          <a14:useLocalDpi val="0"/>
+                        </a:ext>
+                      </a:extLst>
+                    </a:blip>
                     <a:stretch>
                       <a:fillRect/>
                     </a:stretch>
@@ -8121,7 +8173,7 @@
                   <pic:spPr>
                     <a:xfrm>
                       <a:off x="0" y="0"/>
-                      <a:ext cx="4482524" cy="2142935"/>
+                      <a:ext cx="5762626" cy="2724150"/>
                     </a:xfrm>
                     <a:prstGeom prst="rect">
                       <a:avLst/>
@@ -8133,104 +8185,30 @@
           </wp:inline>
         </w:drawing>
       </w:r>
-    </w:p>
-    <w:p>
-      <w:pPr>
-        <w:ind w:left="360"/>
-        <w:rPr>
-          <w:b/>
-          <w:bCs/>
-        </w:rPr>
-      </w:pPr>
-      <w:r>
-        <w:rPr>
-          <w:b/>
-          <w:bCs/>
-        </w:rPr>
-        <w:br/>
-        <w:t>5. W ramach sesji nr 2 rozpocznij transakcję.</w:t>
-      </w:r>
-      <w:r>
-        <w:rPr>
-          <w:b/>
-          <w:bCs/>
-        </w:rPr>
-        <w:br/>
-        <w:t>6. W ramach sesji nr 2 wyświetl wszystkie stanowiska.</w:t>
-      </w:r>
-    </w:p>
-    <w:p>
-      <w:pPr>
-        <w:pStyle w:val="HTML-wstpniesformatowany"/>
-        <w:shd w:val="clear" w:color="auto" w:fill="1E1F22"/>
-        <w:ind w:left="360"/>
-        <w:rPr>
-          <w:color w:val="FFFFFF" w:themeColor="background1"/>
-        </w:rPr>
-      </w:pPr>
-      <w:r>
-        <w:rPr>
-          <w:color w:val="FFFFFF" w:themeColor="background1"/>
-        </w:rPr>
-        <w:t>begin;</w:t>
-      </w:r>
-    </w:p>
-    <w:p>
-      <w:pPr>
-        <w:pStyle w:val="HTML-wstpniesformatowany"/>
-        <w:shd w:val="clear" w:color="auto" w:fill="1E1F22"/>
-        <w:ind w:left="360"/>
-        <w:rPr>
-          <w:color w:val="FFFFFF" w:themeColor="background1"/>
-        </w:rPr>
-      </w:pPr>
-      <w:r>
-        <w:rPr>
-          <w:color w:val="FFFFFF" w:themeColor="background1"/>
-        </w:rPr>
-        <w:t>select * from jobs;</w:t>
-      </w:r>
-    </w:p>
-    <w:p>
-      <w:pPr>
-        <w:ind w:left="360"/>
-        <w:rPr>
-          <w:b/>
-          <w:bCs/>
-        </w:rPr>
-      </w:pPr>
-    </w:p>
-    <w:p>
-      <w:pPr>
-        <w:ind w:left="360"/>
-        <w:rPr>
-          <w:b/>
-          <w:bCs/>
-        </w:rPr>
-      </w:pPr>
-      <w:r>
-        <w:rPr>
-          <w:b/>
-          <w:bCs/>
-          <w:noProof/>
-        </w:rPr>
+      <w:r>
         <w:drawing>
-          <wp:inline distT="0" distB="0" distL="0" distR="0" wp14:anchorId="0F727DEB" wp14:editId="5771D4F3">
-            <wp:extent cx="3390900" cy="3079544"/>
-            <wp:effectExtent l="0" t="0" r="0" b="6985"/>
-            <wp:docPr id="1496713921" name="Obraz 1" descr="Obraz zawierający tekst, numer, menu, zrzut ekranu&#10;&#10;Opis wygenerowany automatycznie"/>
+          <wp:inline wp14:editId="5F2E19D7" wp14:anchorId="05EC9EF0">
+            <wp:extent cx="5762626" cy="1800225"/>
+            <wp:effectExtent l="0" t="0" r="0" b="0"/>
+            <wp:docPr id="923965763" name="" title=""/>
             <wp:cNvGraphicFramePr>
-              <a:graphicFrameLocks xmlns:a="http://schemas.openxmlformats.org/drawingml/2006/main" noChangeAspect="1"/>
+              <a:graphicFrameLocks noChangeAspect="1"/>
             </wp:cNvGraphicFramePr>
-            <a:graphic xmlns:a="http://schemas.openxmlformats.org/drawingml/2006/main">
+            <a:graphic>
               <a:graphicData uri="http://schemas.openxmlformats.org/drawingml/2006/picture">
-                <pic:pic xmlns:pic="http://schemas.openxmlformats.org/drawingml/2006/picture">
+                <pic:pic>
                   <pic:nvPicPr>
-                    <pic:cNvPr id="1496713921" name="Obraz 1" descr="Obraz zawierający tekst, numer, menu, zrzut ekranu&#10;&#10;Opis wygenerowany automatycznie"/>
+                    <pic:cNvPr id="0" name=""/>
                     <pic:cNvPicPr/>
                   </pic:nvPicPr>
                   <pic:blipFill>
-                    <a:blip r:embed="rId47"/>
+                    <a:blip r:embed="R13eef5e3551f408d">
+                      <a:extLst>
+                        <a:ext xmlns:a="http://schemas.openxmlformats.org/drawingml/2006/main" uri="{28A0092B-C50C-407E-A947-70E740481C1C}">
+                          <a14:useLocalDpi val="0"/>
+                        </a:ext>
+                      </a:extLst>
+                    </a:blip>
                     <a:stretch>
                       <a:fillRect/>
                     </a:stretch>
@@ -8238,7 +8216,7 @@
                   <pic:spPr>
                     <a:xfrm>
                       <a:off x="0" y="0"/>
-                      <a:ext cx="3394682" cy="3082978"/>
+                      <a:ext cx="5762626" cy="1800225"/>
                     </a:xfrm>
                     <a:prstGeom prst="rect">
                       <a:avLst/>
@@ -8259,95 +8237,105 @@
           <w:bCs/>
         </w:rPr>
       </w:pPr>
-    </w:p>
-    <w:p>
-      <w:pPr>
-        <w:ind w:left="360"/>
-        <w:rPr>
-          <w:b/>
-          <w:bCs/>
-        </w:rPr>
-      </w:pPr>
-    </w:p>
-    <w:p>
-      <w:pPr>
-        <w:ind w:left="360"/>
-        <w:rPr>
-          <w:b/>
-          <w:bCs/>
-        </w:rPr>
-      </w:pPr>
-      <w:r>
-        <w:rPr>
-          <w:b/>
-          <w:bCs/>
-        </w:rPr>
-        <w:lastRenderedPageBreak/>
+      <w:r>
+        <w:rPr>
+          <w:b/>
+          <w:bCs/>
+        </w:rPr>
         <w:br/>
-        <w:t>7. W ramach sesji nr 2 podwyższ o 100 zł maksymalną pensję na wszystkich stanowiskach.</w:t>
-      </w:r>
-    </w:p>
-    <w:p>
-      <w:pPr>
-        <w:pStyle w:val="HTML-wstpniesformatowany"/>
-        <w:shd w:val="clear" w:color="auto" w:fill="1E1F22"/>
-        <w:ind w:left="360"/>
-        <w:rPr>
-          <w:color w:val="FFFFFF" w:themeColor="background1"/>
-          <w:lang w:val="en-US"/>
-        </w:rPr>
-      </w:pPr>
-      <w:r>
-        <w:rPr>
-          <w:color w:val="FFFFFF" w:themeColor="background1"/>
-          <w:lang w:val="en-US"/>
-        </w:rPr>
-        <w:t>update jobs set max_salary = max_salary + 100;</w:t>
-      </w:r>
-    </w:p>
-    <w:p>
-      <w:pPr>
-        <w:ind w:left="360"/>
-        <w:rPr>
-          <w:b/>
-          <w:bCs/>
-          <w:lang w:val="en-US"/>
-        </w:rPr>
-      </w:pPr>
-    </w:p>
-    <w:p>
-      <w:pPr>
-        <w:ind w:left="360"/>
-        <w:rPr>
-          <w:b/>
-          <w:bCs/>
-          <w:lang w:val="en-US"/>
-        </w:rPr>
-      </w:pPr>
-      <w:r>
-        <w:rPr>
-          <w:b/>
-          <w:bCs/>
-          <w:noProof/>
-          <w:lang w:val="en-US"/>
-        </w:rPr>
+      </w:r>
+      <w:r>
+        <w:rPr>
+          <w:b/>
+          <w:bCs/>
+        </w:rPr>
+        <w:t>5. W ramach sesji nr 2 rozpocznij transakcję.</w:t>
+      </w:r>
+      <w:r>
+        <w:rPr>
+          <w:b/>
+          <w:bCs/>
+        </w:rPr>
+        <w:br/>
+      </w:r>
+      <w:r>
+        <w:rPr>
+          <w:b/>
+          <w:bCs/>
+        </w:rPr>
+        <w:t>6. W ramach sesji nr 2 wyświetl wszystkie stanowiska.</w:t>
+      </w:r>
+    </w:p>
+    <w:p>
+      <w:pPr>
+        <w:pStyle w:val="HTML-wstpniesformatowany"/>
+        <w:shd w:val="clear" w:color="auto" w:fill="1E1F22"/>
+        <w:ind w:left="360"/>
+        <w:rPr>
+          <w:color w:val="FFFFFF" w:themeColor="background1"/>
+        </w:rPr>
+      </w:pPr>
+      <w:r>
+        <w:rPr>
+          <w:color w:val="FFFFFF" w:themeColor="background1"/>
+        </w:rPr>
+        <w:t>begin;</w:t>
+      </w:r>
+    </w:p>
+    <w:p>
+      <w:pPr>
+        <w:pStyle w:val="HTML-wstpniesformatowany"/>
+        <w:shd w:val="clear" w:color="auto" w:fill="1E1F22"/>
+        <w:ind w:left="360"/>
+        <w:rPr>
+          <w:color w:val="FFFFFF" w:themeColor="background1"/>
+        </w:rPr>
+      </w:pPr>
+      <w:r>
+        <w:rPr>
+          <w:color w:val="FFFFFF" w:themeColor="background1"/>
+        </w:rPr>
+        <w:t>select * from jobs;</w:t>
+      </w:r>
+    </w:p>
+    <w:p>
+      <w:pPr>
+        <w:ind w:left="360"/>
+        <w:rPr>
+          <w:b/>
+          <w:bCs/>
+        </w:rPr>
+      </w:pPr>
+    </w:p>
+    <w:p>
+      <w:pPr>
+        <w:pStyle w:val="Normalny"/>
+        <w:ind w:left="360"/>
+      </w:pPr>
+      <w:r>
         <w:drawing>
-          <wp:inline distT="0" distB="0" distL="0" distR="0" wp14:anchorId="2414724D" wp14:editId="74A1BAED">
-            <wp:extent cx="3276884" cy="891617"/>
-            <wp:effectExtent l="0" t="0" r="0" b="3810"/>
-            <wp:docPr id="1995048458" name="Obraz 1" descr="Obraz zawierający tekst, zrzut ekranu, Czcionka, biały&#10;&#10;Opis wygenerowany automatycznie"/>
+          <wp:inline wp14:editId="67A25049" wp14:anchorId="1052D11D">
+            <wp:extent cx="5762626" cy="5086350"/>
+            <wp:effectExtent l="0" t="0" r="0" b="0"/>
+            <wp:docPr id="1491439753" name="" title=""/>
             <wp:cNvGraphicFramePr>
-              <a:graphicFrameLocks xmlns:a="http://schemas.openxmlformats.org/drawingml/2006/main" noChangeAspect="1"/>
+              <a:graphicFrameLocks noChangeAspect="1"/>
             </wp:cNvGraphicFramePr>
-            <a:graphic xmlns:a="http://schemas.openxmlformats.org/drawingml/2006/main">
+            <a:graphic>
               <a:graphicData uri="http://schemas.openxmlformats.org/drawingml/2006/picture">
-                <pic:pic xmlns:pic="http://schemas.openxmlformats.org/drawingml/2006/picture">
+                <pic:pic>
                   <pic:nvPicPr>
-                    <pic:cNvPr id="1995048458" name="Obraz 1" descr="Obraz zawierający tekst, zrzut ekranu, Czcionka, biały&#10;&#10;Opis wygenerowany automatycznie"/>
+                    <pic:cNvPr id="0" name=""/>
                     <pic:cNvPicPr/>
                   </pic:nvPicPr>
                   <pic:blipFill>
-                    <a:blip r:embed="rId48"/>
+                    <a:blip r:embed="R298e528b44dc4b31">
+                      <a:extLst>
+                        <a:ext xmlns:a="http://schemas.openxmlformats.org/drawingml/2006/main" uri="{28A0092B-C50C-407E-A947-70E740481C1C}">
+                          <a14:useLocalDpi val="0"/>
+                        </a:ext>
+                      </a:extLst>
+                    </a:blip>
                     <a:stretch>
                       <a:fillRect/>
                     </a:stretch>
@@ -8355,7 +8343,7 @@
                   <pic:spPr>
                     <a:xfrm>
                       <a:off x="0" y="0"/>
-                      <a:ext cx="3276884" cy="891617"/>
+                      <a:ext cx="5762626" cy="5086350"/>
                     </a:xfrm>
                     <a:prstGeom prst="rect">
                       <a:avLst/>
@@ -8376,78 +8364,96 @@
           <w:bCs/>
         </w:rPr>
       </w:pPr>
+    </w:p>
+    <w:p>
+      <w:pPr>
+        <w:ind w:left="360"/>
+        <w:rPr>
+          <w:b/>
+          <w:bCs/>
+        </w:rPr>
+      </w:pPr>
+    </w:p>
+    <w:p>
+      <w:pPr>
+        <w:ind w:left="360"/>
+        <w:rPr>
+          <w:b/>
+          <w:bCs/>
+        </w:rPr>
+      </w:pPr>
       <w:r>
         <w:rPr>
           <w:b/>
           <w:bCs/>
         </w:rPr>
         <w:br/>
-        <w:t xml:space="preserve">8. </w:t>
-      </w:r>
-      <w:r>
-        <w:rPr>
-          <w:b/>
-          <w:bCs/>
-        </w:rPr>
-        <w:t>W ramach sesji nr 1 zatwierdź transakcję.</w:t>
-      </w:r>
-    </w:p>
-    <w:p>
-      <w:pPr>
-        <w:pStyle w:val="HTML-wstpniesformatowany"/>
-        <w:shd w:val="clear" w:color="auto" w:fill="1E1F22"/>
-        <w:ind w:left="360"/>
-        <w:rPr>
-          <w:color w:val="FFFFFF" w:themeColor="background1"/>
-        </w:rPr>
-      </w:pPr>
-      <w:r>
-        <w:rPr>
-          <w:color w:val="FFFFFF" w:themeColor="background1"/>
-        </w:rPr>
-        <w:t>commit;</w:t>
-      </w:r>
-    </w:p>
-    <w:p>
-      <w:pPr>
-        <w:ind w:left="360"/>
-        <w:rPr>
-          <w:b/>
-          <w:bCs/>
-        </w:rPr>
-      </w:pPr>
-    </w:p>
-    <w:p>
-      <w:pPr>
-        <w:ind w:left="360"/>
-        <w:rPr>
-          <w:b/>
-          <w:bCs/>
-        </w:rPr>
-      </w:pPr>
-      <w:r>
-        <w:rPr>
-          <w:b/>
-          <w:bCs/>
-          <w:noProof/>
-        </w:rPr>
+      </w:r>
+      <w:r>
+        <w:rPr>
+          <w:b/>
+          <w:bCs/>
+        </w:rPr>
+        <w:t>7. W ramach sesji nr 2 podwyższ o 100 zł maksymalną pensję na wszystkich stanowiskach.</w:t>
+      </w:r>
+    </w:p>
+    <w:p>
+      <w:pPr>
+        <w:pStyle w:val="HTML-wstpniesformatowany"/>
+        <w:shd w:val="clear" w:color="auto" w:fill="1E1F22"/>
+        <w:ind w:left="360"/>
+        <w:rPr>
+          <w:color w:val="FFFFFF" w:themeColor="background1"/>
+          <w:lang w:val="en-US"/>
+        </w:rPr>
+      </w:pPr>
+      <w:r>
+        <w:rPr>
+          <w:color w:val="FFFFFF" w:themeColor="background1"/>
+          <w:lang w:val="en-US"/>
+        </w:rPr>
+        <w:t>update jobs set max_salary = max_salary + 100;</w:t>
+      </w:r>
+    </w:p>
+    <w:p>
+      <w:pPr>
+        <w:ind w:left="360"/>
+        <w:rPr>
+          <w:b/>
+          <w:bCs/>
+          <w:lang w:val="en-US"/>
+        </w:rPr>
+      </w:pPr>
+    </w:p>
+    <w:p>
+      <w:pPr>
+        <w:pStyle w:val="Normalny"/>
+        <w:ind w:left="360"/>
+      </w:pPr>
+      <w:r>
         <w:drawing>
-          <wp:inline distT="0" distB="0" distL="0" distR="0" wp14:anchorId="325265F6" wp14:editId="1E1E6C1B">
-            <wp:extent cx="3177815" cy="815411"/>
-            <wp:effectExtent l="0" t="0" r="3810" b="3810"/>
-            <wp:docPr id="552160170" name="Obraz 1"/>
+          <wp:inline wp14:editId="6B2FCBC8" wp14:anchorId="7A010B43">
+            <wp:extent cx="5762626" cy="1123950"/>
+            <wp:effectExtent l="0" t="0" r="0" b="0"/>
+            <wp:docPr id="235851609" name="" title=""/>
             <wp:cNvGraphicFramePr>
-              <a:graphicFrameLocks xmlns:a="http://schemas.openxmlformats.org/drawingml/2006/main" noChangeAspect="1"/>
+              <a:graphicFrameLocks noChangeAspect="1"/>
             </wp:cNvGraphicFramePr>
-            <a:graphic xmlns:a="http://schemas.openxmlformats.org/drawingml/2006/main">
+            <a:graphic>
               <a:graphicData uri="http://schemas.openxmlformats.org/drawingml/2006/picture">
-                <pic:pic xmlns:pic="http://schemas.openxmlformats.org/drawingml/2006/picture">
+                <pic:pic>
                   <pic:nvPicPr>
-                    <pic:cNvPr id="552160170" name=""/>
+                    <pic:cNvPr id="0" name=""/>
                     <pic:cNvPicPr/>
                   </pic:nvPicPr>
                   <pic:blipFill>
-                    <a:blip r:embed="rId49"/>
+                    <a:blip r:embed="R515c46a5ea3041e7">
+                      <a:extLst>
+                        <a:ext xmlns:a="http://schemas.openxmlformats.org/drawingml/2006/main" uri="{28A0092B-C50C-407E-A947-70E740481C1C}">
+                          <a14:useLocalDpi val="0"/>
+                        </a:ext>
+                      </a:extLst>
+                    </a:blip>
                     <a:stretch>
                       <a:fillRect/>
                     </a:stretch>
@@ -8455,7 +8461,7 @@
                   <pic:spPr>
                     <a:xfrm>
                       <a:off x="0" y="0"/>
-                      <a:ext cx="3177815" cy="815411"/>
+                      <a:ext cx="5762626" cy="1123950"/>
                     </a:xfrm>
                     <a:prstGeom prst="rect">
                       <a:avLst/>
@@ -8482,65 +8488,76 @@
           <w:bCs/>
         </w:rPr>
         <w:br/>
-        <w:t>9. W ramach sesji nr 2 wycofaj transakcję.</w:t>
-      </w:r>
-    </w:p>
-    <w:p>
-      <w:pPr>
-        <w:pStyle w:val="HTML-wstpniesformatowany"/>
-        <w:shd w:val="clear" w:color="auto" w:fill="1E1F22"/>
-        <w:ind w:left="360"/>
-        <w:rPr>
-          <w:color w:val="FFFFFF" w:themeColor="background1"/>
-        </w:rPr>
-      </w:pPr>
-      <w:r>
-        <w:rPr>
-          <w:color w:val="FFFFFF" w:themeColor="background1"/>
-        </w:rPr>
-        <w:t>rollback;</w:t>
-      </w:r>
-    </w:p>
-    <w:p>
-      <w:pPr>
-        <w:ind w:left="360"/>
-        <w:rPr>
-          <w:b/>
-          <w:bCs/>
-        </w:rPr>
-      </w:pPr>
-    </w:p>
-    <w:p>
-      <w:pPr>
-        <w:ind w:left="360"/>
-        <w:rPr>
-          <w:b/>
-          <w:bCs/>
-        </w:rPr>
-      </w:pPr>
-      <w:r>
-        <w:rPr>
-          <w:b/>
-          <w:bCs/>
-          <w:noProof/>
-        </w:rPr>
+      </w:r>
+      <w:r>
+        <w:rPr>
+          <w:b/>
+          <w:bCs/>
+        </w:rPr>
+        <w:t xml:space="preserve">8. </w:t>
+      </w:r>
+      <w:r>
+        <w:rPr>
+          <w:b/>
+          <w:bCs/>
+        </w:rPr>
+        <w:t>W ramach sesji nr 1 zatwierdź transakcję.</w:t>
+      </w:r>
+    </w:p>
+    <w:p>
+      <w:pPr>
+        <w:pStyle w:val="HTML-wstpniesformatowany"/>
+        <w:shd w:val="clear" w:color="auto" w:fill="1E1F22"/>
+        <w:ind w:left="360"/>
+        <w:rPr>
+          <w:color w:val="FFFFFF" w:themeColor="background1"/>
+        </w:rPr>
+      </w:pPr>
+      <w:r>
+        <w:rPr>
+          <w:color w:val="FFFFFF" w:themeColor="background1"/>
+        </w:rPr>
+        <w:t>commit;</w:t>
+      </w:r>
+    </w:p>
+    <w:p>
+      <w:pPr>
+        <w:ind w:left="360"/>
+        <w:rPr>
+          <w:b/>
+          <w:bCs/>
+        </w:rPr>
+      </w:pPr>
+    </w:p>
+    <w:p>
+      <w:pPr>
+        <w:pStyle w:val="Normalny"/>
+        <w:ind w:left="360"/>
+      </w:pPr>
+      <w:r>
         <w:drawing>
-          <wp:inline distT="0" distB="0" distL="0" distR="0" wp14:anchorId="40AA8CA8" wp14:editId="405CF43A">
-            <wp:extent cx="3086367" cy="952583"/>
+          <wp:inline wp14:editId="5344E93F" wp14:anchorId="792F1735">
+            <wp:extent cx="3314987" cy="922100"/>
             <wp:effectExtent l="0" t="0" r="0" b="0"/>
-            <wp:docPr id="1854178733" name="Obraz 1" descr="Obraz zawierający tekst, Czcionka, biały, zrzut ekranu&#10;&#10;Opis wygenerowany automatycznie"/>
+            <wp:docPr id="181575452" name="" title=""/>
             <wp:cNvGraphicFramePr>
-              <a:graphicFrameLocks xmlns:a="http://schemas.openxmlformats.org/drawingml/2006/main" noChangeAspect="1"/>
+              <a:graphicFrameLocks noChangeAspect="1"/>
             </wp:cNvGraphicFramePr>
-            <a:graphic xmlns:a="http://schemas.openxmlformats.org/drawingml/2006/main">
+            <a:graphic>
               <a:graphicData uri="http://schemas.openxmlformats.org/drawingml/2006/picture">
-                <pic:pic xmlns:pic="http://schemas.openxmlformats.org/drawingml/2006/picture">
+                <pic:pic>
                   <pic:nvPicPr>
-                    <pic:cNvPr id="1854178733" name="Obraz 1" descr="Obraz zawierający tekst, Czcionka, biały, zrzut ekranu&#10;&#10;Opis wygenerowany automatycznie"/>
+                    <pic:cNvPr id="0" name=""/>
                     <pic:cNvPicPr/>
                   </pic:nvPicPr>
                   <pic:blipFill>
-                    <a:blip r:embed="rId50"/>
+                    <a:blip r:embed="R043faefa867c45e3">
+                      <a:extLst>
+                        <a:ext xmlns:a="http://schemas.openxmlformats.org/drawingml/2006/main" uri="{28A0092B-C50C-407E-A947-70E740481C1C}">
+                          <a14:useLocalDpi val="0"/>
+                        </a:ext>
+                      </a:extLst>
+                    </a:blip>
                     <a:stretch>
                       <a:fillRect/>
                     </a:stretch>
@@ -8548,7 +8565,7 @@
                   <pic:spPr>
                     <a:xfrm>
                       <a:off x="0" y="0"/>
-                      <a:ext cx="3086367" cy="952583"/>
+                      <a:ext cx="3314987" cy="922100"/>
                     </a:xfrm>
                     <a:prstGeom prst="rect">
                       <a:avLst/>
@@ -8560,79 +8577,36 @@
           </wp:inline>
         </w:drawing>
       </w:r>
-      <w:r>
-        <w:rPr>
-          <w:b/>
-          <w:bCs/>
-        </w:rPr>
-        <w:br/>
-        <w:t>10. W ramach sesji nr 1 wyświetl listę wszystkich blokad.</w:t>
-      </w:r>
-    </w:p>
-    <w:p>
-      <w:pPr>
-        <w:pStyle w:val="HTML-wstpniesformatowany"/>
-        <w:shd w:val="clear" w:color="auto" w:fill="1E1F22"/>
-        <w:ind w:left="360"/>
-        <w:rPr>
-          <w:color w:val="FFFFFF" w:themeColor="background1"/>
-          <w:lang w:val="en-US"/>
-        </w:rPr>
-      </w:pPr>
-      <w:r>
-        <w:rPr>
-          <w:color w:val="FFFFFF" w:themeColor="background1"/>
-        </w:rPr>
-        <w:t>SELECT</w:t>
-      </w:r>
-      <w:r>
-        <w:rPr>
-          <w:color w:val="FFFFFF" w:themeColor="background1"/>
-          <w:lang w:val="en-US"/>
-        </w:rPr>
-        <w:t xml:space="preserve"> * FROM pg_locks;</w:t>
-      </w:r>
-    </w:p>
-    <w:p>
-      <w:pPr>
-        <w:ind w:left="360"/>
-        <w:rPr>
-          <w:b/>
-          <w:bCs/>
-        </w:rPr>
-      </w:pPr>
-    </w:p>
-    <w:p>
-      <w:pPr>
-        <w:ind w:left="360"/>
-        <w:rPr>
-          <w:b/>
-          <w:bCs/>
-        </w:rPr>
-      </w:pPr>
-      <w:r>
-        <w:rPr>
-          <w:b/>
-          <w:bCs/>
-          <w:noProof/>
-        </w:rPr>
+    </w:p>
+    <w:p>
+      <w:pPr>
+        <w:pStyle w:val="Normalny"/>
+        <w:ind w:left="360"/>
+      </w:pPr>
+      <w:r>
         <w:drawing>
-          <wp:inline distT="0" distB="0" distL="0" distR="0" wp14:anchorId="5E8D503C" wp14:editId="731D9042">
-            <wp:extent cx="5760720" cy="553720"/>
+          <wp:inline wp14:editId="6AAC1A4D" wp14:anchorId="04D70856">
+            <wp:extent cx="3871296" cy="952583"/>
             <wp:effectExtent l="0" t="0" r="0" b="0"/>
-            <wp:docPr id="1156584506" name="Obraz 1"/>
+            <wp:docPr id="900103364" name="" title=""/>
             <wp:cNvGraphicFramePr>
-              <a:graphicFrameLocks xmlns:a="http://schemas.openxmlformats.org/drawingml/2006/main" noChangeAspect="1"/>
+              <a:graphicFrameLocks noChangeAspect="1"/>
             </wp:cNvGraphicFramePr>
-            <a:graphic xmlns:a="http://schemas.openxmlformats.org/drawingml/2006/main">
+            <a:graphic>
               <a:graphicData uri="http://schemas.openxmlformats.org/drawingml/2006/picture">
-                <pic:pic xmlns:pic="http://schemas.openxmlformats.org/drawingml/2006/picture">
+                <pic:pic>
                   <pic:nvPicPr>
-                    <pic:cNvPr id="1156584506" name=""/>
+                    <pic:cNvPr id="0" name=""/>
                     <pic:cNvPicPr/>
                   </pic:nvPicPr>
                   <pic:blipFill>
-                    <a:blip r:embed="rId51"/>
+                    <a:blip r:embed="Rc20b531cb84d47e6">
+                      <a:extLst>
+                        <a:ext xmlns:a="http://schemas.openxmlformats.org/drawingml/2006/main" uri="{28A0092B-C50C-407E-A947-70E740481C1C}">
+                          <a14:useLocalDpi val="0"/>
+                        </a:ext>
+                      </a:extLst>
+                    </a:blip>
                     <a:stretch>
                       <a:fillRect/>
                     </a:stretch>
@@ -8640,7 +8614,7 @@
                   <pic:spPr>
                     <a:xfrm>
                       <a:off x="0" y="0"/>
-                      <a:ext cx="5760720" cy="553720"/>
+                      <a:ext cx="3871296" cy="952583"/>
                     </a:xfrm>
                     <a:prstGeom prst="rect">
                       <a:avLst/>
@@ -8667,6 +8641,205 @@
           <w:bCs/>
         </w:rPr>
         <w:br/>
+      </w:r>
+      <w:r>
+        <w:rPr>
+          <w:b/>
+          <w:bCs/>
+        </w:rPr>
+        <w:t>9. W ramach sesji nr 2 wycofaj transakcję.</w:t>
+      </w:r>
+    </w:p>
+    <w:p>
+      <w:pPr>
+        <w:pStyle w:val="HTML-wstpniesformatowany"/>
+        <w:shd w:val="clear" w:color="auto" w:fill="1E1F22"/>
+        <w:ind w:left="360"/>
+        <w:rPr>
+          <w:color w:val="FFFFFF" w:themeColor="background1"/>
+        </w:rPr>
+      </w:pPr>
+      <w:r>
+        <w:rPr>
+          <w:color w:val="FFFFFF" w:themeColor="background1"/>
+        </w:rPr>
+        <w:t>rollback;</w:t>
+      </w:r>
+    </w:p>
+    <w:p>
+      <w:pPr>
+        <w:ind w:left="360"/>
+        <w:rPr>
+          <w:b/>
+          <w:bCs/>
+        </w:rPr>
+      </w:pPr>
+    </w:p>
+    <w:p>
+      <w:pPr>
+        <w:pStyle w:val="Normalny"/>
+        <w:ind w:left="360"/>
+        <w:rPr>
+          <w:b w:val="1"/>
+          <w:bCs w:val="1"/>
+        </w:rPr>
+      </w:pPr>
+      <w:r>
+        <w:drawing>
+          <wp:inline wp14:editId="17B4E964" wp14:anchorId="19E289BD">
+            <wp:extent cx="3010161" cy="1158340"/>
+            <wp:effectExtent l="0" t="0" r="0" b="0"/>
+            <wp:docPr id="1271555097" name="" title=""/>
+            <wp:cNvGraphicFramePr>
+              <a:graphicFrameLocks noChangeAspect="1"/>
+            </wp:cNvGraphicFramePr>
+            <a:graphic>
+              <a:graphicData uri="http://schemas.openxmlformats.org/drawingml/2006/picture">
+                <pic:pic>
+                  <pic:nvPicPr>
+                    <pic:cNvPr id="0" name=""/>
+                    <pic:cNvPicPr/>
+                  </pic:nvPicPr>
+                  <pic:blipFill>
+                    <a:blip r:embed="Rd7ab86aa8d424272">
+                      <a:extLst>
+                        <a:ext xmlns:a="http://schemas.openxmlformats.org/drawingml/2006/main" uri="{28A0092B-C50C-407E-A947-70E740481C1C}">
+                          <a14:useLocalDpi val="0"/>
+                        </a:ext>
+                      </a:extLst>
+                    </a:blip>
+                    <a:stretch>
+                      <a:fillRect/>
+                    </a:stretch>
+                  </pic:blipFill>
+                  <pic:spPr>
+                    <a:xfrm>
+                      <a:off x="0" y="0"/>
+                      <a:ext cx="3010161" cy="1158340"/>
+                    </a:xfrm>
+                    <a:prstGeom prst="rect">
+                      <a:avLst/>
+                    </a:prstGeom>
+                  </pic:spPr>
+                </pic:pic>
+              </a:graphicData>
+            </a:graphic>
+          </wp:inline>
+        </w:drawing>
+      </w:r>
+      <w:r>
+        <w:br/>
+      </w:r>
+      <w:r>
+        <w:rPr>
+          <w:b w:val="1"/>
+          <w:bCs w:val="1"/>
+        </w:rPr>
+        <w:t>10. W ramach sesji nr 1 wyświetl listę wszystkich blokad.</w:t>
+      </w:r>
+    </w:p>
+    <w:p>
+      <w:pPr>
+        <w:pStyle w:val="HTML-wstpniesformatowany"/>
+        <w:shd w:val="clear" w:color="auto" w:fill="1E1F22"/>
+        <w:ind w:left="360"/>
+        <w:rPr>
+          <w:color w:val="FFFFFF" w:themeColor="background1"/>
+          <w:lang w:val="en-US"/>
+        </w:rPr>
+      </w:pPr>
+      <w:r>
+        <w:rPr>
+          <w:color w:val="FFFFFF" w:themeColor="background1"/>
+        </w:rPr>
+        <w:t>SELECT</w:t>
+      </w:r>
+      <w:r>
+        <w:rPr>
+          <w:color w:val="FFFFFF" w:themeColor="background1"/>
+          <w:lang w:val="en-US"/>
+        </w:rPr>
+        <w:t xml:space="preserve"> * FROM pg_locks;</w:t>
+      </w:r>
+    </w:p>
+    <w:p>
+      <w:pPr>
+        <w:ind w:left="360"/>
+        <w:rPr>
+          <w:b/>
+          <w:bCs/>
+        </w:rPr>
+      </w:pPr>
+    </w:p>
+    <w:p>
+      <w:pPr>
+        <w:pStyle w:val="Normalny"/>
+        <w:ind w:left="360"/>
+      </w:pPr>
+      <w:r>
+        <w:drawing>
+          <wp:inline wp14:editId="37A87EB5" wp14:anchorId="2CDEE6E3">
+            <wp:extent cx="5762626" cy="533400"/>
+            <wp:effectExtent l="0" t="0" r="0" b="0"/>
+            <wp:docPr id="408875789" name="" title=""/>
+            <wp:cNvGraphicFramePr>
+              <a:graphicFrameLocks noChangeAspect="1"/>
+            </wp:cNvGraphicFramePr>
+            <a:graphic>
+              <a:graphicData uri="http://schemas.openxmlformats.org/drawingml/2006/picture">
+                <pic:pic>
+                  <pic:nvPicPr>
+                    <pic:cNvPr id="0" name=""/>
+                    <pic:cNvPicPr/>
+                  </pic:nvPicPr>
+                  <pic:blipFill>
+                    <a:blip r:embed="R8dc03d60ff824f64">
+                      <a:extLst>
+                        <a:ext xmlns:a="http://schemas.openxmlformats.org/drawingml/2006/main" uri="{28A0092B-C50C-407E-A947-70E740481C1C}">
+                          <a14:useLocalDpi val="0"/>
+                        </a:ext>
+                      </a:extLst>
+                    </a:blip>
+                    <a:stretch>
+                      <a:fillRect/>
+                    </a:stretch>
+                  </pic:blipFill>
+                  <pic:spPr>
+                    <a:xfrm>
+                      <a:off x="0" y="0"/>
+                      <a:ext cx="5762626" cy="533400"/>
+                    </a:xfrm>
+                    <a:prstGeom prst="rect">
+                      <a:avLst/>
+                    </a:prstGeom>
+                  </pic:spPr>
+                </pic:pic>
+              </a:graphicData>
+            </a:graphic>
+          </wp:inline>
+        </w:drawing>
+      </w:r>
+    </w:p>
+    <w:p>
+      <w:pPr>
+        <w:ind w:left="360"/>
+        <w:rPr>
+          <w:b/>
+          <w:bCs/>
+        </w:rPr>
+      </w:pPr>
+      <w:r>
+        <w:rPr>
+          <w:b/>
+          <w:bCs/>
+        </w:rPr>
+        <w:br/>
+      </w:r>
+      <w:r>
+        <w:rPr>
+          <w:b/>
+          <w:bCs/>
+        </w:rPr>
         <w:t>11. W którym momencie udało Ci się podwyższyć maksymalną pensję na wszystkich stanowiskach w ramach sesji nr 2?</w:t>
       </w:r>
     </w:p>
@@ -8675,7 +8848,16 @@
         <w:ind w:left="360"/>
       </w:pPr>
       <w:r>
-        <w:t>Przy wykonywaniu update w kroku 7.</w:t>
+        <w:rPr/>
+        <w:t>P</w:t>
+      </w:r>
+      <w:r>
+        <w:rPr/>
+        <w:t>o zatwierdzeniu transakcji w kroku 8</w:t>
+      </w:r>
+      <w:r>
+        <w:rPr/>
+        <w:t>.</w:t>
       </w:r>
     </w:p>
     <w:p>
@@ -8714,7 +8896,6 @@
           <w:sz w:val="32"/>
           <w:szCs w:val="32"/>
         </w:rPr>
-        <w:lastRenderedPageBreak/>
         <w:t xml:space="preserve">Zadanie </w:t>
       </w:r>
       <w:r>
@@ -9220,7 +9401,6 @@
           <w:b/>
           <w:bCs/>
         </w:rPr>
-        <w:lastRenderedPageBreak/>
         <w:t>W ramach sesji nr 1 podwyższ o 100 zł maksymalną pensję na wszystkich stanowiskach.</w:t>
       </w:r>
     </w:p>
@@ -9644,7 +9824,6 @@
           <w:b/>
           <w:bCs/>
         </w:rPr>
-        <w:lastRenderedPageBreak/>
         <w:t>W ramach sesji nr 2 zatwierdź transakcję.</w:t>
       </w:r>
     </w:p>
@@ -9842,6 +10021,12 @@
           <w:bCs/>
         </w:rPr>
         <w:br/>
+      </w:r>
+      <w:r>
+        <w:rPr>
+          <w:b/>
+          <w:bCs/>
+        </w:rPr>
         <w:t>11. W którym momencie udało Ci się wyświetlić wszystkie stanowiska w ramach sesji nr 2?</w:t>
       </w:r>
     </w:p>
@@ -10041,6 +10226,12 @@
           <w:lang w:val="en-US"/>
         </w:rPr>
         <w:tab/>
+      </w:r>
+      <w:r>
+        <w:rPr>
+          <w:color w:val="FFFFFF" w:themeColor="background1"/>
+          <w:lang w:val="en-US"/>
+        </w:rPr>
         <w:t>update jobs set min_salary = 5000 where job_title = 'Programmer';</w:t>
       </w:r>
     </w:p>
@@ -10060,6 +10251,12 @@
           <w:lang w:val="en-US"/>
         </w:rPr>
         <w:tab/>
+      </w:r>
+      <w:r>
+        <w:rPr>
+          <w:color w:val="FFFFFF" w:themeColor="background1"/>
+          <w:lang w:val="en-US"/>
+        </w:rPr>
         <w:t>perform pg_sleep(15);</w:t>
       </w:r>
     </w:p>
@@ -10079,6 +10276,12 @@
           <w:lang w:val="en-US"/>
         </w:rPr>
         <w:tab/>
+      </w:r>
+      <w:r>
+        <w:rPr>
+          <w:color w:val="FFFFFF" w:themeColor="background1"/>
+          <w:lang w:val="en-US"/>
+        </w:rPr>
         <w:t>update employees set salary = 5000 where employee_id = 103;</w:t>
       </w:r>
     </w:p>
@@ -10202,7 +10405,6 @@
         </w:numPr>
       </w:pPr>
       <w:r>
-        <w:lastRenderedPageBreak/>
         <w:t>Ustaw minimalną pensję na stanowisku Programmer na 5000 zł.</w:t>
       </w:r>
     </w:p>
@@ -10287,6 +10489,12 @@
           <w:lang w:val="en-US"/>
         </w:rPr>
         <w:tab/>
+      </w:r>
+      <w:r>
+        <w:rPr>
+          <w:color w:val="FFFFFF" w:themeColor="background1"/>
+          <w:lang w:val="en-US"/>
+        </w:rPr>
         <w:t>update employees set salary = 5000 where employee_id = 103;</w:t>
       </w:r>
     </w:p>
@@ -10306,6 +10514,12 @@
           <w:lang w:val="en-US"/>
         </w:rPr>
         <w:tab/>
+      </w:r>
+      <w:r>
+        <w:rPr>
+          <w:color w:val="FFFFFF" w:themeColor="background1"/>
+          <w:lang w:val="en-US"/>
+        </w:rPr>
         <w:t>perform pg_sleep(15);</w:t>
       </w:r>
     </w:p>
@@ -10325,6 +10539,12 @@
           <w:lang w:val="en-US"/>
         </w:rPr>
         <w:tab/>
+      </w:r>
+      <w:r>
+        <w:rPr>
+          <w:color w:val="FFFFFF" w:themeColor="background1"/>
+          <w:lang w:val="en-US"/>
+        </w:rPr>
         <w:t>update jobs set min_salary = 5000 where job_title = 'Programmer';</w:t>
       </w:r>
     </w:p>
@@ -10497,6 +10717,12 @@
           <w:bCs/>
         </w:rPr>
         <w:br/>
+      </w:r>
+      <w:r>
+        <w:rPr>
+          <w:b/>
+          <w:bCs/>
+        </w:rPr>
         <w:t>5. Jakie zjawisko zaprezentowano w tym zadaniu?</w:t>
       </w:r>
     </w:p>
@@ -10514,7 +10740,7 @@
       </w:pPr>
     </w:p>
     <w:sectPr>
-      <w:pgSz w:w="11906" w:h="16838"/>
+      <w:pgSz w:w="11906" w:h="16838" w:orient="portrait"/>
       <w:pgMar w:top="1417" w:right="1417" w:bottom="1417" w:left="1417" w:header="708" w:footer="708" w:gutter="0"/>
       <w:cols w:space="708"/>
       <w:docGrid w:linePitch="360"/>
@@ -10541,7 +10767,7 @@
         <w:ind w:left="720" w:hanging="360"/>
       </w:pPr>
       <w:rPr>
-        <w:rFonts w:ascii="Symbol" w:hAnsi="Symbol" w:hint="default"/>
+        <w:rFonts w:hint="default" w:ascii="Symbol" w:hAnsi="Symbol"/>
         <w:sz w:val="20"/>
       </w:rPr>
     </w:lvl>
@@ -10557,7 +10783,7 @@
         <w:ind w:left="1440" w:hanging="360"/>
       </w:pPr>
       <w:rPr>
-        <w:rFonts w:ascii="Courier New" w:hAnsi="Courier New" w:hint="default"/>
+        <w:rFonts w:hint="default" w:ascii="Courier New" w:hAnsi="Courier New"/>
         <w:sz w:val="20"/>
       </w:rPr>
     </w:lvl>
@@ -10573,7 +10799,7 @@
         <w:ind w:left="2160" w:hanging="360"/>
       </w:pPr>
       <w:rPr>
-        <w:rFonts w:ascii="Wingdings" w:hAnsi="Wingdings" w:hint="default"/>
+        <w:rFonts w:hint="default" w:ascii="Wingdings" w:hAnsi="Wingdings"/>
         <w:sz w:val="20"/>
       </w:rPr>
     </w:lvl>
@@ -10589,7 +10815,7 @@
         <w:ind w:left="2880" w:hanging="360"/>
       </w:pPr>
       <w:rPr>
-        <w:rFonts w:ascii="Wingdings" w:hAnsi="Wingdings" w:hint="default"/>
+        <w:rFonts w:hint="default" w:ascii="Wingdings" w:hAnsi="Wingdings"/>
         <w:sz w:val="20"/>
       </w:rPr>
     </w:lvl>
@@ -10605,7 +10831,7 @@
         <w:ind w:left="3600" w:hanging="360"/>
       </w:pPr>
       <w:rPr>
-        <w:rFonts w:ascii="Wingdings" w:hAnsi="Wingdings" w:hint="default"/>
+        <w:rFonts w:hint="default" w:ascii="Wingdings" w:hAnsi="Wingdings"/>
         <w:sz w:val="20"/>
       </w:rPr>
     </w:lvl>
@@ -10621,7 +10847,7 @@
         <w:ind w:left="4320" w:hanging="360"/>
       </w:pPr>
       <w:rPr>
-        <w:rFonts w:ascii="Wingdings" w:hAnsi="Wingdings" w:hint="default"/>
+        <w:rFonts w:hint="default" w:ascii="Wingdings" w:hAnsi="Wingdings"/>
         <w:sz w:val="20"/>
       </w:rPr>
     </w:lvl>
@@ -10637,7 +10863,7 @@
         <w:ind w:left="5040" w:hanging="360"/>
       </w:pPr>
       <w:rPr>
-        <w:rFonts w:ascii="Wingdings" w:hAnsi="Wingdings" w:hint="default"/>
+        <w:rFonts w:hint="default" w:ascii="Wingdings" w:hAnsi="Wingdings"/>
         <w:sz w:val="20"/>
       </w:rPr>
     </w:lvl>
@@ -10653,7 +10879,7 @@
         <w:ind w:left="5760" w:hanging="360"/>
       </w:pPr>
       <w:rPr>
-        <w:rFonts w:ascii="Wingdings" w:hAnsi="Wingdings" w:hint="default"/>
+        <w:rFonts w:hint="default" w:ascii="Wingdings" w:hAnsi="Wingdings"/>
         <w:sz w:val="20"/>
       </w:rPr>
     </w:lvl>
@@ -10669,7 +10895,7 @@
         <w:ind w:left="6480" w:hanging="360"/>
       </w:pPr>
       <w:rPr>
-        <w:rFonts w:ascii="Wingdings" w:hAnsi="Wingdings" w:hint="default"/>
+        <w:rFonts w:hint="default" w:ascii="Wingdings" w:hAnsi="Wingdings"/>
         <w:sz w:val="20"/>
       </w:rPr>
     </w:lvl>
@@ -10690,7 +10916,7 @@
         <w:ind w:left="720" w:hanging="360"/>
       </w:pPr>
       <w:rPr>
-        <w:rFonts w:ascii="Symbol" w:hAnsi="Symbol" w:hint="default"/>
+        <w:rFonts w:hint="default" w:ascii="Symbol" w:hAnsi="Symbol"/>
         <w:sz w:val="20"/>
       </w:rPr>
     </w:lvl>
@@ -10706,7 +10932,7 @@
         <w:ind w:left="1440" w:hanging="360"/>
       </w:pPr>
       <w:rPr>
-        <w:rFonts w:ascii="Courier New" w:hAnsi="Courier New" w:hint="default"/>
+        <w:rFonts w:hint="default" w:ascii="Courier New" w:hAnsi="Courier New"/>
         <w:sz w:val="20"/>
       </w:rPr>
     </w:lvl>
@@ -10722,7 +10948,7 @@
         <w:ind w:left="2160" w:hanging="360"/>
       </w:pPr>
       <w:rPr>
-        <w:rFonts w:ascii="Wingdings" w:hAnsi="Wingdings" w:hint="default"/>
+        <w:rFonts w:hint="default" w:ascii="Wingdings" w:hAnsi="Wingdings"/>
         <w:sz w:val="20"/>
       </w:rPr>
     </w:lvl>
@@ -10738,7 +10964,7 @@
         <w:ind w:left="2880" w:hanging="360"/>
       </w:pPr>
       <w:rPr>
-        <w:rFonts w:ascii="Wingdings" w:hAnsi="Wingdings" w:hint="default"/>
+        <w:rFonts w:hint="default" w:ascii="Wingdings" w:hAnsi="Wingdings"/>
         <w:sz w:val="20"/>
       </w:rPr>
     </w:lvl>
@@ -10754,7 +10980,7 @@
         <w:ind w:left="3600" w:hanging="360"/>
       </w:pPr>
       <w:rPr>
-        <w:rFonts w:ascii="Wingdings" w:hAnsi="Wingdings" w:hint="default"/>
+        <w:rFonts w:hint="default" w:ascii="Wingdings" w:hAnsi="Wingdings"/>
         <w:sz w:val="20"/>
       </w:rPr>
     </w:lvl>
@@ -10770,7 +10996,7 @@
         <w:ind w:left="4320" w:hanging="360"/>
       </w:pPr>
       <w:rPr>
-        <w:rFonts w:ascii="Wingdings" w:hAnsi="Wingdings" w:hint="default"/>
+        <w:rFonts w:hint="default" w:ascii="Wingdings" w:hAnsi="Wingdings"/>
         <w:sz w:val="20"/>
       </w:rPr>
     </w:lvl>
@@ -10786,7 +11012,7 @@
         <w:ind w:left="5040" w:hanging="360"/>
       </w:pPr>
       <w:rPr>
-        <w:rFonts w:ascii="Wingdings" w:hAnsi="Wingdings" w:hint="default"/>
+        <w:rFonts w:hint="default" w:ascii="Wingdings" w:hAnsi="Wingdings"/>
         <w:sz w:val="20"/>
       </w:rPr>
     </w:lvl>
@@ -10802,7 +11028,7 @@
         <w:ind w:left="5760" w:hanging="360"/>
       </w:pPr>
       <w:rPr>
-        <w:rFonts w:ascii="Wingdings" w:hAnsi="Wingdings" w:hint="default"/>
+        <w:rFonts w:hint="default" w:ascii="Wingdings" w:hAnsi="Wingdings"/>
         <w:sz w:val="20"/>
       </w:rPr>
     </w:lvl>
@@ -10818,7 +11044,7 @@
         <w:ind w:left="6480" w:hanging="360"/>
       </w:pPr>
       <w:rPr>
-        <w:rFonts w:ascii="Wingdings" w:hAnsi="Wingdings" w:hint="default"/>
+        <w:rFonts w:hint="default" w:ascii="Wingdings" w:hAnsi="Wingdings"/>
         <w:sz w:val="20"/>
       </w:rPr>
     </w:lvl>
@@ -11017,7 +11243,7 @@
         <w:ind w:left="720" w:hanging="360"/>
       </w:pPr>
       <w:rPr>
-        <w:rFonts w:ascii="Symbol" w:hAnsi="Symbol" w:hint="default"/>
+        <w:rFonts w:hint="default" w:ascii="Symbol" w:hAnsi="Symbol"/>
         <w:sz w:val="20"/>
       </w:rPr>
     </w:lvl>
@@ -11033,7 +11259,7 @@
         <w:ind w:left="1440" w:hanging="360"/>
       </w:pPr>
       <w:rPr>
-        <w:rFonts w:ascii="Courier New" w:hAnsi="Courier New" w:hint="default"/>
+        <w:rFonts w:hint="default" w:ascii="Courier New" w:hAnsi="Courier New"/>
         <w:sz w:val="20"/>
       </w:rPr>
     </w:lvl>
@@ -11049,7 +11275,7 @@
         <w:ind w:left="2160" w:hanging="360"/>
       </w:pPr>
       <w:rPr>
-        <w:rFonts w:ascii="Wingdings" w:hAnsi="Wingdings" w:hint="default"/>
+        <w:rFonts w:hint="default" w:ascii="Wingdings" w:hAnsi="Wingdings"/>
         <w:sz w:val="20"/>
       </w:rPr>
     </w:lvl>
@@ -11065,7 +11291,7 @@
         <w:ind w:left="2880" w:hanging="360"/>
       </w:pPr>
       <w:rPr>
-        <w:rFonts w:ascii="Wingdings" w:hAnsi="Wingdings" w:hint="default"/>
+        <w:rFonts w:hint="default" w:ascii="Wingdings" w:hAnsi="Wingdings"/>
         <w:sz w:val="20"/>
       </w:rPr>
     </w:lvl>
@@ -11081,7 +11307,7 @@
         <w:ind w:left="3600" w:hanging="360"/>
       </w:pPr>
       <w:rPr>
-        <w:rFonts w:ascii="Wingdings" w:hAnsi="Wingdings" w:hint="default"/>
+        <w:rFonts w:hint="default" w:ascii="Wingdings" w:hAnsi="Wingdings"/>
         <w:sz w:val="20"/>
       </w:rPr>
     </w:lvl>
@@ -11097,7 +11323,7 @@
         <w:ind w:left="4320" w:hanging="360"/>
       </w:pPr>
       <w:rPr>
-        <w:rFonts w:ascii="Wingdings" w:hAnsi="Wingdings" w:hint="default"/>
+        <w:rFonts w:hint="default" w:ascii="Wingdings" w:hAnsi="Wingdings"/>
         <w:sz w:val="20"/>
       </w:rPr>
     </w:lvl>
@@ -11113,7 +11339,7 @@
         <w:ind w:left="5040" w:hanging="360"/>
       </w:pPr>
       <w:rPr>
-        <w:rFonts w:ascii="Wingdings" w:hAnsi="Wingdings" w:hint="default"/>
+        <w:rFonts w:hint="default" w:ascii="Wingdings" w:hAnsi="Wingdings"/>
         <w:sz w:val="20"/>
       </w:rPr>
     </w:lvl>
@@ -11129,7 +11355,7 @@
         <w:ind w:left="5760" w:hanging="360"/>
       </w:pPr>
       <w:rPr>
-        <w:rFonts w:ascii="Wingdings" w:hAnsi="Wingdings" w:hint="default"/>
+        <w:rFonts w:hint="default" w:ascii="Wingdings" w:hAnsi="Wingdings"/>
         <w:sz w:val="20"/>
       </w:rPr>
     </w:lvl>
@@ -11145,7 +11371,7 @@
         <w:ind w:left="6480" w:hanging="360"/>
       </w:pPr>
       <w:rPr>
-        <w:rFonts w:ascii="Wingdings" w:hAnsi="Wingdings" w:hint="default"/>
+        <w:rFonts w:hint="default" w:ascii="Wingdings" w:hAnsi="Wingdings"/>
         <w:sz w:val="20"/>
       </w:rPr>
     </w:lvl>
@@ -11166,7 +11392,7 @@
         <w:ind w:left="720" w:hanging="360"/>
       </w:pPr>
       <w:rPr>
-        <w:rFonts w:ascii="Symbol" w:hAnsi="Symbol" w:hint="default"/>
+        <w:rFonts w:hint="default" w:ascii="Symbol" w:hAnsi="Symbol"/>
         <w:sz w:val="20"/>
       </w:rPr>
     </w:lvl>
@@ -11182,7 +11408,7 @@
         <w:ind w:left="1440" w:hanging="360"/>
       </w:pPr>
       <w:rPr>
-        <w:rFonts w:ascii="Courier New" w:hAnsi="Courier New" w:hint="default"/>
+        <w:rFonts w:hint="default" w:ascii="Courier New" w:hAnsi="Courier New"/>
         <w:sz w:val="20"/>
       </w:rPr>
     </w:lvl>
@@ -11198,7 +11424,7 @@
         <w:ind w:left="2160" w:hanging="360"/>
       </w:pPr>
       <w:rPr>
-        <w:rFonts w:ascii="Wingdings" w:hAnsi="Wingdings" w:hint="default"/>
+        <w:rFonts w:hint="default" w:ascii="Wingdings" w:hAnsi="Wingdings"/>
         <w:sz w:val="20"/>
       </w:rPr>
     </w:lvl>
@@ -11214,7 +11440,7 @@
         <w:ind w:left="2880" w:hanging="360"/>
       </w:pPr>
       <w:rPr>
-        <w:rFonts w:ascii="Wingdings" w:hAnsi="Wingdings" w:hint="default"/>
+        <w:rFonts w:hint="default" w:ascii="Wingdings" w:hAnsi="Wingdings"/>
         <w:sz w:val="20"/>
       </w:rPr>
     </w:lvl>
@@ -11230,7 +11456,7 @@
         <w:ind w:left="3600" w:hanging="360"/>
       </w:pPr>
       <w:rPr>
-        <w:rFonts w:ascii="Wingdings" w:hAnsi="Wingdings" w:hint="default"/>
+        <w:rFonts w:hint="default" w:ascii="Wingdings" w:hAnsi="Wingdings"/>
         <w:sz w:val="20"/>
       </w:rPr>
     </w:lvl>
@@ -11246,7 +11472,7 @@
         <w:ind w:left="4320" w:hanging="360"/>
       </w:pPr>
       <w:rPr>
-        <w:rFonts w:ascii="Wingdings" w:hAnsi="Wingdings" w:hint="default"/>
+        <w:rFonts w:hint="default" w:ascii="Wingdings" w:hAnsi="Wingdings"/>
         <w:sz w:val="20"/>
       </w:rPr>
     </w:lvl>
@@ -11262,7 +11488,7 @@
         <w:ind w:left="5040" w:hanging="360"/>
       </w:pPr>
       <w:rPr>
-        <w:rFonts w:ascii="Wingdings" w:hAnsi="Wingdings" w:hint="default"/>
+        <w:rFonts w:hint="default" w:ascii="Wingdings" w:hAnsi="Wingdings"/>
         <w:sz w:val="20"/>
       </w:rPr>
     </w:lvl>
@@ -11278,7 +11504,7 @@
         <w:ind w:left="5760" w:hanging="360"/>
       </w:pPr>
       <w:rPr>
-        <w:rFonts w:ascii="Wingdings" w:hAnsi="Wingdings" w:hint="default"/>
+        <w:rFonts w:hint="default" w:ascii="Wingdings" w:hAnsi="Wingdings"/>
         <w:sz w:val="20"/>
       </w:rPr>
     </w:lvl>
@@ -11294,7 +11520,7 @@
         <w:ind w:left="6480" w:hanging="360"/>
       </w:pPr>
       <w:rPr>
-        <w:rFonts w:ascii="Wingdings" w:hAnsi="Wingdings" w:hint="default"/>
+        <w:rFonts w:hint="default" w:ascii="Wingdings" w:hAnsi="Wingdings"/>
         <w:sz w:val="20"/>
       </w:rPr>
     </w:lvl>
@@ -11315,7 +11541,7 @@
         <w:ind w:left="720" w:hanging="360"/>
       </w:pPr>
       <w:rPr>
-        <w:rFonts w:ascii="Symbol" w:hAnsi="Symbol" w:hint="default"/>
+        <w:rFonts w:hint="default" w:ascii="Symbol" w:hAnsi="Symbol"/>
         <w:sz w:val="20"/>
       </w:rPr>
     </w:lvl>
@@ -11331,7 +11557,7 @@
         <w:ind w:left="1440" w:hanging="360"/>
       </w:pPr>
       <w:rPr>
-        <w:rFonts w:ascii="Courier New" w:hAnsi="Courier New" w:hint="default"/>
+        <w:rFonts w:hint="default" w:ascii="Courier New" w:hAnsi="Courier New"/>
         <w:sz w:val="20"/>
       </w:rPr>
     </w:lvl>
@@ -11347,7 +11573,7 @@
         <w:ind w:left="2160" w:hanging="360"/>
       </w:pPr>
       <w:rPr>
-        <w:rFonts w:ascii="Wingdings" w:hAnsi="Wingdings" w:hint="default"/>
+        <w:rFonts w:hint="default" w:ascii="Wingdings" w:hAnsi="Wingdings"/>
         <w:sz w:val="20"/>
       </w:rPr>
     </w:lvl>
@@ -11363,7 +11589,7 @@
         <w:ind w:left="2880" w:hanging="360"/>
       </w:pPr>
       <w:rPr>
-        <w:rFonts w:ascii="Wingdings" w:hAnsi="Wingdings" w:hint="default"/>
+        <w:rFonts w:hint="default" w:ascii="Wingdings" w:hAnsi="Wingdings"/>
         <w:sz w:val="20"/>
       </w:rPr>
     </w:lvl>
@@ -11379,7 +11605,7 @@
         <w:ind w:left="3600" w:hanging="360"/>
       </w:pPr>
       <w:rPr>
-        <w:rFonts w:ascii="Wingdings" w:hAnsi="Wingdings" w:hint="default"/>
+        <w:rFonts w:hint="default" w:ascii="Wingdings" w:hAnsi="Wingdings"/>
         <w:sz w:val="20"/>
       </w:rPr>
     </w:lvl>
@@ -11395,7 +11621,7 @@
         <w:ind w:left="4320" w:hanging="360"/>
       </w:pPr>
       <w:rPr>
-        <w:rFonts w:ascii="Wingdings" w:hAnsi="Wingdings" w:hint="default"/>
+        <w:rFonts w:hint="default" w:ascii="Wingdings" w:hAnsi="Wingdings"/>
         <w:sz w:val="20"/>
       </w:rPr>
     </w:lvl>
@@ -11411,7 +11637,7 @@
         <w:ind w:left="5040" w:hanging="360"/>
       </w:pPr>
       <w:rPr>
-        <w:rFonts w:ascii="Wingdings" w:hAnsi="Wingdings" w:hint="default"/>
+        <w:rFonts w:hint="default" w:ascii="Wingdings" w:hAnsi="Wingdings"/>
         <w:sz w:val="20"/>
       </w:rPr>
     </w:lvl>
@@ -11427,7 +11653,7 @@
         <w:ind w:left="5760" w:hanging="360"/>
       </w:pPr>
       <w:rPr>
-        <w:rFonts w:ascii="Wingdings" w:hAnsi="Wingdings" w:hint="default"/>
+        <w:rFonts w:hint="default" w:ascii="Wingdings" w:hAnsi="Wingdings"/>
         <w:sz w:val="20"/>
       </w:rPr>
     </w:lvl>
@@ -11443,7 +11669,7 @@
         <w:ind w:left="6480" w:hanging="360"/>
       </w:pPr>
       <w:rPr>
-        <w:rFonts w:ascii="Wingdings" w:hAnsi="Wingdings" w:hint="default"/>
+        <w:rFonts w:hint="default" w:ascii="Wingdings" w:hAnsi="Wingdings"/>
         <w:sz w:val="20"/>
       </w:rPr>
     </w:lvl>
@@ -11550,7 +11776,7 @@
         <w:ind w:left="720" w:hanging="360"/>
       </w:pPr>
       <w:rPr>
-        <w:rFonts w:ascii="Symbol" w:hAnsi="Symbol" w:hint="default"/>
+        <w:rFonts w:hint="default" w:ascii="Symbol" w:hAnsi="Symbol"/>
         <w:sz w:val="20"/>
       </w:rPr>
     </w:lvl>
@@ -11566,7 +11792,7 @@
         <w:ind w:left="1440" w:hanging="360"/>
       </w:pPr>
       <w:rPr>
-        <w:rFonts w:ascii="Courier New" w:hAnsi="Courier New" w:hint="default"/>
+        <w:rFonts w:hint="default" w:ascii="Courier New" w:hAnsi="Courier New"/>
         <w:sz w:val="20"/>
       </w:rPr>
     </w:lvl>
@@ -11582,7 +11808,7 @@
         <w:ind w:left="2160" w:hanging="360"/>
       </w:pPr>
       <w:rPr>
-        <w:rFonts w:ascii="Wingdings" w:hAnsi="Wingdings" w:hint="default"/>
+        <w:rFonts w:hint="default" w:ascii="Wingdings" w:hAnsi="Wingdings"/>
         <w:sz w:val="20"/>
       </w:rPr>
     </w:lvl>
@@ -11598,7 +11824,7 @@
         <w:ind w:left="2880" w:hanging="360"/>
       </w:pPr>
       <w:rPr>
-        <w:rFonts w:ascii="Wingdings" w:hAnsi="Wingdings" w:hint="default"/>
+        <w:rFonts w:hint="default" w:ascii="Wingdings" w:hAnsi="Wingdings"/>
         <w:sz w:val="20"/>
       </w:rPr>
     </w:lvl>
@@ -11614,7 +11840,7 @@
         <w:ind w:left="3600" w:hanging="360"/>
       </w:pPr>
       <w:rPr>
-        <w:rFonts w:ascii="Wingdings" w:hAnsi="Wingdings" w:hint="default"/>
+        <w:rFonts w:hint="default" w:ascii="Wingdings" w:hAnsi="Wingdings"/>
         <w:sz w:val="20"/>
       </w:rPr>
     </w:lvl>
@@ -11630,7 +11856,7 @@
         <w:ind w:left="4320" w:hanging="360"/>
       </w:pPr>
       <w:rPr>
-        <w:rFonts w:ascii="Wingdings" w:hAnsi="Wingdings" w:hint="default"/>
+        <w:rFonts w:hint="default" w:ascii="Wingdings" w:hAnsi="Wingdings"/>
         <w:sz w:val="20"/>
       </w:rPr>
     </w:lvl>
@@ -11646,7 +11872,7 @@
         <w:ind w:left="5040" w:hanging="360"/>
       </w:pPr>
       <w:rPr>
-        <w:rFonts w:ascii="Wingdings" w:hAnsi="Wingdings" w:hint="default"/>
+        <w:rFonts w:hint="default" w:ascii="Wingdings" w:hAnsi="Wingdings"/>
         <w:sz w:val="20"/>
       </w:rPr>
     </w:lvl>
@@ -11662,7 +11888,7 @@
         <w:ind w:left="5760" w:hanging="360"/>
       </w:pPr>
       <w:rPr>
-        <w:rFonts w:ascii="Wingdings" w:hAnsi="Wingdings" w:hint="default"/>
+        <w:rFonts w:hint="default" w:ascii="Wingdings" w:hAnsi="Wingdings"/>
         <w:sz w:val="20"/>
       </w:rPr>
     </w:lvl>
@@ -11678,7 +11904,7 @@
         <w:ind w:left="6480" w:hanging="360"/>
       </w:pPr>
       <w:rPr>
-        <w:rFonts w:ascii="Wingdings" w:hAnsi="Wingdings" w:hint="default"/>
+        <w:rFonts w:hint="default" w:ascii="Wingdings" w:hAnsi="Wingdings"/>
         <w:sz w:val="20"/>
       </w:rPr>
     </w:lvl>
@@ -11699,7 +11925,7 @@
         <w:ind w:left="720" w:hanging="360"/>
       </w:pPr>
       <w:rPr>
-        <w:rFonts w:ascii="Symbol" w:hAnsi="Symbol" w:hint="default"/>
+        <w:rFonts w:hint="default" w:ascii="Symbol" w:hAnsi="Symbol"/>
         <w:sz w:val="20"/>
       </w:rPr>
     </w:lvl>
@@ -11715,7 +11941,7 @@
         <w:ind w:left="1440" w:hanging="360"/>
       </w:pPr>
       <w:rPr>
-        <w:rFonts w:ascii="Courier New" w:hAnsi="Courier New" w:hint="default"/>
+        <w:rFonts w:hint="default" w:ascii="Courier New" w:hAnsi="Courier New"/>
         <w:sz w:val="20"/>
       </w:rPr>
     </w:lvl>
@@ -11731,7 +11957,7 @@
         <w:ind w:left="2160" w:hanging="360"/>
       </w:pPr>
       <w:rPr>
-        <w:rFonts w:ascii="Wingdings" w:hAnsi="Wingdings" w:hint="default"/>
+        <w:rFonts w:hint="default" w:ascii="Wingdings" w:hAnsi="Wingdings"/>
         <w:sz w:val="20"/>
       </w:rPr>
     </w:lvl>
@@ -11747,7 +11973,7 @@
         <w:ind w:left="2880" w:hanging="360"/>
       </w:pPr>
       <w:rPr>
-        <w:rFonts w:ascii="Wingdings" w:hAnsi="Wingdings" w:hint="default"/>
+        <w:rFonts w:hint="default" w:ascii="Wingdings" w:hAnsi="Wingdings"/>
         <w:sz w:val="20"/>
       </w:rPr>
     </w:lvl>
@@ -11763,7 +11989,7 @@
         <w:ind w:left="3600" w:hanging="360"/>
       </w:pPr>
       <w:rPr>
-        <w:rFonts w:ascii="Wingdings" w:hAnsi="Wingdings" w:hint="default"/>
+        <w:rFonts w:hint="default" w:ascii="Wingdings" w:hAnsi="Wingdings"/>
         <w:sz w:val="20"/>
       </w:rPr>
     </w:lvl>
@@ -11779,7 +12005,7 @@
         <w:ind w:left="4320" w:hanging="360"/>
       </w:pPr>
       <w:rPr>
-        <w:rFonts w:ascii="Wingdings" w:hAnsi="Wingdings" w:hint="default"/>
+        <w:rFonts w:hint="default" w:ascii="Wingdings" w:hAnsi="Wingdings"/>
         <w:sz w:val="20"/>
       </w:rPr>
     </w:lvl>
@@ -11795,7 +12021,7 @@
         <w:ind w:left="5040" w:hanging="360"/>
       </w:pPr>
       <w:rPr>
-        <w:rFonts w:ascii="Wingdings" w:hAnsi="Wingdings" w:hint="default"/>
+        <w:rFonts w:hint="default" w:ascii="Wingdings" w:hAnsi="Wingdings"/>
         <w:sz w:val="20"/>
       </w:rPr>
     </w:lvl>
@@ -11811,7 +12037,7 @@
         <w:ind w:left="5760" w:hanging="360"/>
       </w:pPr>
       <w:rPr>
-        <w:rFonts w:ascii="Wingdings" w:hAnsi="Wingdings" w:hint="default"/>
+        <w:rFonts w:hint="default" w:ascii="Wingdings" w:hAnsi="Wingdings"/>
         <w:sz w:val="20"/>
       </w:rPr>
     </w:lvl>
@@ -11827,7 +12053,7 @@
         <w:ind w:left="6480" w:hanging="360"/>
       </w:pPr>
       <w:rPr>
-        <w:rFonts w:ascii="Wingdings" w:hAnsi="Wingdings" w:hint="default"/>
+        <w:rFonts w:hint="default" w:ascii="Wingdings" w:hAnsi="Wingdings"/>
         <w:sz w:val="20"/>
       </w:rPr>
     </w:lvl>
@@ -11848,7 +12074,7 @@
         <w:ind w:left="720" w:hanging="360"/>
       </w:pPr>
       <w:rPr>
-        <w:rFonts w:ascii="Symbol" w:hAnsi="Symbol" w:hint="default"/>
+        <w:rFonts w:hint="default" w:ascii="Symbol" w:hAnsi="Symbol"/>
         <w:sz w:val="20"/>
       </w:rPr>
     </w:lvl>
@@ -11864,7 +12090,7 @@
         <w:ind w:left="1440" w:hanging="360"/>
       </w:pPr>
       <w:rPr>
-        <w:rFonts w:ascii="Courier New" w:hAnsi="Courier New" w:hint="default"/>
+        <w:rFonts w:hint="default" w:ascii="Courier New" w:hAnsi="Courier New"/>
         <w:sz w:val="20"/>
       </w:rPr>
     </w:lvl>
@@ -11880,7 +12106,7 @@
         <w:ind w:left="2160" w:hanging="360"/>
       </w:pPr>
       <w:rPr>
-        <w:rFonts w:ascii="Wingdings" w:hAnsi="Wingdings" w:hint="default"/>
+        <w:rFonts w:hint="default" w:ascii="Wingdings" w:hAnsi="Wingdings"/>
         <w:sz w:val="20"/>
       </w:rPr>
     </w:lvl>
@@ -11896,7 +12122,7 @@
         <w:ind w:left="2880" w:hanging="360"/>
       </w:pPr>
       <w:rPr>
-        <w:rFonts w:ascii="Wingdings" w:hAnsi="Wingdings" w:hint="default"/>
+        <w:rFonts w:hint="default" w:ascii="Wingdings" w:hAnsi="Wingdings"/>
         <w:sz w:val="20"/>
       </w:rPr>
     </w:lvl>
@@ -11912,7 +12138,7 @@
         <w:ind w:left="3600" w:hanging="360"/>
       </w:pPr>
       <w:rPr>
-        <w:rFonts w:ascii="Wingdings" w:hAnsi="Wingdings" w:hint="default"/>
+        <w:rFonts w:hint="default" w:ascii="Wingdings" w:hAnsi="Wingdings"/>
         <w:sz w:val="20"/>
       </w:rPr>
     </w:lvl>
@@ -11928,7 +12154,7 @@
         <w:ind w:left="4320" w:hanging="360"/>
       </w:pPr>
       <w:rPr>
-        <w:rFonts w:ascii="Wingdings" w:hAnsi="Wingdings" w:hint="default"/>
+        <w:rFonts w:hint="default" w:ascii="Wingdings" w:hAnsi="Wingdings"/>
         <w:sz w:val="20"/>
       </w:rPr>
     </w:lvl>
@@ -11944,7 +12170,7 @@
         <w:ind w:left="5040" w:hanging="360"/>
       </w:pPr>
       <w:rPr>
-        <w:rFonts w:ascii="Wingdings" w:hAnsi="Wingdings" w:hint="default"/>
+        <w:rFonts w:hint="default" w:ascii="Wingdings" w:hAnsi="Wingdings"/>
         <w:sz w:val="20"/>
       </w:rPr>
     </w:lvl>
@@ -11960,7 +12186,7 @@
         <w:ind w:left="5760" w:hanging="360"/>
       </w:pPr>
       <w:rPr>
-        <w:rFonts w:ascii="Wingdings" w:hAnsi="Wingdings" w:hint="default"/>
+        <w:rFonts w:hint="default" w:ascii="Wingdings" w:hAnsi="Wingdings"/>
         <w:sz w:val="20"/>
       </w:rPr>
     </w:lvl>
@@ -11976,7 +12202,7 @@
         <w:ind w:left="6480" w:hanging="360"/>
       </w:pPr>
       <w:rPr>
-        <w:rFonts w:ascii="Wingdings" w:hAnsi="Wingdings" w:hint="default"/>
+        <w:rFonts w:hint="default" w:ascii="Wingdings" w:hAnsi="Wingdings"/>
         <w:sz w:val="20"/>
       </w:rPr>
     </w:lvl>
@@ -11997,7 +12223,7 @@
         <w:ind w:left="720" w:hanging="360"/>
       </w:pPr>
       <w:rPr>
-        <w:rFonts w:ascii="Symbol" w:hAnsi="Symbol" w:hint="default"/>
+        <w:rFonts w:hint="default" w:ascii="Symbol" w:hAnsi="Symbol"/>
         <w:sz w:val="20"/>
       </w:rPr>
     </w:lvl>
@@ -12013,7 +12239,7 @@
         <w:ind w:left="1440" w:hanging="360"/>
       </w:pPr>
       <w:rPr>
-        <w:rFonts w:ascii="Courier New" w:hAnsi="Courier New" w:hint="default"/>
+        <w:rFonts w:hint="default" w:ascii="Courier New" w:hAnsi="Courier New"/>
         <w:sz w:val="20"/>
       </w:rPr>
     </w:lvl>
@@ -12029,7 +12255,7 @@
         <w:ind w:left="2160" w:hanging="360"/>
       </w:pPr>
       <w:rPr>
-        <w:rFonts w:ascii="Wingdings" w:hAnsi="Wingdings" w:hint="default"/>
+        <w:rFonts w:hint="default" w:ascii="Wingdings" w:hAnsi="Wingdings"/>
         <w:sz w:val="20"/>
       </w:rPr>
     </w:lvl>
@@ -12045,7 +12271,7 @@
         <w:ind w:left="2880" w:hanging="360"/>
       </w:pPr>
       <w:rPr>
-        <w:rFonts w:ascii="Wingdings" w:hAnsi="Wingdings" w:hint="default"/>
+        <w:rFonts w:hint="default" w:ascii="Wingdings" w:hAnsi="Wingdings"/>
         <w:sz w:val="20"/>
       </w:rPr>
     </w:lvl>
@@ -12061,7 +12287,7 @@
         <w:ind w:left="3600" w:hanging="360"/>
       </w:pPr>
       <w:rPr>
-        <w:rFonts w:ascii="Wingdings" w:hAnsi="Wingdings" w:hint="default"/>
+        <w:rFonts w:hint="default" w:ascii="Wingdings" w:hAnsi="Wingdings"/>
         <w:sz w:val="20"/>
       </w:rPr>
     </w:lvl>
@@ -12077,7 +12303,7 @@
         <w:ind w:left="4320" w:hanging="360"/>
       </w:pPr>
       <w:rPr>
-        <w:rFonts w:ascii="Wingdings" w:hAnsi="Wingdings" w:hint="default"/>
+        <w:rFonts w:hint="default" w:ascii="Wingdings" w:hAnsi="Wingdings"/>
         <w:sz w:val="20"/>
       </w:rPr>
     </w:lvl>
@@ -12093,7 +12319,7 @@
         <w:ind w:left="5040" w:hanging="360"/>
       </w:pPr>
       <w:rPr>
-        <w:rFonts w:ascii="Wingdings" w:hAnsi="Wingdings" w:hint="default"/>
+        <w:rFonts w:hint="default" w:ascii="Wingdings" w:hAnsi="Wingdings"/>
         <w:sz w:val="20"/>
       </w:rPr>
     </w:lvl>
@@ -12109,7 +12335,7 @@
         <w:ind w:left="5760" w:hanging="360"/>
       </w:pPr>
       <w:rPr>
-        <w:rFonts w:ascii="Wingdings" w:hAnsi="Wingdings" w:hint="default"/>
+        <w:rFonts w:hint="default" w:ascii="Wingdings" w:hAnsi="Wingdings"/>
         <w:sz w:val="20"/>
       </w:rPr>
     </w:lvl>
@@ -12125,7 +12351,7 @@
         <w:ind w:left="6480" w:hanging="360"/>
       </w:pPr>
       <w:rPr>
-        <w:rFonts w:ascii="Wingdings" w:hAnsi="Wingdings" w:hint="default"/>
+        <w:rFonts w:hint="default" w:ascii="Wingdings" w:hAnsi="Wingdings"/>
         <w:sz w:val="20"/>
       </w:rPr>
     </w:lvl>
@@ -12146,7 +12372,7 @@
         <w:ind w:left="720" w:hanging="360"/>
       </w:pPr>
       <w:rPr>
-        <w:rFonts w:ascii="Symbol" w:hAnsi="Symbol" w:hint="default"/>
+        <w:rFonts w:hint="default" w:ascii="Symbol" w:hAnsi="Symbol"/>
         <w:sz w:val="20"/>
       </w:rPr>
     </w:lvl>
@@ -12162,7 +12388,7 @@
         <w:ind w:left="1440" w:hanging="360"/>
       </w:pPr>
       <w:rPr>
-        <w:rFonts w:ascii="Courier New" w:hAnsi="Courier New" w:hint="default"/>
+        <w:rFonts w:hint="default" w:ascii="Courier New" w:hAnsi="Courier New"/>
         <w:sz w:val="20"/>
       </w:rPr>
     </w:lvl>
@@ -12178,7 +12404,7 @@
         <w:ind w:left="2160" w:hanging="360"/>
       </w:pPr>
       <w:rPr>
-        <w:rFonts w:ascii="Wingdings" w:hAnsi="Wingdings" w:hint="default"/>
+        <w:rFonts w:hint="default" w:ascii="Wingdings" w:hAnsi="Wingdings"/>
         <w:sz w:val="20"/>
       </w:rPr>
     </w:lvl>
@@ -12194,7 +12420,7 @@
         <w:ind w:left="2880" w:hanging="360"/>
       </w:pPr>
       <w:rPr>
-        <w:rFonts w:ascii="Wingdings" w:hAnsi="Wingdings" w:hint="default"/>
+        <w:rFonts w:hint="default" w:ascii="Wingdings" w:hAnsi="Wingdings"/>
         <w:sz w:val="20"/>
       </w:rPr>
     </w:lvl>
@@ -12210,7 +12436,7 @@
         <w:ind w:left="3600" w:hanging="360"/>
       </w:pPr>
       <w:rPr>
-        <w:rFonts w:ascii="Wingdings" w:hAnsi="Wingdings" w:hint="default"/>
+        <w:rFonts w:hint="default" w:ascii="Wingdings" w:hAnsi="Wingdings"/>
         <w:sz w:val="20"/>
       </w:rPr>
     </w:lvl>
@@ -12226,7 +12452,7 @@
         <w:ind w:left="4320" w:hanging="360"/>
       </w:pPr>
       <w:rPr>
-        <w:rFonts w:ascii="Wingdings" w:hAnsi="Wingdings" w:hint="default"/>
+        <w:rFonts w:hint="default" w:ascii="Wingdings" w:hAnsi="Wingdings"/>
         <w:sz w:val="20"/>
       </w:rPr>
     </w:lvl>
@@ -12242,7 +12468,7 @@
         <w:ind w:left="5040" w:hanging="360"/>
       </w:pPr>
       <w:rPr>
-        <w:rFonts w:ascii="Wingdings" w:hAnsi="Wingdings" w:hint="default"/>
+        <w:rFonts w:hint="default" w:ascii="Wingdings" w:hAnsi="Wingdings"/>
         <w:sz w:val="20"/>
       </w:rPr>
     </w:lvl>
@@ -12258,7 +12484,7 @@
         <w:ind w:left="5760" w:hanging="360"/>
       </w:pPr>
       <w:rPr>
-        <w:rFonts w:ascii="Wingdings" w:hAnsi="Wingdings" w:hint="default"/>
+        <w:rFonts w:hint="default" w:ascii="Wingdings" w:hAnsi="Wingdings"/>
         <w:sz w:val="20"/>
       </w:rPr>
     </w:lvl>
@@ -12274,7 +12500,7 @@
         <w:ind w:left="6480" w:hanging="360"/>
       </w:pPr>
       <w:rPr>
-        <w:rFonts w:ascii="Wingdings" w:hAnsi="Wingdings" w:hint="default"/>
+        <w:rFonts w:hint="default" w:ascii="Wingdings" w:hAnsi="Wingdings"/>
         <w:sz w:val="20"/>
       </w:rPr>
     </w:lvl>
@@ -12562,7 +12788,7 @@
         <w:ind w:left="720" w:hanging="360"/>
       </w:pPr>
       <w:rPr>
-        <w:rFonts w:ascii="Symbol" w:hAnsi="Symbol" w:hint="default"/>
+        <w:rFonts w:hint="default" w:ascii="Symbol" w:hAnsi="Symbol"/>
         <w:sz w:val="20"/>
       </w:rPr>
     </w:lvl>
@@ -12578,7 +12804,7 @@
         <w:ind w:left="1440" w:hanging="360"/>
       </w:pPr>
       <w:rPr>
-        <w:rFonts w:ascii="Courier New" w:hAnsi="Courier New" w:hint="default"/>
+        <w:rFonts w:hint="default" w:ascii="Courier New" w:hAnsi="Courier New"/>
         <w:sz w:val="20"/>
       </w:rPr>
     </w:lvl>
@@ -12594,7 +12820,7 @@
         <w:ind w:left="2160" w:hanging="360"/>
       </w:pPr>
       <w:rPr>
-        <w:rFonts w:ascii="Wingdings" w:hAnsi="Wingdings" w:hint="default"/>
+        <w:rFonts w:hint="default" w:ascii="Wingdings" w:hAnsi="Wingdings"/>
         <w:sz w:val="20"/>
       </w:rPr>
     </w:lvl>
@@ -12610,7 +12836,7 @@
         <w:ind w:left="2880" w:hanging="360"/>
       </w:pPr>
       <w:rPr>
-        <w:rFonts w:ascii="Wingdings" w:hAnsi="Wingdings" w:hint="default"/>
+        <w:rFonts w:hint="default" w:ascii="Wingdings" w:hAnsi="Wingdings"/>
         <w:sz w:val="20"/>
       </w:rPr>
     </w:lvl>
@@ -12626,7 +12852,7 @@
         <w:ind w:left="3600" w:hanging="360"/>
       </w:pPr>
       <w:rPr>
-        <w:rFonts w:ascii="Wingdings" w:hAnsi="Wingdings" w:hint="default"/>
+        <w:rFonts w:hint="default" w:ascii="Wingdings" w:hAnsi="Wingdings"/>
         <w:sz w:val="20"/>
       </w:rPr>
     </w:lvl>
@@ -12642,7 +12868,7 @@
         <w:ind w:left="4320" w:hanging="360"/>
       </w:pPr>
       <w:rPr>
-        <w:rFonts w:ascii="Wingdings" w:hAnsi="Wingdings" w:hint="default"/>
+        <w:rFonts w:hint="default" w:ascii="Wingdings" w:hAnsi="Wingdings"/>
         <w:sz w:val="20"/>
       </w:rPr>
     </w:lvl>
@@ -12658,7 +12884,7 @@
         <w:ind w:left="5040" w:hanging="360"/>
       </w:pPr>
       <w:rPr>
-        <w:rFonts w:ascii="Wingdings" w:hAnsi="Wingdings" w:hint="default"/>
+        <w:rFonts w:hint="default" w:ascii="Wingdings" w:hAnsi="Wingdings"/>
         <w:sz w:val="20"/>
       </w:rPr>
     </w:lvl>
@@ -12674,7 +12900,7 @@
         <w:ind w:left="5760" w:hanging="360"/>
       </w:pPr>
       <w:rPr>
-        <w:rFonts w:ascii="Wingdings" w:hAnsi="Wingdings" w:hint="default"/>
+        <w:rFonts w:hint="default" w:ascii="Wingdings" w:hAnsi="Wingdings"/>
         <w:sz w:val="20"/>
       </w:rPr>
     </w:lvl>
@@ -12690,7 +12916,7 @@
         <w:ind w:left="6480" w:hanging="360"/>
       </w:pPr>
       <w:rPr>
-        <w:rFonts w:ascii="Wingdings" w:hAnsi="Wingdings" w:hint="default"/>
+        <w:rFonts w:hint="default" w:ascii="Wingdings" w:hAnsi="Wingdings"/>
         <w:sz w:val="20"/>
       </w:rPr>
     </w:lvl>
@@ -12800,7 +13026,7 @@
         <w:ind w:left="720" w:hanging="360"/>
       </w:pPr>
       <w:rPr>
-        <w:rFonts w:ascii="Symbol" w:hAnsi="Symbol" w:hint="default"/>
+        <w:rFonts w:hint="default" w:ascii="Symbol" w:hAnsi="Symbol"/>
         <w:sz w:val="20"/>
       </w:rPr>
     </w:lvl>
@@ -12816,7 +13042,7 @@
         <w:ind w:left="1440" w:hanging="360"/>
       </w:pPr>
       <w:rPr>
-        <w:rFonts w:ascii="Courier New" w:hAnsi="Courier New" w:hint="default"/>
+        <w:rFonts w:hint="default" w:ascii="Courier New" w:hAnsi="Courier New"/>
         <w:sz w:val="20"/>
       </w:rPr>
     </w:lvl>
@@ -12832,7 +13058,7 @@
         <w:ind w:left="2160" w:hanging="360"/>
       </w:pPr>
       <w:rPr>
-        <w:rFonts w:ascii="Wingdings" w:hAnsi="Wingdings" w:hint="default"/>
+        <w:rFonts w:hint="default" w:ascii="Wingdings" w:hAnsi="Wingdings"/>
         <w:sz w:val="20"/>
       </w:rPr>
     </w:lvl>
@@ -12848,7 +13074,7 @@
         <w:ind w:left="2880" w:hanging="360"/>
       </w:pPr>
       <w:rPr>
-        <w:rFonts w:ascii="Wingdings" w:hAnsi="Wingdings" w:hint="default"/>
+        <w:rFonts w:hint="default" w:ascii="Wingdings" w:hAnsi="Wingdings"/>
         <w:sz w:val="20"/>
       </w:rPr>
     </w:lvl>
@@ -12864,7 +13090,7 @@
         <w:ind w:left="3600" w:hanging="360"/>
       </w:pPr>
       <w:rPr>
-        <w:rFonts w:ascii="Wingdings" w:hAnsi="Wingdings" w:hint="default"/>
+        <w:rFonts w:hint="default" w:ascii="Wingdings" w:hAnsi="Wingdings"/>
         <w:sz w:val="20"/>
       </w:rPr>
     </w:lvl>
@@ -12880,7 +13106,7 @@
         <w:ind w:left="4320" w:hanging="360"/>
       </w:pPr>
       <w:rPr>
-        <w:rFonts w:ascii="Wingdings" w:hAnsi="Wingdings" w:hint="default"/>
+        <w:rFonts w:hint="default" w:ascii="Wingdings" w:hAnsi="Wingdings"/>
         <w:sz w:val="20"/>
       </w:rPr>
     </w:lvl>
@@ -12896,7 +13122,7 @@
         <w:ind w:left="5040" w:hanging="360"/>
       </w:pPr>
       <w:rPr>
-        <w:rFonts w:ascii="Wingdings" w:hAnsi="Wingdings" w:hint="default"/>
+        <w:rFonts w:hint="default" w:ascii="Wingdings" w:hAnsi="Wingdings"/>
         <w:sz w:val="20"/>
       </w:rPr>
     </w:lvl>
@@ -12912,7 +13138,7 @@
         <w:ind w:left="5760" w:hanging="360"/>
       </w:pPr>
       <w:rPr>
-        <w:rFonts w:ascii="Wingdings" w:hAnsi="Wingdings" w:hint="default"/>
+        <w:rFonts w:hint="default" w:ascii="Wingdings" w:hAnsi="Wingdings"/>
         <w:sz w:val="20"/>
       </w:rPr>
     </w:lvl>
@@ -12928,7 +13154,7 @@
         <w:ind w:left="6480" w:hanging="360"/>
       </w:pPr>
       <w:rPr>
-        <w:rFonts w:ascii="Wingdings" w:hAnsi="Wingdings" w:hint="default"/>
+        <w:rFonts w:hint="default" w:ascii="Wingdings" w:hAnsi="Wingdings"/>
         <w:sz w:val="20"/>
       </w:rPr>
     </w:lvl>
@@ -12994,11 +13220,11 @@
 </file>
 
 <file path=word/styles.xml><?xml version="1.0" encoding="utf-8"?>
-<w:styles xmlns:mc="http://schemas.openxmlformats.org/markup-compatibility/2006" xmlns:r="http://schemas.openxmlformats.org/officeDocument/2006/relationships" xmlns:w="http://schemas.openxmlformats.org/wordprocessingml/2006/main" xmlns:w14="http://schemas.microsoft.com/office/word/2010/wordml" xmlns:w15="http://schemas.microsoft.com/office/word/2012/wordml" xmlns:w16cex="http://schemas.microsoft.com/office/word/2018/wordml/cex" xmlns:w16cid="http://schemas.microsoft.com/office/word/2016/wordml/cid" xmlns:w16="http://schemas.microsoft.com/office/word/2018/wordml" xmlns:w16du="http://schemas.microsoft.com/office/word/2023/wordml/word16du" xmlns:w16sdtdh="http://schemas.microsoft.com/office/word/2020/wordml/sdtdatahash" xmlns:w16sdtfl="http://schemas.microsoft.com/office/word/2024/wordml/sdtformatlock" xmlns:w16se="http://schemas.microsoft.com/office/word/2015/wordml/symex" mc:Ignorable="w14 w15 w16se w16cid w16 w16cex w16sdtdh w16sdtfl w16du">
+<w:styles xmlns:wp14="http://schemas.microsoft.com/office/word/2010/wordprocessingDrawing" xmlns:mc="http://schemas.openxmlformats.org/markup-compatibility/2006" xmlns:r="http://schemas.openxmlformats.org/officeDocument/2006/relationships" xmlns:w="http://schemas.openxmlformats.org/wordprocessingml/2006/main" xmlns:w14="http://schemas.microsoft.com/office/word/2010/wordml" xmlns:w15="http://schemas.microsoft.com/office/word/2012/wordml" xmlns:w16cex="http://schemas.microsoft.com/office/word/2018/wordml/cex" xmlns:w16cid="http://schemas.microsoft.com/office/word/2016/wordml/cid" xmlns:w16="http://schemas.microsoft.com/office/word/2018/wordml" xmlns:w16du="http://schemas.microsoft.com/office/word/2023/wordml/word16du" xmlns:w16sdtdh="http://schemas.microsoft.com/office/word/2020/wordml/sdtdatahash" xmlns:w16sdtfl="http://schemas.microsoft.com/office/word/2024/wordml/sdtformatlock" xmlns:w16se="http://schemas.microsoft.com/office/word/2015/wordml/symex" mc:Ignorable="w14 w15 w16se w16cid w16 w16cex w16sdtdh w16sdtfl w16du wp14">
   <w:docDefaults>
     <w:rPrDefault>
       <w:rPr>
-        <w:rFonts w:asciiTheme="minorHAnsi" w:eastAsiaTheme="minorHAnsi" w:hAnsiTheme="minorHAnsi" w:cstheme="minorBidi"/>
+        <w:rFonts w:asciiTheme="minorHAnsi" w:hAnsiTheme="minorHAnsi" w:eastAsiaTheme="minorHAnsi" w:cstheme="minorBidi"/>
         <w:kern w:val="2"/>
         <w:sz w:val="22"/>
         <w:szCs w:val="22"/>
@@ -13015,14 +13241,14 @@
   <w:latentStyles w:defLockedState="0" w:defUIPriority="99" w:defSemiHidden="0" w:defUnhideWhenUsed="0" w:defQFormat="0" w:count="376">
     <w:lsdException w:name="Normal" w:uiPriority="0" w:qFormat="1"/>
     <w:lsdException w:name="heading 1" w:uiPriority="9" w:qFormat="1"/>
-    <w:lsdException w:name="heading 2" w:semiHidden="1" w:uiPriority="9" w:unhideWhenUsed="1" w:qFormat="1"/>
-    <w:lsdException w:name="heading 3" w:semiHidden="1" w:uiPriority="9" w:unhideWhenUsed="1" w:qFormat="1"/>
-    <w:lsdException w:name="heading 4" w:semiHidden="1" w:uiPriority="9" w:unhideWhenUsed="1" w:qFormat="1"/>
-    <w:lsdException w:name="heading 5" w:semiHidden="1" w:uiPriority="9" w:unhideWhenUsed="1" w:qFormat="1"/>
-    <w:lsdException w:name="heading 6" w:semiHidden="1" w:uiPriority="9" w:unhideWhenUsed="1" w:qFormat="1"/>
-    <w:lsdException w:name="heading 7" w:semiHidden="1" w:uiPriority="9" w:unhideWhenUsed="1" w:qFormat="1"/>
-    <w:lsdException w:name="heading 8" w:semiHidden="1" w:uiPriority="9" w:unhideWhenUsed="1" w:qFormat="1"/>
-    <w:lsdException w:name="heading 9" w:semiHidden="1" w:uiPriority="9" w:unhideWhenUsed="1" w:qFormat="1"/>
+    <w:lsdException w:name="heading 2" w:uiPriority="9" w:semiHidden="1" w:unhideWhenUsed="1" w:qFormat="1"/>
+    <w:lsdException w:name="heading 3" w:uiPriority="9" w:semiHidden="1" w:unhideWhenUsed="1" w:qFormat="1"/>
+    <w:lsdException w:name="heading 4" w:uiPriority="9" w:semiHidden="1" w:unhideWhenUsed="1" w:qFormat="1"/>
+    <w:lsdException w:name="heading 5" w:uiPriority="9" w:semiHidden="1" w:unhideWhenUsed="1" w:qFormat="1"/>
+    <w:lsdException w:name="heading 6" w:uiPriority="9" w:semiHidden="1" w:unhideWhenUsed="1" w:qFormat="1"/>
+    <w:lsdException w:name="heading 7" w:uiPriority="9" w:semiHidden="1" w:unhideWhenUsed="1" w:qFormat="1"/>
+    <w:lsdException w:name="heading 8" w:uiPriority="9" w:semiHidden="1" w:unhideWhenUsed="1" w:qFormat="1"/>
+    <w:lsdException w:name="heading 9" w:uiPriority="9" w:semiHidden="1" w:unhideWhenUsed="1" w:qFormat="1"/>
     <w:lsdException w:name="index 1" w:semiHidden="1" w:unhideWhenUsed="1"/>
     <w:lsdException w:name="index 2" w:semiHidden="1" w:unhideWhenUsed="1"/>
     <w:lsdException w:name="index 3" w:semiHidden="1" w:unhideWhenUsed="1"/>
@@ -13032,22 +13258,22 @@
     <w:lsdException w:name="index 7" w:semiHidden="1" w:unhideWhenUsed="1"/>
     <w:lsdException w:name="index 8" w:semiHidden="1" w:unhideWhenUsed="1"/>
     <w:lsdException w:name="index 9" w:semiHidden="1" w:unhideWhenUsed="1"/>
-    <w:lsdException w:name="toc 1" w:semiHidden="1" w:uiPriority="39" w:unhideWhenUsed="1"/>
-    <w:lsdException w:name="toc 2" w:semiHidden="1" w:uiPriority="39" w:unhideWhenUsed="1"/>
-    <w:lsdException w:name="toc 3" w:semiHidden="1" w:uiPriority="39" w:unhideWhenUsed="1"/>
-    <w:lsdException w:name="toc 4" w:semiHidden="1" w:uiPriority="39" w:unhideWhenUsed="1"/>
-    <w:lsdException w:name="toc 5" w:semiHidden="1" w:uiPriority="39" w:unhideWhenUsed="1"/>
-    <w:lsdException w:name="toc 6" w:semiHidden="1" w:uiPriority="39" w:unhideWhenUsed="1"/>
-    <w:lsdException w:name="toc 7" w:semiHidden="1" w:uiPriority="39" w:unhideWhenUsed="1"/>
-    <w:lsdException w:name="toc 8" w:semiHidden="1" w:uiPriority="39" w:unhideWhenUsed="1"/>
-    <w:lsdException w:name="toc 9" w:semiHidden="1" w:uiPriority="39" w:unhideWhenUsed="1"/>
+    <w:lsdException w:name="toc 1" w:uiPriority="39" w:semiHidden="1" w:unhideWhenUsed="1"/>
+    <w:lsdException w:name="toc 2" w:uiPriority="39" w:semiHidden="1" w:unhideWhenUsed="1"/>
+    <w:lsdException w:name="toc 3" w:uiPriority="39" w:semiHidden="1" w:unhideWhenUsed="1"/>
+    <w:lsdException w:name="toc 4" w:uiPriority="39" w:semiHidden="1" w:unhideWhenUsed="1"/>
+    <w:lsdException w:name="toc 5" w:uiPriority="39" w:semiHidden="1" w:unhideWhenUsed="1"/>
+    <w:lsdException w:name="toc 6" w:uiPriority="39" w:semiHidden="1" w:unhideWhenUsed="1"/>
+    <w:lsdException w:name="toc 7" w:uiPriority="39" w:semiHidden="1" w:unhideWhenUsed="1"/>
+    <w:lsdException w:name="toc 8" w:uiPriority="39" w:semiHidden="1" w:unhideWhenUsed="1"/>
+    <w:lsdException w:name="toc 9" w:uiPriority="39" w:semiHidden="1" w:unhideWhenUsed="1"/>
     <w:lsdException w:name="Normal Indent" w:semiHidden="1" w:unhideWhenUsed="1"/>
     <w:lsdException w:name="footnote text" w:semiHidden="1" w:unhideWhenUsed="1"/>
     <w:lsdException w:name="annotation text" w:semiHidden="1" w:unhideWhenUsed="1"/>
     <w:lsdException w:name="header" w:semiHidden="1" w:unhideWhenUsed="1"/>
     <w:lsdException w:name="footer" w:semiHidden="1" w:unhideWhenUsed="1"/>
     <w:lsdException w:name="index heading" w:semiHidden="1" w:unhideWhenUsed="1"/>
-    <w:lsdException w:name="caption" w:semiHidden="1" w:uiPriority="35" w:unhideWhenUsed="1" w:qFormat="1"/>
+    <w:lsdException w:name="caption" w:uiPriority="35" w:semiHidden="1" w:unhideWhenUsed="1" w:qFormat="1"/>
     <w:lsdException w:name="table of figures" w:semiHidden="1" w:unhideWhenUsed="1"/>
     <w:lsdException w:name="envelope address" w:semiHidden="1" w:unhideWhenUsed="1"/>
     <w:lsdException w:name="envelope return" w:semiHidden="1" w:unhideWhenUsed="1"/>
@@ -13078,7 +13304,7 @@
     <w:lsdException w:name="Title" w:uiPriority="10" w:qFormat="1"/>
     <w:lsdException w:name="Closing" w:semiHidden="1" w:unhideWhenUsed="1"/>
     <w:lsdException w:name="Signature" w:semiHidden="1" w:unhideWhenUsed="1"/>
-    <w:lsdException w:name="Default Paragraph Font" w:semiHidden="1" w:uiPriority="1" w:unhideWhenUsed="1"/>
+    <w:lsdException w:name="Default Paragraph Font" w:uiPriority="1" w:semiHidden="1" w:unhideWhenUsed="1"/>
     <w:lsdException w:name="Body Text" w:semiHidden="1" w:unhideWhenUsed="1"/>
     <w:lsdException w:name="Body Text Indent" w:semiHidden="1" w:unhideWhenUsed="1"/>
     <w:lsdException w:name="List Continue" w:semiHidden="1" w:unhideWhenUsed="1"/>
@@ -13278,8 +13504,8 @@
     <w:lsdException w:name="Subtle Reference" w:uiPriority="31" w:qFormat="1"/>
     <w:lsdException w:name="Intense Reference" w:uiPriority="32" w:qFormat="1"/>
     <w:lsdException w:name="Book Title" w:uiPriority="33" w:qFormat="1"/>
-    <w:lsdException w:name="Bibliography" w:semiHidden="1" w:uiPriority="37" w:unhideWhenUsed="1"/>
-    <w:lsdException w:name="TOC Heading" w:semiHidden="1" w:uiPriority="39" w:unhideWhenUsed="1" w:qFormat="1"/>
+    <w:lsdException w:name="Bibliography" w:uiPriority="37" w:semiHidden="1" w:unhideWhenUsed="1"/>
+    <w:lsdException w:name="TOC Heading" w:uiPriority="39" w:semiHidden="1" w:unhideWhenUsed="1" w:qFormat="1"/>
     <w:lsdException w:name="Plain Table 1" w:uiPriority="41"/>
     <w:lsdException w:name="Plain Table 2" w:uiPriority="42"/>
     <w:lsdException w:name="Plain Table 3" w:uiPriority="43"/>
@@ -13390,7 +13616,7 @@
     <w:lsdException w:name="Unresolved Mention" w:semiHidden="1" w:unhideWhenUsed="1"/>
     <w:lsdException w:name="Smart Link" w:semiHidden="1" w:unhideWhenUsed="1"/>
   </w:latentStyles>
-  <w:style w:type="paragraph" w:default="1" w:styleId="Normalny">
+  <w:style w:type="paragraph" w:styleId="Normalny" w:default="1">
     <w:name w:val="Normal"/>
     <w:qFormat/>
   </w:style>
@@ -13409,19 +13635,19 @@
       <w:outlineLvl w:val="0"/>
     </w:pPr>
     <w:rPr>
-      <w:rFonts w:asciiTheme="majorHAnsi" w:eastAsiaTheme="majorEastAsia" w:hAnsiTheme="majorHAnsi" w:cstheme="majorBidi"/>
+      <w:rFonts w:asciiTheme="majorHAnsi" w:hAnsiTheme="majorHAnsi" w:eastAsiaTheme="majorEastAsia" w:cstheme="majorBidi"/>
       <w:color w:val="2F5496" w:themeColor="accent1" w:themeShade="BF"/>
       <w:sz w:val="32"/>
       <w:szCs w:val="32"/>
     </w:rPr>
   </w:style>
-  <w:style w:type="character" w:default="1" w:styleId="Domylnaczcionkaakapitu">
+  <w:style w:type="character" w:styleId="Domylnaczcionkaakapitu" w:default="1">
     <w:name w:val="Default Paragraph Font"/>
     <w:uiPriority w:val="1"/>
     <w:semiHidden/>
     <w:unhideWhenUsed/>
   </w:style>
-  <w:style w:type="table" w:default="1" w:styleId="Standardowy">
+  <w:style w:type="table" w:styleId="Standardowy" w:default="1">
     <w:name w:val="Normal Table"/>
     <w:uiPriority w:val="99"/>
     <w:semiHidden/>
@@ -13436,7 +13662,7 @@
       </w:tblCellMar>
     </w:tblPr>
   </w:style>
-  <w:style w:type="numbering" w:default="1" w:styleId="Bezlisty">
+  <w:style w:type="numbering" w:styleId="Bezlisty" w:default="1">
     <w:name w:val="No List"/>
     <w:uiPriority w:val="99"/>
     <w:semiHidden/>
@@ -13482,7 +13708,7 @@
       <w:spacing w:after="0" w:line="240" w:lineRule="auto"/>
     </w:pPr>
     <w:rPr>
-      <w:rFonts w:ascii="Courier New" w:eastAsia="Times New Roman" w:hAnsi="Courier New" w:cs="Courier New"/>
+      <w:rFonts w:ascii="Courier New" w:hAnsi="Courier New" w:eastAsia="Times New Roman" w:cs="Courier New"/>
       <w:kern w:val="0"/>
       <w:sz w:val="20"/>
       <w:szCs w:val="20"/>
@@ -13490,14 +13716,14 @@
       <w14:ligatures w14:val="none"/>
     </w:rPr>
   </w:style>
-  <w:style w:type="character" w:customStyle="1" w:styleId="HTML-wstpniesformatowanyZnak">
+  <w:style w:type="character" w:styleId="HTML-wstpniesformatowanyZnak" w:customStyle="1">
     <w:name w:val="HTML - wstępnie sformatowany Znak"/>
     <w:basedOn w:val="Domylnaczcionkaakapitu"/>
     <w:link w:val="HTML-wstpniesformatowany"/>
     <w:uiPriority w:val="99"/>
     <w:rsid w:val="00CB5DD3"/>
     <w:rPr>
-      <w:rFonts w:ascii="Courier New" w:eastAsia="Times New Roman" w:hAnsi="Courier New" w:cs="Courier New"/>
+      <w:rFonts w:ascii="Courier New" w:hAnsi="Courier New" w:eastAsia="Times New Roman" w:cs="Courier New"/>
       <w:kern w:val="0"/>
       <w:sz w:val="20"/>
       <w:szCs w:val="20"/>
@@ -13505,14 +13731,14 @@
       <w14:ligatures w14:val="none"/>
     </w:rPr>
   </w:style>
-  <w:style w:type="character" w:customStyle="1" w:styleId="Nagwek1Znak">
+  <w:style w:type="character" w:styleId="Nagwek1Znak" w:customStyle="1">
     <w:name w:val="Nagłówek 1 Znak"/>
     <w:basedOn w:val="Domylnaczcionkaakapitu"/>
     <w:link w:val="Nagwek1"/>
     <w:uiPriority w:val="9"/>
     <w:rsid w:val="0003303A"/>
     <w:rPr>
-      <w:rFonts w:asciiTheme="majorHAnsi" w:eastAsiaTheme="majorEastAsia" w:hAnsiTheme="majorHAnsi" w:cstheme="majorBidi"/>
+      <w:rFonts w:asciiTheme="majorHAnsi" w:hAnsiTheme="majorHAnsi" w:eastAsiaTheme="majorEastAsia" w:cstheme="majorBidi"/>
       <w:color w:val="2F5496" w:themeColor="accent1" w:themeShade="BF"/>
       <w:sz w:val="32"/>
       <w:szCs w:val="32"/>
@@ -13531,21 +13757,21 @@
       <w:contextualSpacing/>
     </w:pPr>
     <w:rPr>
-      <w:rFonts w:asciiTheme="majorHAnsi" w:eastAsiaTheme="majorEastAsia" w:hAnsiTheme="majorHAnsi" w:cstheme="majorBidi"/>
+      <w:rFonts w:asciiTheme="majorHAnsi" w:hAnsiTheme="majorHAnsi" w:eastAsiaTheme="majorEastAsia" w:cstheme="majorBidi"/>
       <w:spacing w:val="-10"/>
       <w:kern w:val="28"/>
       <w:sz w:val="56"/>
       <w:szCs w:val="56"/>
     </w:rPr>
   </w:style>
-  <w:style w:type="character" w:customStyle="1" w:styleId="TytuZnak">
+  <w:style w:type="character" w:styleId="TytuZnak" w:customStyle="1">
     <w:name w:val="Tytuł Znak"/>
     <w:basedOn w:val="Domylnaczcionkaakapitu"/>
     <w:link w:val="Tytu"/>
     <w:uiPriority w:val="10"/>
     <w:rsid w:val="0003303A"/>
     <w:rPr>
-      <w:rFonts w:asciiTheme="majorHAnsi" w:eastAsiaTheme="majorEastAsia" w:hAnsiTheme="majorHAnsi" w:cstheme="majorBidi"/>
+      <w:rFonts w:asciiTheme="majorHAnsi" w:hAnsiTheme="majorHAnsi" w:eastAsiaTheme="majorEastAsia" w:cstheme="majorBidi"/>
       <w:spacing w:val="-10"/>
       <w:kern w:val="28"/>
       <w:sz w:val="56"/>
@@ -13571,7 +13797,7 @@
       <w:spacing w:val="15"/>
     </w:rPr>
   </w:style>
-  <w:style w:type="character" w:customStyle="1" w:styleId="PodtytuZnak">
+  <w:style w:type="character" w:styleId="PodtytuZnak" w:customStyle="1">
     <w:name w:val="Podtytuł Znak"/>
     <w:basedOn w:val="Domylnaczcionkaakapitu"/>
     <w:link w:val="Podtytu"/>

</xml_diff>

<commit_message>
bazy -> zad3 change in exclusive lock postgresql
</commit_message>
<xml_diff>
--- a/Bazy danych/Zad3/Sprawko_Zad3.docx
+++ b/Bazy danych/Zad3/Sprawko_Zad3.docx
@@ -9019,34 +9019,32 @@
     </w:p>
     <w:p>
       <w:pPr>
-        <w:rPr>
-          <w:b/>
-          <w:bCs/>
-          <w:lang w:val="en-US"/>
-        </w:rPr>
-      </w:pPr>
-      <w:r>
-        <w:rPr>
-          <w:noProof/>
-          <w:lang w:val="en-US"/>
-        </w:rPr>
+        <w:pStyle w:val="Normalny"/>
+      </w:pPr>
+      <w:r>
         <w:drawing>
-          <wp:inline distT="0" distB="0" distL="0" distR="0" wp14:anchorId="25C61460" wp14:editId="680D8E35">
-            <wp:extent cx="5760720" cy="476250"/>
+          <wp:inline wp14:editId="186B339D" wp14:anchorId="5AE466C4">
+            <wp:extent cx="5762626" cy="447675"/>
             <wp:effectExtent l="0" t="0" r="0" b="0"/>
-            <wp:docPr id="874392325" name="Obraz 1"/>
+            <wp:docPr id="215500340" name="" title=""/>
             <wp:cNvGraphicFramePr>
-              <a:graphicFrameLocks xmlns:a="http://schemas.openxmlformats.org/drawingml/2006/main" noChangeAspect="1"/>
+              <a:graphicFrameLocks noChangeAspect="1"/>
             </wp:cNvGraphicFramePr>
-            <a:graphic xmlns:a="http://schemas.openxmlformats.org/drawingml/2006/main">
+            <a:graphic>
               <a:graphicData uri="http://schemas.openxmlformats.org/drawingml/2006/picture">
-                <pic:pic xmlns:pic="http://schemas.openxmlformats.org/drawingml/2006/picture">
+                <pic:pic>
                   <pic:nvPicPr>
-                    <pic:cNvPr id="874392325" name=""/>
+                    <pic:cNvPr id="0" name=""/>
                     <pic:cNvPicPr/>
                   </pic:nvPicPr>
                   <pic:blipFill>
-                    <a:blip r:embed="rId52"/>
+                    <a:blip r:embed="R2e47e91b8e054ffe">
+                      <a:extLst>
+                        <a:ext xmlns:a="http://schemas.openxmlformats.org/drawingml/2006/main" uri="{28A0092B-C50C-407E-A947-70E740481C1C}">
+                          <a14:useLocalDpi val="0"/>
+                        </a:ext>
+                      </a:extLst>
+                    </a:blip>
                     <a:stretch>
                       <a:fillRect/>
                     </a:stretch>
@@ -9054,7 +9052,7 @@
                   <pic:spPr>
                     <a:xfrm>
                       <a:off x="0" y="0"/>
-                      <a:ext cx="5760720" cy="476250"/>
+                      <a:ext cx="5762626" cy="447675"/>
                     </a:xfrm>
                     <a:prstGeom prst="rect">
                       <a:avLst/>
@@ -9099,10 +9097,17 @@
       </w:pPr>
       <w:r>
         <w:rPr>
-          <w:color w:val="FFFFFF" w:themeColor="background1"/>
-          <w:lang w:val="en-US"/>
-        </w:rPr>
-        <w:t>LOCK TABLE jobs IN ACCESS EXCLUSIVE MODE;</w:t>
+          <w:color w:val="FFFFFF" w:themeColor="background1" w:themeTint="FF" w:themeShade="FF"/>
+          <w:lang w:val="en-US"/>
+        </w:rPr>
+        <w:t xml:space="preserve">LOCK TABLE jobs IN EXCLUSIVE </w:t>
+      </w:r>
+      <w:r>
+        <w:rPr>
+          <w:color w:val="FFFFFF" w:themeColor="background1" w:themeTint="FF" w:themeShade="FF"/>
+          <w:lang w:val="en-US"/>
+        </w:rPr>
+        <w:t>MODE;</w:t>
       </w:r>
     </w:p>
     <w:p>
@@ -9117,35 +9122,33 @@
     </w:p>
     <w:p>
       <w:pPr>
+        <w:pStyle w:val="Normalny"/>
         <w:ind w:firstLine="360"/>
-        <w:rPr>
-          <w:b/>
-          <w:bCs/>
-          <w:lang w:val="en-US"/>
-        </w:rPr>
-      </w:pPr>
-      <w:r>
-        <w:rPr>
-          <w:noProof/>
-          <w:lang w:val="en-US"/>
-        </w:rPr>
+      </w:pPr>
+      <w:r>
         <w:drawing>
-          <wp:inline distT="0" distB="0" distL="0" distR="0" wp14:anchorId="3D64F1F5" wp14:editId="626905DF">
-            <wp:extent cx="3101609" cy="807790"/>
-            <wp:effectExtent l="0" t="0" r="3810" b="0"/>
-            <wp:docPr id="1500215424" name="Obraz 1" descr="Obraz zawierający tekst, Czcionka, biały, paragon&#10;&#10;Opis wygenerowany automatycznie"/>
+          <wp:inline wp14:editId="5A1A5142" wp14:anchorId="2FC35B2A">
+            <wp:extent cx="3086368" cy="891617"/>
+            <wp:effectExtent l="0" t="0" r="0" b="0"/>
+            <wp:docPr id="253994421" name="" title=""/>
             <wp:cNvGraphicFramePr>
-              <a:graphicFrameLocks xmlns:a="http://schemas.openxmlformats.org/drawingml/2006/main" noChangeAspect="1"/>
+              <a:graphicFrameLocks noChangeAspect="1"/>
             </wp:cNvGraphicFramePr>
-            <a:graphic xmlns:a="http://schemas.openxmlformats.org/drawingml/2006/main">
+            <a:graphic>
               <a:graphicData uri="http://schemas.openxmlformats.org/drawingml/2006/picture">
-                <pic:pic xmlns:pic="http://schemas.openxmlformats.org/drawingml/2006/picture">
+                <pic:pic>
                   <pic:nvPicPr>
-                    <pic:cNvPr id="1500215424" name="Obraz 1" descr="Obraz zawierający tekst, Czcionka, biały, paragon&#10;&#10;Opis wygenerowany automatycznie"/>
+                    <pic:cNvPr id="0" name=""/>
                     <pic:cNvPicPr/>
                   </pic:nvPicPr>
                   <pic:blipFill>
-                    <a:blip r:embed="rId53"/>
+                    <a:blip r:embed="R55948c7b23034e46">
+                      <a:extLst>
+                        <a:ext xmlns:a="http://schemas.openxmlformats.org/drawingml/2006/main" uri="{28A0092B-C50C-407E-A947-70E740481C1C}">
+                          <a14:useLocalDpi val="0"/>
+                        </a:ext>
+                      </a:extLst>
+                    </a:blip>
                     <a:stretch>
                       <a:fillRect/>
                     </a:stretch>
@@ -9153,7 +9156,7 @@
                   <pic:spPr>
                     <a:xfrm>
                       <a:off x="0" y="0"/>
-                      <a:ext cx="3101609" cy="807790"/>
+                      <a:ext cx="3086368" cy="891617"/>
                     </a:xfrm>
                     <a:prstGeom prst="rect">
                       <a:avLst/>
@@ -9222,34 +9225,31 @@
     <w:p>
       <w:pPr>
         <w:pStyle w:val="Akapitzlist"/>
-        <w:rPr>
-          <w:b/>
-          <w:bCs/>
-        </w:rPr>
-      </w:pPr>
-      <w:r>
-        <w:rPr>
-          <w:b/>
-          <w:bCs/>
-          <w:noProof/>
-        </w:rPr>
+      </w:pPr>
+      <w:r>
         <w:drawing>
-          <wp:inline distT="0" distB="0" distL="0" distR="0" wp14:anchorId="0CAF5465" wp14:editId="1C1F4FB7">
-            <wp:extent cx="3945625" cy="1874520"/>
+          <wp:inline wp14:editId="7233988F" wp14:anchorId="232CEB23">
+            <wp:extent cx="5762626" cy="2724150"/>
             <wp:effectExtent l="0" t="0" r="0" b="0"/>
-            <wp:docPr id="114859063" name="Obraz 1" descr="Obraz zawierający tekst, zrzut ekranu, numer, Równolegle&#10;&#10;Opis wygenerowany automatycznie"/>
+            <wp:docPr id="1878195185" name="" title=""/>
             <wp:cNvGraphicFramePr>
-              <a:graphicFrameLocks xmlns:a="http://schemas.openxmlformats.org/drawingml/2006/main" noChangeAspect="1"/>
+              <a:graphicFrameLocks noChangeAspect="1"/>
             </wp:cNvGraphicFramePr>
-            <a:graphic xmlns:a="http://schemas.openxmlformats.org/drawingml/2006/main">
+            <a:graphic>
               <a:graphicData uri="http://schemas.openxmlformats.org/drawingml/2006/picture">
-                <pic:pic xmlns:pic="http://schemas.openxmlformats.org/drawingml/2006/picture">
+                <pic:pic>
                   <pic:nvPicPr>
-                    <pic:cNvPr id="114859063" name="Obraz 1" descr="Obraz zawierający tekst, zrzut ekranu, numer, Równolegle&#10;&#10;Opis wygenerowany automatycznie"/>
+                    <pic:cNvPr id="0" name=""/>
                     <pic:cNvPicPr/>
                   </pic:nvPicPr>
                   <pic:blipFill>
-                    <a:blip r:embed="rId54"/>
+                    <a:blip r:embed="R8fc3ef4c557049e7">
+                      <a:extLst>
+                        <a:ext xmlns:a="http://schemas.openxmlformats.org/drawingml/2006/main" uri="{28A0092B-C50C-407E-A947-70E740481C1C}">
+                          <a14:useLocalDpi val="0"/>
+                        </a:ext>
+                      </a:extLst>
+                    </a:blip>
                     <a:stretch>
                       <a:fillRect/>
                     </a:stretch>
@@ -9257,7 +9257,7 @@
                   <pic:spPr>
                     <a:xfrm>
                       <a:off x="0" y="0"/>
-                      <a:ext cx="3952788" cy="1877923"/>
+                      <a:ext cx="5762626" cy="2724150"/>
                     </a:xfrm>
                     <a:prstGeom prst="rect">
                       <a:avLst/>
@@ -9273,34 +9273,31 @@
     <w:p>
       <w:pPr>
         <w:pStyle w:val="Akapitzlist"/>
-        <w:rPr>
-          <w:b/>
-          <w:bCs/>
-        </w:rPr>
-      </w:pPr>
-      <w:r>
-        <w:rPr>
-          <w:b/>
-          <w:bCs/>
-          <w:noProof/>
-        </w:rPr>
+      </w:pPr>
+      <w:r>
         <w:drawing>
-          <wp:inline distT="0" distB="0" distL="0" distR="0" wp14:anchorId="529713F2" wp14:editId="498BA46C">
-            <wp:extent cx="3954780" cy="1240664"/>
-            <wp:effectExtent l="0" t="0" r="7620" b="0"/>
-            <wp:docPr id="1372924703" name="Obraz 1" descr="Obraz zawierający tekst, zrzut ekranu, linia, numer&#10;&#10;Opis wygenerowany automatycznie"/>
+          <wp:inline wp14:editId="2FAD3505" wp14:anchorId="734F07A6">
+            <wp:extent cx="5762626" cy="1781175"/>
+            <wp:effectExtent l="0" t="0" r="0" b="0"/>
+            <wp:docPr id="1175689291" name="" title=""/>
             <wp:cNvGraphicFramePr>
-              <a:graphicFrameLocks xmlns:a="http://schemas.openxmlformats.org/drawingml/2006/main" noChangeAspect="1"/>
+              <a:graphicFrameLocks noChangeAspect="1"/>
             </wp:cNvGraphicFramePr>
-            <a:graphic xmlns:a="http://schemas.openxmlformats.org/drawingml/2006/main">
+            <a:graphic>
               <a:graphicData uri="http://schemas.openxmlformats.org/drawingml/2006/picture">
-                <pic:pic xmlns:pic="http://schemas.openxmlformats.org/drawingml/2006/picture">
+                <pic:pic>
                   <pic:nvPicPr>
-                    <pic:cNvPr id="1372924703" name="Obraz 1" descr="Obraz zawierający tekst, zrzut ekranu, linia, numer&#10;&#10;Opis wygenerowany automatycznie"/>
+                    <pic:cNvPr id="0" name=""/>
                     <pic:cNvPicPr/>
                   </pic:nvPicPr>
                   <pic:blipFill>
-                    <a:blip r:embed="rId55"/>
+                    <a:blip r:embed="R312ddd4a45f94c60">
+                      <a:extLst>
+                        <a:ext xmlns:a="http://schemas.openxmlformats.org/drawingml/2006/main" uri="{28A0092B-C50C-407E-A947-70E740481C1C}">
+                          <a14:useLocalDpi val="0"/>
+                        </a:ext>
+                      </a:extLst>
+                    </a:blip>
                     <a:stretch>
                       <a:fillRect/>
                     </a:stretch>
@@ -9308,7 +9305,7 @@
                   <pic:spPr>
                     <a:xfrm>
                       <a:off x="0" y="0"/>
-                      <a:ext cx="3961601" cy="1242804"/>
+                      <a:ext cx="5762626" cy="1781175"/>
                     </a:xfrm>
                     <a:prstGeom prst="rect">
                       <a:avLst/>
@@ -9434,37 +9431,33 @@
     </w:p>
     <w:p>
       <w:pPr>
-        <w:ind w:left="360"/>
-        <w:rPr>
-          <w:b/>
-          <w:bCs/>
-          <w:lang w:val="en-US"/>
-        </w:rPr>
-      </w:pPr>
-      <w:r>
-        <w:rPr>
-          <w:b/>
-          <w:bCs/>
-          <w:noProof/>
-          <w:lang w:val="en-US"/>
-        </w:rPr>
+        <w:pStyle w:val="Normalny"/>
+        <w:ind w:left="360"/>
+      </w:pPr>
+      <w:r>
         <w:drawing>
-          <wp:inline distT="0" distB="0" distL="0" distR="0" wp14:anchorId="1DD88B76" wp14:editId="7ED18AE8">
-            <wp:extent cx="3147333" cy="739204"/>
-            <wp:effectExtent l="0" t="0" r="0" b="3810"/>
-            <wp:docPr id="422844049" name="Obraz 1" descr="Obraz zawierający tekst, Czcionka, biały, paragon&#10;&#10;Opis wygenerowany automatycznie"/>
+          <wp:inline wp14:editId="4AE2AD80" wp14:anchorId="6DD6525D">
+            <wp:extent cx="3177816" cy="914479"/>
+            <wp:effectExtent l="0" t="0" r="0" b="0"/>
+            <wp:docPr id="1153375577" name="" title=""/>
             <wp:cNvGraphicFramePr>
-              <a:graphicFrameLocks xmlns:a="http://schemas.openxmlformats.org/drawingml/2006/main" noChangeAspect="1"/>
+              <a:graphicFrameLocks noChangeAspect="1"/>
             </wp:cNvGraphicFramePr>
-            <a:graphic xmlns:a="http://schemas.openxmlformats.org/drawingml/2006/main">
+            <a:graphic>
               <a:graphicData uri="http://schemas.openxmlformats.org/drawingml/2006/picture">
-                <pic:pic xmlns:pic="http://schemas.openxmlformats.org/drawingml/2006/picture">
+                <pic:pic>
                   <pic:nvPicPr>
-                    <pic:cNvPr id="422844049" name="Obraz 1" descr="Obraz zawierający tekst, Czcionka, biały, paragon&#10;&#10;Opis wygenerowany automatycznie"/>
+                    <pic:cNvPr id="0" name=""/>
                     <pic:cNvPicPr/>
                   </pic:nvPicPr>
                   <pic:blipFill>
-                    <a:blip r:embed="rId56"/>
+                    <a:blip r:embed="R1256dbd8fc2445c9">
+                      <a:extLst>
+                        <a:ext xmlns:a="http://schemas.openxmlformats.org/drawingml/2006/main" uri="{28A0092B-C50C-407E-A947-70E740481C1C}">
+                          <a14:useLocalDpi val="0"/>
+                        </a:ext>
+                      </a:extLst>
+                    </a:blip>
                     <a:stretch>
                       <a:fillRect/>
                     </a:stretch>
@@ -9472,7 +9465,7 @@
                   <pic:spPr>
                     <a:xfrm>
                       <a:off x="0" y="0"/>
-                      <a:ext cx="3147333" cy="739204"/>
+                      <a:ext cx="3177816" cy="914479"/>
                     </a:xfrm>
                     <a:prstGeom prst="rect">
                       <a:avLst/>
@@ -9573,34 +9566,31 @@
     <w:p>
       <w:pPr>
         <w:pStyle w:val="Akapitzlist"/>
-        <w:rPr>
-          <w:b/>
-          <w:bCs/>
-        </w:rPr>
-      </w:pPr>
-      <w:r>
-        <w:rPr>
-          <w:b/>
-          <w:bCs/>
-          <w:noProof/>
-        </w:rPr>
+      </w:pPr>
+      <w:r>
         <w:drawing>
-          <wp:inline distT="0" distB="0" distL="0" distR="0" wp14:anchorId="54CD8F05" wp14:editId="4EC67341">
-            <wp:extent cx="5760720" cy="1356360"/>
+          <wp:inline wp14:editId="38BBB635" wp14:anchorId="2FE84A68">
+            <wp:extent cx="5762626" cy="4972050"/>
             <wp:effectExtent l="0" t="0" r="0" b="0"/>
-            <wp:docPr id="1289724716" name="Obraz 1" descr="Obraz zawierający tekst, biały, zrzut ekranu&#10;&#10;Opis wygenerowany automatycznie"/>
+            <wp:docPr id="1431706945" name="" title=""/>
             <wp:cNvGraphicFramePr>
-              <a:graphicFrameLocks xmlns:a="http://schemas.openxmlformats.org/drawingml/2006/main" noChangeAspect="1"/>
+              <a:graphicFrameLocks noChangeAspect="1"/>
             </wp:cNvGraphicFramePr>
-            <a:graphic xmlns:a="http://schemas.openxmlformats.org/drawingml/2006/main">
+            <a:graphic>
               <a:graphicData uri="http://schemas.openxmlformats.org/drawingml/2006/picture">
-                <pic:pic xmlns:pic="http://schemas.openxmlformats.org/drawingml/2006/picture">
+                <pic:pic>
                   <pic:nvPicPr>
-                    <pic:cNvPr id="1289724716" name="Obraz 1" descr="Obraz zawierający tekst, biały, zrzut ekranu&#10;&#10;Opis wygenerowany automatycznie"/>
+                    <pic:cNvPr id="0" name=""/>
                     <pic:cNvPicPr/>
                   </pic:nvPicPr>
                   <pic:blipFill>
-                    <a:blip r:embed="rId57"/>
+                    <a:blip r:embed="R545d70cf99184d5a">
+                      <a:extLst>
+                        <a:ext xmlns:a="http://schemas.openxmlformats.org/drawingml/2006/main" uri="{28A0092B-C50C-407E-A947-70E740481C1C}">
+                          <a14:useLocalDpi val="0"/>
+                        </a:ext>
+                      </a:extLst>
+                    </a:blip>
                     <a:stretch>
                       <a:fillRect/>
                     </a:stretch>
@@ -9608,7 +9598,7 @@
                   <pic:spPr>
                     <a:xfrm>
                       <a:off x="0" y="0"/>
-                      <a:ext cx="5760720" cy="1356360"/>
+                      <a:ext cx="5762626" cy="4972050"/>
                     </a:xfrm>
                     <a:prstGeom prst="rect">
                       <a:avLst/>
@@ -9673,40 +9663,29 @@
         <w:pStyle w:val="Akapitzlist"/>
       </w:pPr>
       <w:r>
-        <w:t>sesja 1.</w:t>
-      </w:r>
-    </w:p>
-    <w:p>
-      <w:pPr>
-        <w:pStyle w:val="Akapitzlist"/>
-        <w:rPr>
-          <w:b/>
-          <w:bCs/>
-        </w:rPr>
-      </w:pPr>
-      <w:r>
-        <w:rPr>
-          <w:b/>
-          <w:bCs/>
-          <w:noProof/>
-        </w:rPr>
         <w:drawing>
-          <wp:inline distT="0" distB="0" distL="0" distR="0" wp14:anchorId="745D453A" wp14:editId="7C687D21">
-            <wp:extent cx="3215919" cy="815411"/>
-            <wp:effectExtent l="0" t="0" r="3810" b="3810"/>
-            <wp:docPr id="1744964822" name="Obraz 1" descr="Obraz zawierający tekst, Czcionka, biały, algebra&#10;&#10;Opis wygenerowany automatycznie"/>
+          <wp:inline wp14:editId="2B84417E" wp14:anchorId="232AD67E">
+            <wp:extent cx="3010161" cy="777307"/>
+            <wp:effectExtent l="0" t="0" r="0" b="0"/>
+            <wp:docPr id="97849002" name="" title=""/>
             <wp:cNvGraphicFramePr>
-              <a:graphicFrameLocks xmlns:a="http://schemas.openxmlformats.org/drawingml/2006/main" noChangeAspect="1"/>
+              <a:graphicFrameLocks noChangeAspect="1"/>
             </wp:cNvGraphicFramePr>
-            <a:graphic xmlns:a="http://schemas.openxmlformats.org/drawingml/2006/main">
+            <a:graphic>
               <a:graphicData uri="http://schemas.openxmlformats.org/drawingml/2006/picture">
-                <pic:pic xmlns:pic="http://schemas.openxmlformats.org/drawingml/2006/picture">
+                <pic:pic>
                   <pic:nvPicPr>
-                    <pic:cNvPr id="1744964822" name="Obraz 1" descr="Obraz zawierający tekst, Czcionka, biały, algebra&#10;&#10;Opis wygenerowany automatycznie"/>
+                    <pic:cNvPr id="0" name=""/>
                     <pic:cNvPicPr/>
                   </pic:nvPicPr>
                   <pic:blipFill>
-                    <a:blip r:embed="rId58"/>
+                    <a:blip r:embed="R8ffc3853934147ee">
+                      <a:extLst>
+                        <a:ext xmlns:a="http://schemas.openxmlformats.org/drawingml/2006/main" uri="{28A0092B-C50C-407E-A947-70E740481C1C}">
+                          <a14:useLocalDpi val="0"/>
+                        </a:ext>
+                      </a:extLst>
+                    </a:blip>
                     <a:stretch>
                       <a:fillRect/>
                     </a:stretch>
@@ -9714,7 +9693,7 @@
                   <pic:spPr>
                     <a:xfrm>
                       <a:off x="0" y="0"/>
-                      <a:ext cx="3215919" cy="815411"/>
+                      <a:ext cx="3010161" cy="777307"/>
                     </a:xfrm>
                     <a:prstGeom prst="rect">
                       <a:avLst/>
@@ -9738,40 +9717,96 @@
     </w:p>
     <w:p>
       <w:pPr>
+        <w:pStyle w:val="Normalny"/>
+        <w:ind w:left="708"/>
+      </w:pPr>
+    </w:p>
+    <w:p>
+      <w:pPr>
         <w:pStyle w:val="Akapitzlist"/>
       </w:pPr>
-      <w:r>
-        <w:t>s</w:t>
-      </w:r>
-      <w:r>
-        <w:t>esja 2.</w:t>
-      </w:r>
     </w:p>
     <w:p>
       <w:pPr>
         <w:pStyle w:val="Akapitzlist"/>
       </w:pPr>
-      <w:r>
-        <w:rPr>
-          <w:noProof/>
-        </w:rPr>
+    </w:p>
+    <w:p>
+      <w:pPr>
+        <w:pStyle w:val="Akapitzlist"/>
+        <w:numPr>
+          <w:ilvl w:val="0"/>
+          <w:numId w:val="7"/>
+        </w:numPr>
+        <w:rPr>
+          <w:b/>
+          <w:bCs/>
+        </w:rPr>
+      </w:pPr>
+      <w:r>
+        <w:rPr>
+          <w:b/>
+          <w:bCs/>
+        </w:rPr>
+        <w:t>W ramach sesji nr 2 zatwierdź transakcję.</w:t>
+      </w:r>
+    </w:p>
+    <w:p>
+      <w:pPr>
+        <w:pStyle w:val="HTML-wstpniesformatowany"/>
+        <w:shd w:val="clear" w:color="auto" w:fill="1E1F22"/>
+        <w:ind w:left="360"/>
+        <w:rPr>
+          <w:color w:val="FFFFFF" w:themeColor="background1"/>
+          <w:lang w:val="en-US"/>
+        </w:rPr>
+      </w:pPr>
+      <w:r>
+        <w:rPr>
+          <w:color w:val="FFFFFF" w:themeColor="background1"/>
+          <w:lang w:val="en-US"/>
+        </w:rPr>
+        <w:t>commit;</w:t>
+      </w:r>
+    </w:p>
+    <w:p>
+      <w:pPr>
+        <w:pStyle w:val="Akapitzlist"/>
+        <w:rPr>
+          <w:b/>
+          <w:bCs/>
+        </w:rPr>
+      </w:pPr>
+    </w:p>
+    <w:p>
+      <w:pPr>
+        <w:pStyle w:val="Normalny"/>
+        <w:ind w:firstLine="360"/>
+      </w:pPr>
+      <w:r>
         <w:drawing>
-          <wp:inline distT="0" distB="0" distL="0" distR="0" wp14:anchorId="4EC3FB4E" wp14:editId="0FB69D8E">
-            <wp:extent cx="2697480" cy="2366837"/>
-            <wp:effectExtent l="0" t="0" r="7620" b="0"/>
-            <wp:docPr id="811672119" name="Obraz 1" descr="Obraz zawierający tekst, numer, zrzut ekranu, Czcionka&#10;&#10;Opis wygenerowany automatycznie"/>
+          <wp:inline wp14:editId="11D5DDCC" wp14:anchorId="2C3847F6">
+            <wp:extent cx="3063506" cy="807790"/>
+            <wp:effectExtent l="0" t="0" r="0" b="0"/>
+            <wp:docPr id="133591438" name="" title=""/>
             <wp:cNvGraphicFramePr>
-              <a:graphicFrameLocks xmlns:a="http://schemas.openxmlformats.org/drawingml/2006/main" noChangeAspect="1"/>
+              <a:graphicFrameLocks noChangeAspect="1"/>
             </wp:cNvGraphicFramePr>
-            <a:graphic xmlns:a="http://schemas.openxmlformats.org/drawingml/2006/main">
+            <a:graphic>
               <a:graphicData uri="http://schemas.openxmlformats.org/drawingml/2006/picture">
-                <pic:pic xmlns:pic="http://schemas.openxmlformats.org/drawingml/2006/picture">
+                <pic:pic>
                   <pic:nvPicPr>
-                    <pic:cNvPr id="811672119" name="Obraz 1" descr="Obraz zawierający tekst, numer, zrzut ekranu, Czcionka&#10;&#10;Opis wygenerowany automatycznie"/>
+                    <pic:cNvPr id="0" name=""/>
                     <pic:cNvPicPr/>
                   </pic:nvPicPr>
                   <pic:blipFill>
-                    <a:blip r:embed="rId59"/>
+                    <a:blip r:embed="Rd1e0c8f767864a6a">
+                      <a:extLst>
+                        <a:ext xmlns:a="http://schemas.openxmlformats.org/drawingml/2006/main" uri="{28A0092B-C50C-407E-A947-70E740481C1C}">
+                          <a14:useLocalDpi val="0"/>
+                        </a:ext>
+                      </a:extLst>
+                    </a:blip>
                     <a:stretch>
                       <a:fillRect/>
                     </a:stretch>
@@ -9779,7 +9814,7 @@
                   <pic:spPr>
                     <a:xfrm>
                       <a:off x="0" y="0"/>
-                      <a:ext cx="2705217" cy="2373626"/>
+                      <a:ext cx="3063506" cy="807790"/>
                     </a:xfrm>
                     <a:prstGeom prst="rect">
                       <a:avLst/>
@@ -9795,21 +9830,6 @@
     <w:p>
       <w:pPr>
         <w:pStyle w:val="Akapitzlist"/>
-      </w:pPr>
-    </w:p>
-    <w:p>
-      <w:pPr>
-        <w:pStyle w:val="Akapitzlist"/>
-      </w:pPr>
-    </w:p>
-    <w:p>
-      <w:pPr>
-        <w:pStyle w:val="Akapitzlist"/>
-      </w:pPr>
-    </w:p>
-    <w:p>
-      <w:pPr>
-        <w:pStyle w:val="Akapitzlist"/>
         <w:numPr>
           <w:ilvl w:val="0"/>
           <w:numId w:val="7"/>
@@ -9824,65 +9844,71 @@
           <w:b/>
           <w:bCs/>
         </w:rPr>
-        <w:t>W ramach sesji nr 2 zatwierdź transakcję.</w:t>
-      </w:r>
-    </w:p>
-    <w:p>
-      <w:pPr>
-        <w:pStyle w:val="HTML-wstpniesformatowany"/>
-        <w:shd w:val="clear" w:color="auto" w:fill="1E1F22"/>
-        <w:ind w:left="360"/>
-        <w:rPr>
-          <w:color w:val="FFFFFF" w:themeColor="background1"/>
-          <w:lang w:val="en-US"/>
-        </w:rPr>
-      </w:pPr>
-      <w:r>
-        <w:rPr>
-          <w:color w:val="FFFFFF" w:themeColor="background1"/>
-          <w:lang w:val="en-US"/>
-        </w:rPr>
-        <w:t>commit;</w:t>
-      </w:r>
-    </w:p>
-    <w:p>
-      <w:pPr>
-        <w:pStyle w:val="Akapitzlist"/>
-        <w:rPr>
-          <w:b/>
-          <w:bCs/>
-        </w:rPr>
-      </w:pPr>
-    </w:p>
-    <w:p>
-      <w:pPr>
-        <w:ind w:firstLine="360"/>
-        <w:rPr>
-          <w:b/>
-          <w:bCs/>
-        </w:rPr>
-      </w:pPr>
-      <w:r>
-        <w:rPr>
-          <w:noProof/>
-        </w:rPr>
+        <w:t>W ramach sesji nr 1 wyświetl listę wszystkich blokad.</w:t>
+      </w:r>
+    </w:p>
+    <w:p>
+      <w:pPr>
+        <w:pStyle w:val="HTML-wstpniesformatowany"/>
+        <w:shd w:val="clear" w:color="auto" w:fill="1E1F22"/>
+        <w:ind w:left="360"/>
+        <w:rPr>
+          <w:color w:val="FFFFFF" w:themeColor="background1"/>
+          <w:lang w:val="en-US"/>
+        </w:rPr>
+      </w:pPr>
+      <w:r>
+        <w:rPr>
+          <w:color w:val="FFFFFF" w:themeColor="background1"/>
+        </w:rPr>
+        <w:t>SELECT</w:t>
+      </w:r>
+      <w:r>
+        <w:rPr>
+          <w:color w:val="FFFFFF" w:themeColor="background1"/>
+          <w:lang w:val="en-US"/>
+        </w:rPr>
+        <w:t xml:space="preserve"> * FROM pg_locks;</w:t>
+      </w:r>
+    </w:p>
+    <w:p>
+      <w:pPr>
+        <w:ind w:left="360"/>
+        <w:rPr>
+          <w:b/>
+          <w:bCs/>
+        </w:rPr>
+      </w:pPr>
+    </w:p>
+    <w:p>
+      <w:pPr>
+        <w:pStyle w:val="Normalny"/>
+        <w:ind w:left="360"/>
+      </w:pPr>
+      <w:r>
         <w:drawing>
-          <wp:inline distT="0" distB="0" distL="0" distR="0" wp14:anchorId="277998E1" wp14:editId="0FD1099D">
-            <wp:extent cx="2972058" cy="914479"/>
+          <wp:inline wp14:editId="0DF05672" wp14:anchorId="3754860E">
+            <wp:extent cx="5762626" cy="476250"/>
             <wp:effectExtent l="0" t="0" r="0" b="0"/>
-            <wp:docPr id="1651149904" name="Obraz 1" descr="Obraz zawierający tekst, biały, algebra, narzędzie&#10;&#10;Opis wygenerowany automatycznie"/>
+            <wp:docPr id="1581971425" name="" title=""/>
             <wp:cNvGraphicFramePr>
-              <a:graphicFrameLocks xmlns:a="http://schemas.openxmlformats.org/drawingml/2006/main" noChangeAspect="1"/>
+              <a:graphicFrameLocks noChangeAspect="1"/>
             </wp:cNvGraphicFramePr>
-            <a:graphic xmlns:a="http://schemas.openxmlformats.org/drawingml/2006/main">
+            <a:graphic>
               <a:graphicData uri="http://schemas.openxmlformats.org/drawingml/2006/picture">
-                <pic:pic xmlns:pic="http://schemas.openxmlformats.org/drawingml/2006/picture">
+                <pic:pic>
                   <pic:nvPicPr>
-                    <pic:cNvPr id="1651149904" name="Obraz 1" descr="Obraz zawierający tekst, biały, algebra, narzędzie&#10;&#10;Opis wygenerowany automatycznie"/>
+                    <pic:cNvPr id="0" name=""/>
                     <pic:cNvPicPr/>
                   </pic:nvPicPr>
                   <pic:blipFill>
-                    <a:blip r:embed="rId60"/>
+                    <a:blip r:embed="R3259f9660a4d4409">
+                      <a:extLst>
+                        <a:ext xmlns:a="http://schemas.openxmlformats.org/drawingml/2006/main" uri="{28A0092B-C50C-407E-A947-70E740481C1C}">
+                          <a14:useLocalDpi val="0"/>
+                        </a:ext>
+                      </a:extLst>
+                    </a:blip>
                     <a:stretch>
                       <a:fillRect/>
                     </a:stretch>
@@ -9890,7 +9916,7 @@
                   <pic:spPr>
                     <a:xfrm>
                       <a:off x="0" y="0"/>
-                      <a:ext cx="2972058" cy="914479"/>
+                      <a:ext cx="5762626" cy="476250"/>
                     </a:xfrm>
                     <a:prstGeom prst="rect">
                       <a:avLst/>
@@ -9905,110 +9931,6 @@
     </w:p>
     <w:p>
       <w:pPr>
-        <w:pStyle w:val="Akapitzlist"/>
-        <w:numPr>
-          <w:ilvl w:val="0"/>
-          <w:numId w:val="7"/>
-        </w:numPr>
-        <w:rPr>
-          <w:b/>
-          <w:bCs/>
-        </w:rPr>
-      </w:pPr>
-      <w:r>
-        <w:rPr>
-          <w:b/>
-          <w:bCs/>
-        </w:rPr>
-        <w:t>W ramach sesji nr 1 wyświetl listę wszystkich blokad.</w:t>
-      </w:r>
-    </w:p>
-    <w:p>
-      <w:pPr>
-        <w:pStyle w:val="HTML-wstpniesformatowany"/>
-        <w:shd w:val="clear" w:color="auto" w:fill="1E1F22"/>
-        <w:ind w:left="360"/>
-        <w:rPr>
-          <w:color w:val="FFFFFF" w:themeColor="background1"/>
-          <w:lang w:val="en-US"/>
-        </w:rPr>
-      </w:pPr>
-      <w:r>
-        <w:rPr>
-          <w:color w:val="FFFFFF" w:themeColor="background1"/>
-        </w:rPr>
-        <w:t>SELECT</w:t>
-      </w:r>
-      <w:r>
-        <w:rPr>
-          <w:color w:val="FFFFFF" w:themeColor="background1"/>
-          <w:lang w:val="en-US"/>
-        </w:rPr>
-        <w:t xml:space="preserve"> * FROM pg_locks;</w:t>
-      </w:r>
-    </w:p>
-    <w:p>
-      <w:pPr>
-        <w:ind w:left="360"/>
-        <w:rPr>
-          <w:b/>
-          <w:bCs/>
-        </w:rPr>
-      </w:pPr>
-    </w:p>
-    <w:p>
-      <w:pPr>
-        <w:ind w:left="360"/>
-        <w:rPr>
-          <w:b/>
-          <w:bCs/>
-        </w:rPr>
-      </w:pPr>
-      <w:r>
-        <w:rPr>
-          <w:b/>
-          <w:bCs/>
-          <w:noProof/>
-        </w:rPr>
-        <w:drawing>
-          <wp:inline distT="0" distB="0" distL="0" distR="0" wp14:anchorId="75A512E1" wp14:editId="4426E95D">
-            <wp:extent cx="5760720" cy="509905"/>
-            <wp:effectExtent l="0" t="0" r="0" b="4445"/>
-            <wp:docPr id="1930795467" name="Obraz 1"/>
-            <wp:cNvGraphicFramePr>
-              <a:graphicFrameLocks xmlns:a="http://schemas.openxmlformats.org/drawingml/2006/main" noChangeAspect="1"/>
-            </wp:cNvGraphicFramePr>
-            <a:graphic xmlns:a="http://schemas.openxmlformats.org/drawingml/2006/main">
-              <a:graphicData uri="http://schemas.openxmlformats.org/drawingml/2006/picture">
-                <pic:pic xmlns:pic="http://schemas.openxmlformats.org/drawingml/2006/picture">
-                  <pic:nvPicPr>
-                    <pic:cNvPr id="1930795467" name=""/>
-                    <pic:cNvPicPr/>
-                  </pic:nvPicPr>
-                  <pic:blipFill>
-                    <a:blip r:embed="rId61"/>
-                    <a:stretch>
-                      <a:fillRect/>
-                    </a:stretch>
-                  </pic:blipFill>
-                  <pic:spPr>
-                    <a:xfrm>
-                      <a:off x="0" y="0"/>
-                      <a:ext cx="5760720" cy="509905"/>
-                    </a:xfrm>
-                    <a:prstGeom prst="rect">
-                      <a:avLst/>
-                    </a:prstGeom>
-                  </pic:spPr>
-                </pic:pic>
-              </a:graphicData>
-            </a:graphic>
-          </wp:inline>
-        </w:drawing>
-      </w:r>
-    </w:p>
-    <w:p>
-      <w:pPr>
         <w:ind w:left="360"/>
         <w:rPr>
           <w:b/>
@@ -10032,16 +9954,28 @@
     </w:p>
     <w:p>
       <w:pPr>
-        <w:ind w:left="360"/>
-      </w:pPr>
-      <w:r>
-        <w:t xml:space="preserve">Po wycofaniu transakcji w kroku </w:t>
-      </w:r>
-      <w:r>
-        <w:t>8</w:t>
-      </w:r>
-      <w:r>
-        <w:t>. (po zwolnieniu blokady wyłącznej)</w:t>
+        <w:pStyle w:val="Normalny"/>
+        <w:suppressLineNumbers w:val="0"/>
+        <w:bidi w:val="0"/>
+        <w:spacing w:before="0" w:beforeAutospacing="off" w:after="160" w:afterAutospacing="off" w:line="259" w:lineRule="auto"/>
+        <w:ind w:left="360" w:right="0"/>
+        <w:jc w:val="left"/>
+      </w:pPr>
+      <w:r>
+        <w:rPr/>
+        <w:t>P</w:t>
+      </w:r>
+      <w:r>
+        <w:rPr/>
+        <w:t xml:space="preserve">rzy wykonywaniu zapytania </w:t>
+      </w:r>
+      <w:r>
+        <w:rPr/>
+        <w:t>select</w:t>
+      </w:r>
+      <w:r>
+        <w:rPr/>
+        <w:t xml:space="preserve"> w kroku 7.</w:t>
       </w:r>
     </w:p>
     <w:p>

</xml_diff>

<commit_message>
bazy -> zad3 wyslane
</commit_message>
<xml_diff>
--- a/Bazy danych/Zad3/Sprawko_Zad3.docx
+++ b/Bazy danych/Zad3/Sprawko_Zad3.docx
@@ -9019,32 +9019,34 @@
     </w:p>
     <w:p>
       <w:pPr>
-        <w:pStyle w:val="Normalny"/>
-      </w:pPr>
-      <w:r>
+        <w:rPr>
+          <w:b/>
+          <w:bCs/>
+          <w:lang w:val="en-US"/>
+        </w:rPr>
+      </w:pPr>
+      <w:r>
+        <w:rPr>
+          <w:noProof/>
+          <w:lang w:val="en-US"/>
+        </w:rPr>
         <w:drawing>
-          <wp:inline wp14:editId="186B339D" wp14:anchorId="5AE466C4">
-            <wp:extent cx="5762626" cy="447675"/>
+          <wp:inline distT="0" distB="0" distL="0" distR="0" wp14:anchorId="25C61460" wp14:editId="680D8E35">
+            <wp:extent cx="5760720" cy="476250"/>
             <wp:effectExtent l="0" t="0" r="0" b="0"/>
-            <wp:docPr id="215500340" name="" title=""/>
+            <wp:docPr id="874392325" name="Obraz 1"/>
             <wp:cNvGraphicFramePr>
-              <a:graphicFrameLocks noChangeAspect="1"/>
+              <a:graphicFrameLocks xmlns:a="http://schemas.openxmlformats.org/drawingml/2006/main" noChangeAspect="1"/>
             </wp:cNvGraphicFramePr>
-            <a:graphic>
+            <a:graphic xmlns:a="http://schemas.openxmlformats.org/drawingml/2006/main">
               <a:graphicData uri="http://schemas.openxmlformats.org/drawingml/2006/picture">
-                <pic:pic>
+                <pic:pic xmlns:pic="http://schemas.openxmlformats.org/drawingml/2006/picture">
                   <pic:nvPicPr>
-                    <pic:cNvPr id="0" name=""/>
+                    <pic:cNvPr id="874392325" name=""/>
                     <pic:cNvPicPr/>
                   </pic:nvPicPr>
                   <pic:blipFill>
-                    <a:blip r:embed="R2e47e91b8e054ffe">
-                      <a:extLst>
-                        <a:ext xmlns:a="http://schemas.openxmlformats.org/drawingml/2006/main" uri="{28A0092B-C50C-407E-A947-70E740481C1C}">
-                          <a14:useLocalDpi val="0"/>
-                        </a:ext>
-                      </a:extLst>
-                    </a:blip>
+                    <a:blip r:embed="rId52"/>
                     <a:stretch>
                       <a:fillRect/>
                     </a:stretch>
@@ -9052,7 +9054,7 @@
                   <pic:spPr>
                     <a:xfrm>
                       <a:off x="0" y="0"/>
-                      <a:ext cx="5762626" cy="447675"/>
+                      <a:ext cx="5760720" cy="476250"/>
                     </a:xfrm>
                     <a:prstGeom prst="rect">
                       <a:avLst/>
@@ -9097,17 +9099,10 @@
       </w:pPr>
       <w:r>
         <w:rPr>
-          <w:color w:val="FFFFFF" w:themeColor="background1" w:themeTint="FF" w:themeShade="FF"/>
-          <w:lang w:val="en-US"/>
-        </w:rPr>
-        <w:t xml:space="preserve">LOCK TABLE jobs IN EXCLUSIVE </w:t>
-      </w:r>
-      <w:r>
-        <w:rPr>
-          <w:color w:val="FFFFFF" w:themeColor="background1" w:themeTint="FF" w:themeShade="FF"/>
-          <w:lang w:val="en-US"/>
-        </w:rPr>
-        <w:t>MODE;</w:t>
+          <w:color w:val="FFFFFF" w:themeColor="background1"/>
+          <w:lang w:val="en-US"/>
+        </w:rPr>
+        <w:t>LOCK TABLE jobs IN ACCESS EXCLUSIVE MODE;</w:t>
       </w:r>
     </w:p>
     <w:p>
@@ -9122,33 +9117,35 @@
     </w:p>
     <w:p>
       <w:pPr>
-        <w:pStyle w:val="Normalny"/>
         <w:ind w:firstLine="360"/>
-      </w:pPr>
-      <w:r>
+        <w:rPr>
+          <w:b/>
+          <w:bCs/>
+          <w:lang w:val="en-US"/>
+        </w:rPr>
+      </w:pPr>
+      <w:r>
+        <w:rPr>
+          <w:noProof/>
+          <w:lang w:val="en-US"/>
+        </w:rPr>
         <w:drawing>
-          <wp:inline wp14:editId="5A1A5142" wp14:anchorId="2FC35B2A">
-            <wp:extent cx="3086368" cy="891617"/>
-            <wp:effectExtent l="0" t="0" r="0" b="0"/>
-            <wp:docPr id="253994421" name="" title=""/>
+          <wp:inline distT="0" distB="0" distL="0" distR="0" wp14:anchorId="3D64F1F5" wp14:editId="626905DF">
+            <wp:extent cx="3101609" cy="807790"/>
+            <wp:effectExtent l="0" t="0" r="3810" b="0"/>
+            <wp:docPr id="1500215424" name="Obraz 1" descr="Obraz zawierający tekst, Czcionka, biały, paragon&#10;&#10;Opis wygenerowany automatycznie"/>
             <wp:cNvGraphicFramePr>
-              <a:graphicFrameLocks noChangeAspect="1"/>
+              <a:graphicFrameLocks xmlns:a="http://schemas.openxmlformats.org/drawingml/2006/main" noChangeAspect="1"/>
             </wp:cNvGraphicFramePr>
-            <a:graphic>
+            <a:graphic xmlns:a="http://schemas.openxmlformats.org/drawingml/2006/main">
               <a:graphicData uri="http://schemas.openxmlformats.org/drawingml/2006/picture">
-                <pic:pic>
+                <pic:pic xmlns:pic="http://schemas.openxmlformats.org/drawingml/2006/picture">
                   <pic:nvPicPr>
-                    <pic:cNvPr id="0" name=""/>
+                    <pic:cNvPr id="1500215424" name="Obraz 1" descr="Obraz zawierający tekst, Czcionka, biały, paragon&#10;&#10;Opis wygenerowany automatycznie"/>
                     <pic:cNvPicPr/>
                   </pic:nvPicPr>
                   <pic:blipFill>
-                    <a:blip r:embed="R55948c7b23034e46">
-                      <a:extLst>
-                        <a:ext xmlns:a="http://schemas.openxmlformats.org/drawingml/2006/main" uri="{28A0092B-C50C-407E-A947-70E740481C1C}">
-                          <a14:useLocalDpi val="0"/>
-                        </a:ext>
-                      </a:extLst>
-                    </a:blip>
+                    <a:blip r:embed="rId53"/>
                     <a:stretch>
                       <a:fillRect/>
                     </a:stretch>
@@ -9156,7 +9153,7 @@
                   <pic:spPr>
                     <a:xfrm>
                       <a:off x="0" y="0"/>
-                      <a:ext cx="3086368" cy="891617"/>
+                      <a:ext cx="3101609" cy="807790"/>
                     </a:xfrm>
                     <a:prstGeom prst="rect">
                       <a:avLst/>
@@ -9225,31 +9222,34 @@
     <w:p>
       <w:pPr>
         <w:pStyle w:val="Akapitzlist"/>
-      </w:pPr>
-      <w:r>
+        <w:rPr>
+          <w:b/>
+          <w:bCs/>
+        </w:rPr>
+      </w:pPr>
+      <w:r>
+        <w:rPr>
+          <w:b/>
+          <w:bCs/>
+          <w:noProof/>
+        </w:rPr>
         <w:drawing>
-          <wp:inline wp14:editId="7233988F" wp14:anchorId="232CEB23">
-            <wp:extent cx="5762626" cy="2724150"/>
+          <wp:inline distT="0" distB="0" distL="0" distR="0" wp14:anchorId="0CAF5465" wp14:editId="1C1F4FB7">
+            <wp:extent cx="3945625" cy="1874520"/>
             <wp:effectExtent l="0" t="0" r="0" b="0"/>
-            <wp:docPr id="1878195185" name="" title=""/>
+            <wp:docPr id="114859063" name="Obraz 1" descr="Obraz zawierający tekst, zrzut ekranu, numer, Równolegle&#10;&#10;Opis wygenerowany automatycznie"/>
             <wp:cNvGraphicFramePr>
-              <a:graphicFrameLocks noChangeAspect="1"/>
+              <a:graphicFrameLocks xmlns:a="http://schemas.openxmlformats.org/drawingml/2006/main" noChangeAspect="1"/>
             </wp:cNvGraphicFramePr>
-            <a:graphic>
+            <a:graphic xmlns:a="http://schemas.openxmlformats.org/drawingml/2006/main">
               <a:graphicData uri="http://schemas.openxmlformats.org/drawingml/2006/picture">
-                <pic:pic>
+                <pic:pic xmlns:pic="http://schemas.openxmlformats.org/drawingml/2006/picture">
                   <pic:nvPicPr>
-                    <pic:cNvPr id="0" name=""/>
+                    <pic:cNvPr id="114859063" name="Obraz 1" descr="Obraz zawierający tekst, zrzut ekranu, numer, Równolegle&#10;&#10;Opis wygenerowany automatycznie"/>
                     <pic:cNvPicPr/>
                   </pic:nvPicPr>
                   <pic:blipFill>
-                    <a:blip r:embed="R8fc3ef4c557049e7">
-                      <a:extLst>
-                        <a:ext xmlns:a="http://schemas.openxmlformats.org/drawingml/2006/main" uri="{28A0092B-C50C-407E-A947-70E740481C1C}">
-                          <a14:useLocalDpi val="0"/>
-                        </a:ext>
-                      </a:extLst>
-                    </a:blip>
+                    <a:blip r:embed="rId54"/>
                     <a:stretch>
                       <a:fillRect/>
                     </a:stretch>
@@ -9257,7 +9257,7 @@
                   <pic:spPr>
                     <a:xfrm>
                       <a:off x="0" y="0"/>
-                      <a:ext cx="5762626" cy="2724150"/>
+                      <a:ext cx="3952788" cy="1877923"/>
                     </a:xfrm>
                     <a:prstGeom prst="rect">
                       <a:avLst/>
@@ -9273,31 +9273,34 @@
     <w:p>
       <w:pPr>
         <w:pStyle w:val="Akapitzlist"/>
-      </w:pPr>
-      <w:r>
+        <w:rPr>
+          <w:b/>
+          <w:bCs/>
+        </w:rPr>
+      </w:pPr>
+      <w:r>
+        <w:rPr>
+          <w:b/>
+          <w:bCs/>
+          <w:noProof/>
+        </w:rPr>
         <w:drawing>
-          <wp:inline wp14:editId="2FAD3505" wp14:anchorId="734F07A6">
-            <wp:extent cx="5762626" cy="1781175"/>
-            <wp:effectExtent l="0" t="0" r="0" b="0"/>
-            <wp:docPr id="1175689291" name="" title=""/>
+          <wp:inline distT="0" distB="0" distL="0" distR="0" wp14:anchorId="529713F2" wp14:editId="498BA46C">
+            <wp:extent cx="3954780" cy="1240664"/>
+            <wp:effectExtent l="0" t="0" r="7620" b="0"/>
+            <wp:docPr id="1372924703" name="Obraz 1" descr="Obraz zawierający tekst, zrzut ekranu, linia, numer&#10;&#10;Opis wygenerowany automatycznie"/>
             <wp:cNvGraphicFramePr>
-              <a:graphicFrameLocks noChangeAspect="1"/>
+              <a:graphicFrameLocks xmlns:a="http://schemas.openxmlformats.org/drawingml/2006/main" noChangeAspect="1"/>
             </wp:cNvGraphicFramePr>
-            <a:graphic>
+            <a:graphic xmlns:a="http://schemas.openxmlformats.org/drawingml/2006/main">
               <a:graphicData uri="http://schemas.openxmlformats.org/drawingml/2006/picture">
-                <pic:pic>
+                <pic:pic xmlns:pic="http://schemas.openxmlformats.org/drawingml/2006/picture">
                   <pic:nvPicPr>
-                    <pic:cNvPr id="0" name=""/>
+                    <pic:cNvPr id="1372924703" name="Obraz 1" descr="Obraz zawierający tekst, zrzut ekranu, linia, numer&#10;&#10;Opis wygenerowany automatycznie"/>
                     <pic:cNvPicPr/>
                   </pic:nvPicPr>
                   <pic:blipFill>
-                    <a:blip r:embed="R312ddd4a45f94c60">
-                      <a:extLst>
-                        <a:ext xmlns:a="http://schemas.openxmlformats.org/drawingml/2006/main" uri="{28A0092B-C50C-407E-A947-70E740481C1C}">
-                          <a14:useLocalDpi val="0"/>
-                        </a:ext>
-                      </a:extLst>
-                    </a:blip>
+                    <a:blip r:embed="rId55"/>
                     <a:stretch>
                       <a:fillRect/>
                     </a:stretch>
@@ -9305,7 +9308,7 @@
                   <pic:spPr>
                     <a:xfrm>
                       <a:off x="0" y="0"/>
-                      <a:ext cx="5762626" cy="1781175"/>
+                      <a:ext cx="3961601" cy="1242804"/>
                     </a:xfrm>
                     <a:prstGeom prst="rect">
                       <a:avLst/>
@@ -9431,33 +9434,37 @@
     </w:p>
     <w:p>
       <w:pPr>
-        <w:pStyle w:val="Normalny"/>
-        <w:ind w:left="360"/>
-      </w:pPr>
-      <w:r>
+        <w:ind w:left="360"/>
+        <w:rPr>
+          <w:b/>
+          <w:bCs/>
+          <w:lang w:val="en-US"/>
+        </w:rPr>
+      </w:pPr>
+      <w:r>
+        <w:rPr>
+          <w:b/>
+          <w:bCs/>
+          <w:noProof/>
+          <w:lang w:val="en-US"/>
+        </w:rPr>
         <w:drawing>
-          <wp:inline wp14:editId="4AE2AD80" wp14:anchorId="6DD6525D">
-            <wp:extent cx="3177816" cy="914479"/>
-            <wp:effectExtent l="0" t="0" r="0" b="0"/>
-            <wp:docPr id="1153375577" name="" title=""/>
+          <wp:inline distT="0" distB="0" distL="0" distR="0" wp14:anchorId="1DD88B76" wp14:editId="7ED18AE8">
+            <wp:extent cx="3147333" cy="739204"/>
+            <wp:effectExtent l="0" t="0" r="0" b="3810"/>
+            <wp:docPr id="422844049" name="Obraz 1" descr="Obraz zawierający tekst, Czcionka, biały, paragon&#10;&#10;Opis wygenerowany automatycznie"/>
             <wp:cNvGraphicFramePr>
-              <a:graphicFrameLocks noChangeAspect="1"/>
+              <a:graphicFrameLocks xmlns:a="http://schemas.openxmlformats.org/drawingml/2006/main" noChangeAspect="1"/>
             </wp:cNvGraphicFramePr>
-            <a:graphic>
+            <a:graphic xmlns:a="http://schemas.openxmlformats.org/drawingml/2006/main">
               <a:graphicData uri="http://schemas.openxmlformats.org/drawingml/2006/picture">
-                <pic:pic>
+                <pic:pic xmlns:pic="http://schemas.openxmlformats.org/drawingml/2006/picture">
                   <pic:nvPicPr>
-                    <pic:cNvPr id="0" name=""/>
+                    <pic:cNvPr id="422844049" name="Obraz 1" descr="Obraz zawierający tekst, Czcionka, biały, paragon&#10;&#10;Opis wygenerowany automatycznie"/>
                     <pic:cNvPicPr/>
                   </pic:nvPicPr>
                   <pic:blipFill>
-                    <a:blip r:embed="R1256dbd8fc2445c9">
-                      <a:extLst>
-                        <a:ext xmlns:a="http://schemas.openxmlformats.org/drawingml/2006/main" uri="{28A0092B-C50C-407E-A947-70E740481C1C}">
-                          <a14:useLocalDpi val="0"/>
-                        </a:ext>
-                      </a:extLst>
-                    </a:blip>
+                    <a:blip r:embed="rId56"/>
                     <a:stretch>
                       <a:fillRect/>
                     </a:stretch>
@@ -9465,7 +9472,7 @@
                   <pic:spPr>
                     <a:xfrm>
                       <a:off x="0" y="0"/>
-                      <a:ext cx="3177816" cy="914479"/>
+                      <a:ext cx="3147333" cy="739204"/>
                     </a:xfrm>
                     <a:prstGeom prst="rect">
                       <a:avLst/>
@@ -9566,31 +9573,34 @@
     <w:p>
       <w:pPr>
         <w:pStyle w:val="Akapitzlist"/>
-      </w:pPr>
-      <w:r>
+        <w:rPr>
+          <w:b/>
+          <w:bCs/>
+        </w:rPr>
+      </w:pPr>
+      <w:r>
+        <w:rPr>
+          <w:b/>
+          <w:bCs/>
+          <w:noProof/>
+        </w:rPr>
         <w:drawing>
-          <wp:inline wp14:editId="38BBB635" wp14:anchorId="2FE84A68">
-            <wp:extent cx="5762626" cy="4972050"/>
+          <wp:inline distT="0" distB="0" distL="0" distR="0" wp14:anchorId="54CD8F05" wp14:editId="4EC67341">
+            <wp:extent cx="5760720" cy="1356360"/>
             <wp:effectExtent l="0" t="0" r="0" b="0"/>
-            <wp:docPr id="1431706945" name="" title=""/>
+            <wp:docPr id="1289724716" name="Obraz 1" descr="Obraz zawierający tekst, biały, zrzut ekranu&#10;&#10;Opis wygenerowany automatycznie"/>
             <wp:cNvGraphicFramePr>
-              <a:graphicFrameLocks noChangeAspect="1"/>
+              <a:graphicFrameLocks xmlns:a="http://schemas.openxmlformats.org/drawingml/2006/main" noChangeAspect="1"/>
             </wp:cNvGraphicFramePr>
-            <a:graphic>
+            <a:graphic xmlns:a="http://schemas.openxmlformats.org/drawingml/2006/main">
               <a:graphicData uri="http://schemas.openxmlformats.org/drawingml/2006/picture">
-                <pic:pic>
+                <pic:pic xmlns:pic="http://schemas.openxmlformats.org/drawingml/2006/picture">
                   <pic:nvPicPr>
-                    <pic:cNvPr id="0" name=""/>
+                    <pic:cNvPr id="1289724716" name="Obraz 1" descr="Obraz zawierający tekst, biały, zrzut ekranu&#10;&#10;Opis wygenerowany automatycznie"/>
                     <pic:cNvPicPr/>
                   </pic:nvPicPr>
                   <pic:blipFill>
-                    <a:blip r:embed="R545d70cf99184d5a">
-                      <a:extLst>
-                        <a:ext xmlns:a="http://schemas.openxmlformats.org/drawingml/2006/main" uri="{28A0092B-C50C-407E-A947-70E740481C1C}">
-                          <a14:useLocalDpi val="0"/>
-                        </a:ext>
-                      </a:extLst>
-                    </a:blip>
+                    <a:blip r:embed="rId57"/>
                     <a:stretch>
                       <a:fillRect/>
                     </a:stretch>
@@ -9598,7 +9608,7 @@
                   <pic:spPr>
                     <a:xfrm>
                       <a:off x="0" y="0"/>
-                      <a:ext cx="5762626" cy="4972050"/>
+                      <a:ext cx="5760720" cy="1356360"/>
                     </a:xfrm>
                     <a:prstGeom prst="rect">
                       <a:avLst/>
@@ -9663,29 +9673,40 @@
         <w:pStyle w:val="Akapitzlist"/>
       </w:pPr>
       <w:r>
+        <w:t>sesja 1.</w:t>
+      </w:r>
+    </w:p>
+    <w:p>
+      <w:pPr>
+        <w:pStyle w:val="Akapitzlist"/>
+        <w:rPr>
+          <w:b/>
+          <w:bCs/>
+        </w:rPr>
+      </w:pPr>
+      <w:r>
+        <w:rPr>
+          <w:b/>
+          <w:bCs/>
+          <w:noProof/>
+        </w:rPr>
         <w:drawing>
-          <wp:inline wp14:editId="2B84417E" wp14:anchorId="232AD67E">
-            <wp:extent cx="3010161" cy="777307"/>
-            <wp:effectExtent l="0" t="0" r="0" b="0"/>
-            <wp:docPr id="97849002" name="" title=""/>
+          <wp:inline distT="0" distB="0" distL="0" distR="0" wp14:anchorId="745D453A" wp14:editId="7C687D21">
+            <wp:extent cx="3215919" cy="815411"/>
+            <wp:effectExtent l="0" t="0" r="3810" b="3810"/>
+            <wp:docPr id="1744964822" name="Obraz 1" descr="Obraz zawierający tekst, Czcionka, biały, algebra&#10;&#10;Opis wygenerowany automatycznie"/>
             <wp:cNvGraphicFramePr>
-              <a:graphicFrameLocks noChangeAspect="1"/>
+              <a:graphicFrameLocks xmlns:a="http://schemas.openxmlformats.org/drawingml/2006/main" noChangeAspect="1"/>
             </wp:cNvGraphicFramePr>
-            <a:graphic>
+            <a:graphic xmlns:a="http://schemas.openxmlformats.org/drawingml/2006/main">
               <a:graphicData uri="http://schemas.openxmlformats.org/drawingml/2006/picture">
-                <pic:pic>
+                <pic:pic xmlns:pic="http://schemas.openxmlformats.org/drawingml/2006/picture">
                   <pic:nvPicPr>
-                    <pic:cNvPr id="0" name=""/>
+                    <pic:cNvPr id="1744964822" name="Obraz 1" descr="Obraz zawierający tekst, Czcionka, biały, algebra&#10;&#10;Opis wygenerowany automatycznie"/>
                     <pic:cNvPicPr/>
                   </pic:nvPicPr>
                   <pic:blipFill>
-                    <a:blip r:embed="R8ffc3853934147ee">
-                      <a:extLst>
-                        <a:ext xmlns:a="http://schemas.openxmlformats.org/drawingml/2006/main" uri="{28A0092B-C50C-407E-A947-70E740481C1C}">
-                          <a14:useLocalDpi val="0"/>
-                        </a:ext>
-                      </a:extLst>
-                    </a:blip>
+                    <a:blip r:embed="rId58"/>
                     <a:stretch>
                       <a:fillRect/>
                     </a:stretch>
@@ -9693,7 +9714,7 @@
                   <pic:spPr>
                     <a:xfrm>
                       <a:off x="0" y="0"/>
-                      <a:ext cx="3010161" cy="777307"/>
+                      <a:ext cx="3215919" cy="815411"/>
                     </a:xfrm>
                     <a:prstGeom prst="rect">
                       <a:avLst/>
@@ -9717,96 +9738,40 @@
     </w:p>
     <w:p>
       <w:pPr>
-        <w:pStyle w:val="Normalny"/>
-        <w:ind w:left="708"/>
-      </w:pPr>
-    </w:p>
-    <w:p>
-      <w:pPr>
         <w:pStyle w:val="Akapitzlist"/>
       </w:pPr>
+      <w:r>
+        <w:t>s</w:t>
+      </w:r>
+      <w:r>
+        <w:t>esja 2.</w:t>
+      </w:r>
     </w:p>
     <w:p>
       <w:pPr>
         <w:pStyle w:val="Akapitzlist"/>
       </w:pPr>
-    </w:p>
-    <w:p>
-      <w:pPr>
-        <w:pStyle w:val="Akapitzlist"/>
-        <w:numPr>
-          <w:ilvl w:val="0"/>
-          <w:numId w:val="7"/>
-        </w:numPr>
-        <w:rPr>
-          <w:b/>
-          <w:bCs/>
-        </w:rPr>
-      </w:pPr>
-      <w:r>
-        <w:rPr>
-          <w:b/>
-          <w:bCs/>
-        </w:rPr>
-        <w:t>W ramach sesji nr 2 zatwierdź transakcję.</w:t>
-      </w:r>
-    </w:p>
-    <w:p>
-      <w:pPr>
-        <w:pStyle w:val="HTML-wstpniesformatowany"/>
-        <w:shd w:val="clear" w:color="auto" w:fill="1E1F22"/>
-        <w:ind w:left="360"/>
-        <w:rPr>
-          <w:color w:val="FFFFFF" w:themeColor="background1"/>
-          <w:lang w:val="en-US"/>
-        </w:rPr>
-      </w:pPr>
-      <w:r>
-        <w:rPr>
-          <w:color w:val="FFFFFF" w:themeColor="background1"/>
-          <w:lang w:val="en-US"/>
-        </w:rPr>
-        <w:t>commit;</w:t>
-      </w:r>
-    </w:p>
-    <w:p>
-      <w:pPr>
-        <w:pStyle w:val="Akapitzlist"/>
-        <w:rPr>
-          <w:b/>
-          <w:bCs/>
-        </w:rPr>
-      </w:pPr>
-    </w:p>
-    <w:p>
-      <w:pPr>
-        <w:pStyle w:val="Normalny"/>
-        <w:ind w:firstLine="360"/>
-      </w:pPr>
-      <w:r>
+      <w:r>
+        <w:rPr>
+          <w:noProof/>
+        </w:rPr>
         <w:drawing>
-          <wp:inline wp14:editId="11D5DDCC" wp14:anchorId="2C3847F6">
-            <wp:extent cx="3063506" cy="807790"/>
-            <wp:effectExtent l="0" t="0" r="0" b="0"/>
-            <wp:docPr id="133591438" name="" title=""/>
+          <wp:inline distT="0" distB="0" distL="0" distR="0" wp14:anchorId="4EC3FB4E" wp14:editId="0FB69D8E">
+            <wp:extent cx="2697480" cy="2366837"/>
+            <wp:effectExtent l="0" t="0" r="7620" b="0"/>
+            <wp:docPr id="811672119" name="Obraz 1" descr="Obraz zawierający tekst, numer, zrzut ekranu, Czcionka&#10;&#10;Opis wygenerowany automatycznie"/>
             <wp:cNvGraphicFramePr>
-              <a:graphicFrameLocks noChangeAspect="1"/>
+              <a:graphicFrameLocks xmlns:a="http://schemas.openxmlformats.org/drawingml/2006/main" noChangeAspect="1"/>
             </wp:cNvGraphicFramePr>
-            <a:graphic>
+            <a:graphic xmlns:a="http://schemas.openxmlformats.org/drawingml/2006/main">
               <a:graphicData uri="http://schemas.openxmlformats.org/drawingml/2006/picture">
-                <pic:pic>
+                <pic:pic xmlns:pic="http://schemas.openxmlformats.org/drawingml/2006/picture">
                   <pic:nvPicPr>
-                    <pic:cNvPr id="0" name=""/>
+                    <pic:cNvPr id="811672119" name="Obraz 1" descr="Obraz zawierający tekst, numer, zrzut ekranu, Czcionka&#10;&#10;Opis wygenerowany automatycznie"/>
                     <pic:cNvPicPr/>
                   </pic:nvPicPr>
                   <pic:blipFill>
-                    <a:blip r:embed="Rd1e0c8f767864a6a">
-                      <a:extLst>
-                        <a:ext xmlns:a="http://schemas.openxmlformats.org/drawingml/2006/main" uri="{28A0092B-C50C-407E-A947-70E740481C1C}">
-                          <a14:useLocalDpi val="0"/>
-                        </a:ext>
-                      </a:extLst>
-                    </a:blip>
+                    <a:blip r:embed="rId59"/>
                     <a:stretch>
                       <a:fillRect/>
                     </a:stretch>
@@ -9814,7 +9779,7 @@
                   <pic:spPr>
                     <a:xfrm>
                       <a:off x="0" y="0"/>
-                      <a:ext cx="3063506" cy="807790"/>
+                      <a:ext cx="2705217" cy="2373626"/>
                     </a:xfrm>
                     <a:prstGeom prst="rect">
                       <a:avLst/>
@@ -9830,6 +9795,21 @@
     <w:p>
       <w:pPr>
         <w:pStyle w:val="Akapitzlist"/>
+      </w:pPr>
+    </w:p>
+    <w:p>
+      <w:pPr>
+        <w:pStyle w:val="Akapitzlist"/>
+      </w:pPr>
+    </w:p>
+    <w:p>
+      <w:pPr>
+        <w:pStyle w:val="Akapitzlist"/>
+      </w:pPr>
+    </w:p>
+    <w:p>
+      <w:pPr>
+        <w:pStyle w:val="Akapitzlist"/>
         <w:numPr>
           <w:ilvl w:val="0"/>
           <w:numId w:val="7"/>
@@ -9844,71 +9824,65 @@
           <w:b/>
           <w:bCs/>
         </w:rPr>
-        <w:t>W ramach sesji nr 1 wyświetl listę wszystkich blokad.</w:t>
-      </w:r>
-    </w:p>
-    <w:p>
-      <w:pPr>
-        <w:pStyle w:val="HTML-wstpniesformatowany"/>
-        <w:shd w:val="clear" w:color="auto" w:fill="1E1F22"/>
-        <w:ind w:left="360"/>
-        <w:rPr>
-          <w:color w:val="FFFFFF" w:themeColor="background1"/>
-          <w:lang w:val="en-US"/>
-        </w:rPr>
-      </w:pPr>
-      <w:r>
-        <w:rPr>
-          <w:color w:val="FFFFFF" w:themeColor="background1"/>
-        </w:rPr>
-        <w:t>SELECT</w:t>
-      </w:r>
-      <w:r>
-        <w:rPr>
-          <w:color w:val="FFFFFF" w:themeColor="background1"/>
-          <w:lang w:val="en-US"/>
-        </w:rPr>
-        <w:t xml:space="preserve"> * FROM pg_locks;</w:t>
-      </w:r>
-    </w:p>
-    <w:p>
-      <w:pPr>
-        <w:ind w:left="360"/>
-        <w:rPr>
-          <w:b/>
-          <w:bCs/>
-        </w:rPr>
-      </w:pPr>
-    </w:p>
-    <w:p>
-      <w:pPr>
-        <w:pStyle w:val="Normalny"/>
-        <w:ind w:left="360"/>
-      </w:pPr>
-      <w:r>
+        <w:t>W ramach sesji nr 2 zatwierdź transakcję.</w:t>
+      </w:r>
+    </w:p>
+    <w:p>
+      <w:pPr>
+        <w:pStyle w:val="HTML-wstpniesformatowany"/>
+        <w:shd w:val="clear" w:color="auto" w:fill="1E1F22"/>
+        <w:ind w:left="360"/>
+        <w:rPr>
+          <w:color w:val="FFFFFF" w:themeColor="background1"/>
+          <w:lang w:val="en-US"/>
+        </w:rPr>
+      </w:pPr>
+      <w:r>
+        <w:rPr>
+          <w:color w:val="FFFFFF" w:themeColor="background1"/>
+          <w:lang w:val="en-US"/>
+        </w:rPr>
+        <w:t>commit;</w:t>
+      </w:r>
+    </w:p>
+    <w:p>
+      <w:pPr>
+        <w:pStyle w:val="Akapitzlist"/>
+        <w:rPr>
+          <w:b/>
+          <w:bCs/>
+        </w:rPr>
+      </w:pPr>
+    </w:p>
+    <w:p>
+      <w:pPr>
+        <w:ind w:firstLine="360"/>
+        <w:rPr>
+          <w:b/>
+          <w:bCs/>
+        </w:rPr>
+      </w:pPr>
+      <w:r>
+        <w:rPr>
+          <w:noProof/>
+        </w:rPr>
         <w:drawing>
-          <wp:inline wp14:editId="0DF05672" wp14:anchorId="3754860E">
-            <wp:extent cx="5762626" cy="476250"/>
+          <wp:inline distT="0" distB="0" distL="0" distR="0" wp14:anchorId="277998E1" wp14:editId="0FD1099D">
+            <wp:extent cx="2972058" cy="914479"/>
             <wp:effectExtent l="0" t="0" r="0" b="0"/>
-            <wp:docPr id="1581971425" name="" title=""/>
+            <wp:docPr id="1651149904" name="Obraz 1" descr="Obraz zawierający tekst, biały, algebra, narzędzie&#10;&#10;Opis wygenerowany automatycznie"/>
             <wp:cNvGraphicFramePr>
-              <a:graphicFrameLocks noChangeAspect="1"/>
+              <a:graphicFrameLocks xmlns:a="http://schemas.openxmlformats.org/drawingml/2006/main" noChangeAspect="1"/>
             </wp:cNvGraphicFramePr>
-            <a:graphic>
+            <a:graphic xmlns:a="http://schemas.openxmlformats.org/drawingml/2006/main">
               <a:graphicData uri="http://schemas.openxmlformats.org/drawingml/2006/picture">
-                <pic:pic>
+                <pic:pic xmlns:pic="http://schemas.openxmlformats.org/drawingml/2006/picture">
                   <pic:nvPicPr>
-                    <pic:cNvPr id="0" name=""/>
+                    <pic:cNvPr id="1651149904" name="Obraz 1" descr="Obraz zawierający tekst, biały, algebra, narzędzie&#10;&#10;Opis wygenerowany automatycznie"/>
                     <pic:cNvPicPr/>
                   </pic:nvPicPr>
                   <pic:blipFill>
-                    <a:blip r:embed="R3259f9660a4d4409">
-                      <a:extLst>
-                        <a:ext xmlns:a="http://schemas.openxmlformats.org/drawingml/2006/main" uri="{28A0092B-C50C-407E-A947-70E740481C1C}">
-                          <a14:useLocalDpi val="0"/>
-                        </a:ext>
-                      </a:extLst>
-                    </a:blip>
+                    <a:blip r:embed="rId60"/>
                     <a:stretch>
                       <a:fillRect/>
                     </a:stretch>
@@ -9916,7 +9890,7 @@
                   <pic:spPr>
                     <a:xfrm>
                       <a:off x="0" y="0"/>
-                      <a:ext cx="5762626" cy="476250"/>
+                      <a:ext cx="2972058" cy="914479"/>
                     </a:xfrm>
                     <a:prstGeom prst="rect">
                       <a:avLst/>
@@ -9931,6 +9905,110 @@
     </w:p>
     <w:p>
       <w:pPr>
+        <w:pStyle w:val="Akapitzlist"/>
+        <w:numPr>
+          <w:ilvl w:val="0"/>
+          <w:numId w:val="7"/>
+        </w:numPr>
+        <w:rPr>
+          <w:b/>
+          <w:bCs/>
+        </w:rPr>
+      </w:pPr>
+      <w:r>
+        <w:rPr>
+          <w:b/>
+          <w:bCs/>
+        </w:rPr>
+        <w:t>W ramach sesji nr 1 wyświetl listę wszystkich blokad.</w:t>
+      </w:r>
+    </w:p>
+    <w:p>
+      <w:pPr>
+        <w:pStyle w:val="HTML-wstpniesformatowany"/>
+        <w:shd w:val="clear" w:color="auto" w:fill="1E1F22"/>
+        <w:ind w:left="360"/>
+        <w:rPr>
+          <w:color w:val="FFFFFF" w:themeColor="background1"/>
+          <w:lang w:val="en-US"/>
+        </w:rPr>
+      </w:pPr>
+      <w:r>
+        <w:rPr>
+          <w:color w:val="FFFFFF" w:themeColor="background1"/>
+        </w:rPr>
+        <w:t>SELECT</w:t>
+      </w:r>
+      <w:r>
+        <w:rPr>
+          <w:color w:val="FFFFFF" w:themeColor="background1"/>
+          <w:lang w:val="en-US"/>
+        </w:rPr>
+        <w:t xml:space="preserve"> * FROM pg_locks;</w:t>
+      </w:r>
+    </w:p>
+    <w:p>
+      <w:pPr>
+        <w:ind w:left="360"/>
+        <w:rPr>
+          <w:b/>
+          <w:bCs/>
+        </w:rPr>
+      </w:pPr>
+    </w:p>
+    <w:p>
+      <w:pPr>
+        <w:ind w:left="360"/>
+        <w:rPr>
+          <w:b/>
+          <w:bCs/>
+        </w:rPr>
+      </w:pPr>
+      <w:r>
+        <w:rPr>
+          <w:b/>
+          <w:bCs/>
+          <w:noProof/>
+        </w:rPr>
+        <w:drawing>
+          <wp:inline distT="0" distB="0" distL="0" distR="0" wp14:anchorId="75A512E1" wp14:editId="4426E95D">
+            <wp:extent cx="5760720" cy="509905"/>
+            <wp:effectExtent l="0" t="0" r="0" b="4445"/>
+            <wp:docPr id="1930795467" name="Obraz 1"/>
+            <wp:cNvGraphicFramePr>
+              <a:graphicFrameLocks xmlns:a="http://schemas.openxmlformats.org/drawingml/2006/main" noChangeAspect="1"/>
+            </wp:cNvGraphicFramePr>
+            <a:graphic xmlns:a="http://schemas.openxmlformats.org/drawingml/2006/main">
+              <a:graphicData uri="http://schemas.openxmlformats.org/drawingml/2006/picture">
+                <pic:pic xmlns:pic="http://schemas.openxmlformats.org/drawingml/2006/picture">
+                  <pic:nvPicPr>
+                    <pic:cNvPr id="1930795467" name=""/>
+                    <pic:cNvPicPr/>
+                  </pic:nvPicPr>
+                  <pic:blipFill>
+                    <a:blip r:embed="rId61"/>
+                    <a:stretch>
+                      <a:fillRect/>
+                    </a:stretch>
+                  </pic:blipFill>
+                  <pic:spPr>
+                    <a:xfrm>
+                      <a:off x="0" y="0"/>
+                      <a:ext cx="5760720" cy="509905"/>
+                    </a:xfrm>
+                    <a:prstGeom prst="rect">
+                      <a:avLst/>
+                    </a:prstGeom>
+                  </pic:spPr>
+                </pic:pic>
+              </a:graphicData>
+            </a:graphic>
+          </wp:inline>
+        </w:drawing>
+      </w:r>
+    </w:p>
+    <w:p>
+      <w:pPr>
         <w:ind w:left="360"/>
         <w:rPr>
           <w:b/>
@@ -9954,28 +10032,16 @@
     </w:p>
     <w:p>
       <w:pPr>
-        <w:pStyle w:val="Normalny"/>
-        <w:suppressLineNumbers w:val="0"/>
-        <w:bidi w:val="0"/>
-        <w:spacing w:before="0" w:beforeAutospacing="off" w:after="160" w:afterAutospacing="off" w:line="259" w:lineRule="auto"/>
-        <w:ind w:left="360" w:right="0"/>
-        <w:jc w:val="left"/>
-      </w:pPr>
-      <w:r>
-        <w:rPr/>
-        <w:t>P</w:t>
-      </w:r>
-      <w:r>
-        <w:rPr/>
-        <w:t xml:space="preserve">rzy wykonywaniu zapytania </w:t>
-      </w:r>
-      <w:r>
-        <w:rPr/>
-        <w:t>select</w:t>
-      </w:r>
-      <w:r>
-        <w:rPr/>
-        <w:t xml:space="preserve"> w kroku 7.</w:t>
+        <w:ind w:left="360"/>
+      </w:pPr>
+      <w:r>
+        <w:t xml:space="preserve">Po wycofaniu transakcji w kroku </w:t>
+      </w:r>
+      <w:r>
+        <w:t>8</w:t>
+      </w:r>
+      <w:r>
+        <w:t>. (po zwolnieniu blokady wyłącznej)</w:t>
       </w:r>
     </w:p>
     <w:p>

</xml_diff>